<commit_message>
add github repo to article
</commit_message>
<xml_diff>
--- a/Использование скрытых марковских моделей при анализе заболеваемости COVID.docx
+++ b/Использование скрытых марковских моделей при анализе заболеваемости COVID.docx
@@ -136,7 +136,15 @@
         <w:t>а</w:t>
       </w:r>
       <w:r>
-        <w:t>лгоритмы, такие как алгоритм Витерби, которые позволяют получить наилучшие оценки параметров HMM.</w:t>
+        <w:t xml:space="preserve">лгоритмы, такие как алгоритм </w:t>
+      </w:r>
+      <w:proofErr w:type="spellStart"/>
+      <w:r>
+        <w:t>Витерби</w:t>
+      </w:r>
+      <w:proofErr w:type="spellEnd"/>
+      <w:r>
+        <w:t>, которые позволяют получить наилучшие оценки параметров HMM.</w:t>
       </w:r>
     </w:p>
     <w:p>
@@ -597,12 +605,14 @@
       <w:r>
         <w:t xml:space="preserve">Для анализа используем библиотеку </w:t>
       </w:r>
+      <w:proofErr w:type="spellStart"/>
       <w:r>
         <w:rPr>
           <w:lang w:val="en-US"/>
         </w:rPr>
         <w:t>Statsmodels</w:t>
       </w:r>
+      <w:proofErr w:type="spellEnd"/>
       <w:r>
         <w:t xml:space="preserve"> </w:t>
       </w:r>
@@ -621,12 +631,14 @@
       <w:r>
         <w:t xml:space="preserve">существуют и другие модули, например, </w:t>
       </w:r>
+      <w:proofErr w:type="spellStart"/>
       <w:r>
         <w:rPr>
           <w:lang w:val="en-US"/>
         </w:rPr>
         <w:t>HMMLearn</w:t>
       </w:r>
+      <w:proofErr w:type="spellEnd"/>
       <w:r>
         <w:t>).</w:t>
       </w:r>
@@ -686,7 +698,15 @@
     </w:p>
     <w:p>
       <w:r>
-        <w:t>Здесь (см. таблица 1) создаются датасеты с заболеваемостью (накопленным итогом и посуточно), задается число состояний системы (</w:t>
+        <w:t xml:space="preserve">Здесь (см. таблица 1) создаются </w:t>
+      </w:r>
+      <w:proofErr w:type="spellStart"/>
+      <w:r>
+        <w:t>датасеты</w:t>
+      </w:r>
+      <w:proofErr w:type="spellEnd"/>
+      <w:r>
+        <w:t xml:space="preserve"> с заболеваемостью (накопленным итогом и посуточно), задается число состояний системы (</w:t>
       </w:r>
       <w:r>
         <w:rPr>
@@ -767,6 +787,7 @@
               </w:rPr>
               <w:t xml:space="preserve"> </w:t>
             </w:r>
+            <w:proofErr w:type="spellStart"/>
             <w:r>
               <w:rPr>
                 <w:rFonts w:ascii="Consolas" w:eastAsia="Times New Roman" w:hAnsi="Consolas" w:cs="Times New Roman"/>
@@ -779,6 +800,7 @@
               </w:rPr>
               <w:t>statsmodels.api</w:t>
             </w:r>
+            <w:proofErr w:type="spellEnd"/>
             <w:r>
               <w:rPr>
                 <w:rFonts w:ascii="Consolas" w:eastAsia="Times New Roman" w:hAnsi="Consolas" w:cs="Times New Roman"/>
@@ -815,6 +837,7 @@
               </w:rPr>
               <w:t xml:space="preserve"> </w:t>
             </w:r>
+            <w:proofErr w:type="spellStart"/>
             <w:r>
               <w:rPr>
                 <w:rFonts w:ascii="Consolas" w:eastAsia="Times New Roman" w:hAnsi="Consolas" w:cs="Times New Roman"/>
@@ -827,6 +850,7 @@
               </w:rPr>
               <w:t>sm</w:t>
             </w:r>
+            <w:proofErr w:type="spellEnd"/>
           </w:p>
           <w:p>
             <w:pPr>
@@ -881,6 +905,7 @@
               </w:rPr>
               <w:t xml:space="preserve"> = </w:t>
             </w:r>
+            <w:proofErr w:type="spellStart"/>
             <w:r>
               <w:rPr>
                 <w:rFonts w:ascii="Consolas" w:eastAsia="Times New Roman" w:hAnsi="Consolas" w:cs="Times New Roman"/>
@@ -893,6 +918,7 @@
               </w:rPr>
               <w:t>df</w:t>
             </w:r>
+            <w:proofErr w:type="spellEnd"/>
             <w:r>
               <w:rPr>
                 <w:rFonts w:ascii="Consolas" w:eastAsia="Times New Roman" w:hAnsi="Consolas" w:cs="Times New Roman"/>
@@ -915,42 +941,68 @@
                 <w:lang w:val="en-US" w:eastAsia="ru-RU"/>
                 <w14:ligatures w14:val="none"/>
               </w:rPr>
-              <w:t>'Date'</w:t>
-            </w:r>
-            <w:r>
-              <w:rPr>
-                <w:rFonts w:ascii="Consolas" w:eastAsia="Times New Roman" w:hAnsi="Consolas" w:cs="Times New Roman"/>
-                <w:color w:val="222222"/>
+              <w:t>'</w:t>
+            </w:r>
+            <w:proofErr w:type="spellStart"/>
+            <w:r>
+              <w:rPr>
+                <w:rFonts w:ascii="Consolas" w:eastAsia="Times New Roman" w:hAnsi="Consolas" w:cs="Times New Roman"/>
+                <w:color w:val="A31515"/>
                 <w:kern w:val="0"/>
                 <w:sz w:val="21"/>
                 <w:szCs w:val="21"/>
                 <w:lang w:val="en-US" w:eastAsia="ru-RU"/>
                 <w14:ligatures w14:val="none"/>
               </w:rPr>
-              <w:t>,</w:t>
-            </w:r>
-            <w:r>
-              <w:rPr>
-                <w:rFonts w:ascii="Consolas" w:eastAsia="Times New Roman" w:hAnsi="Consolas" w:cs="Times New Roman"/>
-                <w:color w:val="A31515"/>
+              <w:t>Date'</w:t>
+            </w:r>
+            <w:r>
+              <w:rPr>
+                <w:rFonts w:ascii="Consolas" w:eastAsia="Times New Roman" w:hAnsi="Consolas" w:cs="Times New Roman"/>
+                <w:color w:val="222222"/>
                 <w:kern w:val="0"/>
                 <w:sz w:val="21"/>
                 <w:szCs w:val="21"/>
                 <w:lang w:val="en-US" w:eastAsia="ru-RU"/>
                 <w14:ligatures w14:val="none"/>
               </w:rPr>
-              <w:t>'Infections'</w:t>
-            </w:r>
-            <w:r>
-              <w:rPr>
-                <w:rFonts w:ascii="Consolas" w:eastAsia="Times New Roman" w:hAnsi="Consolas" w:cs="Times New Roman"/>
-                <w:color w:val="222222"/>
+              <w:t>,</w:t>
+            </w:r>
+            <w:r>
+              <w:rPr>
+                <w:rFonts w:ascii="Consolas" w:eastAsia="Times New Roman" w:hAnsi="Consolas" w:cs="Times New Roman"/>
+                <w:color w:val="A31515"/>
                 <w:kern w:val="0"/>
                 <w:sz w:val="21"/>
                 <w:szCs w:val="21"/>
                 <w:lang w:val="en-US" w:eastAsia="ru-RU"/>
                 <w14:ligatures w14:val="none"/>
               </w:rPr>
+              <w:t>'Infections</w:t>
+            </w:r>
+            <w:proofErr w:type="spellEnd"/>
+            <w:r>
+              <w:rPr>
+                <w:rFonts w:ascii="Consolas" w:eastAsia="Times New Roman" w:hAnsi="Consolas" w:cs="Times New Roman"/>
+                <w:color w:val="A31515"/>
+                <w:kern w:val="0"/>
+                <w:sz w:val="21"/>
+                <w:szCs w:val="21"/>
+                <w:lang w:val="en-US" w:eastAsia="ru-RU"/>
+                <w14:ligatures w14:val="none"/>
+              </w:rPr>
+              <w:t>'</w:t>
+            </w:r>
+            <w:r>
+              <w:rPr>
+                <w:rFonts w:ascii="Consolas" w:eastAsia="Times New Roman" w:hAnsi="Consolas" w:cs="Times New Roman"/>
+                <w:color w:val="222222"/>
+                <w:kern w:val="0"/>
+                <w:sz w:val="21"/>
+                <w:szCs w:val="21"/>
+                <w:lang w:val="en-US" w:eastAsia="ru-RU"/>
+                <w14:ligatures w14:val="none"/>
+              </w:rPr>
               <w:t>]]</w:t>
             </w:r>
           </w:p>
@@ -992,6 +1044,7 @@
               </w:rPr>
               <w:t xml:space="preserve"> = </w:t>
             </w:r>
+            <w:proofErr w:type="spellStart"/>
             <w:r>
               <w:rPr>
                 <w:rFonts w:ascii="Consolas" w:eastAsia="Times New Roman" w:hAnsi="Consolas" w:cs="Times New Roman"/>
@@ -1004,6 +1057,7 @@
               </w:rPr>
               <w:t>df</w:t>
             </w:r>
+            <w:proofErr w:type="spellEnd"/>
             <w:r>
               <w:rPr>
                 <w:rFonts w:ascii="Consolas" w:eastAsia="Times New Roman" w:hAnsi="Consolas" w:cs="Times New Roman"/>
@@ -1050,18 +1104,44 @@
                 <w:lang w:val="en-US" w:eastAsia="ru-RU"/>
                 <w14:ligatures w14:val="none"/>
               </w:rPr>
-              <w:t>'Inf_day'</w:t>
-            </w:r>
-            <w:r>
-              <w:rPr>
-                <w:rFonts w:ascii="Consolas" w:eastAsia="Times New Roman" w:hAnsi="Consolas" w:cs="Times New Roman"/>
-                <w:color w:val="222222"/>
+              <w:t>'</w:t>
+            </w:r>
+            <w:proofErr w:type="spellStart"/>
+            <w:r>
+              <w:rPr>
+                <w:rFonts w:ascii="Consolas" w:eastAsia="Times New Roman" w:hAnsi="Consolas" w:cs="Times New Roman"/>
+                <w:color w:val="A31515"/>
                 <w:kern w:val="0"/>
                 <w:sz w:val="21"/>
                 <w:szCs w:val="21"/>
                 <w:lang w:val="en-US" w:eastAsia="ru-RU"/>
                 <w14:ligatures w14:val="none"/>
               </w:rPr>
+              <w:t>Inf_day</w:t>
+            </w:r>
+            <w:proofErr w:type="spellEnd"/>
+            <w:r>
+              <w:rPr>
+                <w:rFonts w:ascii="Consolas" w:eastAsia="Times New Roman" w:hAnsi="Consolas" w:cs="Times New Roman"/>
+                <w:color w:val="A31515"/>
+                <w:kern w:val="0"/>
+                <w:sz w:val="21"/>
+                <w:szCs w:val="21"/>
+                <w:lang w:val="en-US" w:eastAsia="ru-RU"/>
+                <w14:ligatures w14:val="none"/>
+              </w:rPr>
+              <w:t>'</w:t>
+            </w:r>
+            <w:r>
+              <w:rPr>
+                <w:rFonts w:ascii="Consolas" w:eastAsia="Times New Roman" w:hAnsi="Consolas" w:cs="Times New Roman"/>
+                <w:color w:val="222222"/>
+                <w:kern w:val="0"/>
+                <w:sz w:val="21"/>
+                <w:szCs w:val="21"/>
+                <w:lang w:val="en-US" w:eastAsia="ru-RU"/>
+                <w14:ligatures w14:val="none"/>
+              </w:rPr>
               <w:t>]]</w:t>
             </w:r>
           </w:p>
@@ -1079,6 +1159,7 @@
                 <w14:ligatures w14:val="none"/>
               </w:rPr>
             </w:pPr>
+            <w:proofErr w:type="spellStart"/>
             <w:r>
               <w:rPr>
                 <w:rFonts w:ascii="Consolas" w:eastAsia="Times New Roman" w:hAnsi="Consolas" w:cs="Times New Roman"/>
@@ -1091,6 +1172,7 @@
               </w:rPr>
               <w:t>k_reg</w:t>
             </w:r>
+            <w:proofErr w:type="spellEnd"/>
             <w:r>
               <w:rPr>
                 <w:rFonts w:ascii="Consolas" w:eastAsia="Times New Roman" w:hAnsi="Consolas" w:cs="Times New Roman"/>
@@ -1182,7 +1264,33 @@
                 <w:lang w:val="en-US" w:eastAsia="ru-RU"/>
                 <w14:ligatures w14:val="none"/>
               </w:rPr>
-              <w:t># (a switching mean is the default of the MarkovRegession model)</w:t>
+              <w:t xml:space="preserve"># (a switching mean is the default of the </w:t>
+            </w:r>
+            <w:proofErr w:type="spellStart"/>
+            <w:r>
+              <w:rPr>
+                <w:rFonts w:ascii="Consolas" w:eastAsia="Times New Roman" w:hAnsi="Consolas" w:cs="Times New Roman"/>
+                <w:color w:val="008000"/>
+                <w:kern w:val="0"/>
+                <w:sz w:val="21"/>
+                <w:szCs w:val="21"/>
+                <w:lang w:val="en-US" w:eastAsia="ru-RU"/>
+                <w14:ligatures w14:val="none"/>
+              </w:rPr>
+              <w:t>MarkovRegession</w:t>
+            </w:r>
+            <w:proofErr w:type="spellEnd"/>
+            <w:r>
+              <w:rPr>
+                <w:rFonts w:ascii="Consolas" w:eastAsia="Times New Roman" w:hAnsi="Consolas" w:cs="Times New Roman"/>
+                <w:color w:val="008000"/>
+                <w:kern w:val="0"/>
+                <w:sz w:val="21"/>
+                <w:szCs w:val="21"/>
+                <w:lang w:val="en-US" w:eastAsia="ru-RU"/>
+                <w14:ligatures w14:val="none"/>
+              </w:rPr>
+              <w:t xml:space="preserve"> model)</w:t>
             </w:r>
           </w:p>
           <w:p>
@@ -1223,6 +1331,7 @@
               </w:rPr>
               <w:t xml:space="preserve"> = </w:t>
             </w:r>
+            <w:proofErr w:type="spellStart"/>
             <w:r>
               <w:rPr>
                 <w:rFonts w:ascii="Consolas" w:eastAsia="Times New Roman" w:hAnsi="Consolas" w:cs="Times New Roman"/>
@@ -1247,6 +1356,7 @@
               </w:rPr>
               <w:t>MarkovRegression</w:t>
             </w:r>
+            <w:proofErr w:type="spellEnd"/>
             <w:r>
               <w:rPr>
                 <w:rFonts w:ascii="Consolas" w:eastAsia="Times New Roman" w:hAnsi="Consolas" w:cs="Times New Roman"/>
@@ -1319,6 +1429,7 @@
               </w:rPr>
               <w:t xml:space="preserve"> </w:t>
             </w:r>
+            <w:proofErr w:type="spellStart"/>
             <w:r>
               <w:rPr>
                 <w:rFonts w:ascii="Consolas" w:eastAsia="Times New Roman" w:hAnsi="Consolas" w:cs="Times New Roman"/>
@@ -1331,6 +1442,7 @@
               </w:rPr>
               <w:t>k_regimes</w:t>
             </w:r>
+            <w:proofErr w:type="spellEnd"/>
             <w:r>
               <w:rPr>
                 <w:rFonts w:ascii="Consolas" w:eastAsia="Times New Roman" w:hAnsi="Consolas" w:cs="Times New Roman"/>
@@ -1343,6 +1455,7 @@
               </w:rPr>
               <w:t>=</w:t>
             </w:r>
+            <w:proofErr w:type="spellStart"/>
             <w:r>
               <w:rPr>
                 <w:rFonts w:ascii="Consolas" w:eastAsia="Times New Roman" w:hAnsi="Consolas" w:cs="Times New Roman"/>
@@ -1355,6 +1468,7 @@
               </w:rPr>
               <w:t>k_reg</w:t>
             </w:r>
+            <w:proofErr w:type="spellEnd"/>
             <w:r>
               <w:rPr>
                 <w:rFonts w:ascii="Consolas" w:eastAsia="Times New Roman" w:hAnsi="Consolas" w:cs="Times New Roman"/>
@@ -1406,6 +1520,7 @@
               </w:rPr>
               <w:t xml:space="preserve"> = </w:t>
             </w:r>
+            <w:proofErr w:type="spellStart"/>
             <w:r>
               <w:rPr>
                 <w:rFonts w:ascii="Consolas" w:eastAsia="Times New Roman" w:hAnsi="Consolas" w:cs="Times New Roman"/>
@@ -1442,6 +1557,7 @@
               </w:rPr>
               <w:t>fit</w:t>
             </w:r>
+            <w:proofErr w:type="spellEnd"/>
             <w:r>
               <w:rPr>
                 <w:rFonts w:ascii="Consolas" w:eastAsia="Times New Roman" w:hAnsi="Consolas" w:cs="Times New Roman"/>
@@ -1508,6 +1624,7 @@
               </w:rPr>
               <w:t xml:space="preserve"> = </w:t>
             </w:r>
+            <w:proofErr w:type="spellStart"/>
             <w:r>
               <w:rPr>
                 <w:rFonts w:ascii="Consolas" w:eastAsia="Times New Roman" w:hAnsi="Consolas" w:cs="Times New Roman"/>
@@ -1532,6 +1649,7 @@
               </w:rPr>
               <w:t>MarkovRegression</w:t>
             </w:r>
+            <w:proofErr w:type="spellEnd"/>
             <w:r>
               <w:rPr>
                 <w:rFonts w:ascii="Consolas" w:eastAsia="Times New Roman" w:hAnsi="Consolas" w:cs="Times New Roman"/>
@@ -1578,43 +1696,45 @@
                 <w:lang w:val="en-US" w:eastAsia="ru-RU"/>
                 <w14:ligatures w14:val="none"/>
               </w:rPr>
-              <w:t>'Inf_day'</w:t>
-            </w:r>
-            <w:r>
-              <w:rPr>
-                <w:rFonts w:ascii="Consolas" w:eastAsia="Times New Roman" w:hAnsi="Consolas" w:cs="Times New Roman"/>
-                <w:color w:val="222222"/>
+              <w:t>'</w:t>
+            </w:r>
+            <w:proofErr w:type="spellStart"/>
+            <w:r>
+              <w:rPr>
+                <w:rFonts w:ascii="Consolas" w:eastAsia="Times New Roman" w:hAnsi="Consolas" w:cs="Times New Roman"/>
+                <w:color w:val="A31515"/>
                 <w:kern w:val="0"/>
                 <w:sz w:val="21"/>
                 <w:szCs w:val="21"/>
                 <w:lang w:val="en-US" w:eastAsia="ru-RU"/>
                 <w14:ligatures w14:val="none"/>
               </w:rPr>
-              <w:t>],</w:t>
-            </w:r>
-            <w:r>
-              <w:rPr>
-                <w:rFonts w:ascii="Consolas" w:eastAsia="Times New Roman" w:hAnsi="Consolas" w:cs="Times New Roman"/>
-                <w:color w:val="000000"/>
+              <w:t>Inf_day</w:t>
+            </w:r>
+            <w:proofErr w:type="spellEnd"/>
+            <w:r>
+              <w:rPr>
+                <w:rFonts w:ascii="Consolas" w:eastAsia="Times New Roman" w:hAnsi="Consolas" w:cs="Times New Roman"/>
+                <w:color w:val="A31515"/>
                 <w:kern w:val="0"/>
                 <w:sz w:val="21"/>
                 <w:szCs w:val="21"/>
                 <w:lang w:val="en-US" w:eastAsia="ru-RU"/>
                 <w14:ligatures w14:val="none"/>
               </w:rPr>
-              <w:t xml:space="preserve"> </w:t>
-            </w:r>
-            <w:r>
-              <w:rPr>
-                <w:rFonts w:ascii="Consolas" w:eastAsia="Times New Roman" w:hAnsi="Consolas" w:cs="Times New Roman"/>
-                <w:color w:val="001080"/>
+              <w:t>'</w:t>
+            </w:r>
+            <w:r>
+              <w:rPr>
+                <w:rFonts w:ascii="Consolas" w:eastAsia="Times New Roman" w:hAnsi="Consolas" w:cs="Times New Roman"/>
+                <w:color w:val="222222"/>
                 <w:kern w:val="0"/>
                 <w:sz w:val="21"/>
                 <w:szCs w:val="21"/>
                 <w:lang w:val="en-US" w:eastAsia="ru-RU"/>
                 <w14:ligatures w14:val="none"/>
               </w:rPr>
-              <w:t>k_regimes</w:t>
+              <w:t>],</w:t>
             </w:r>
             <w:r>
               <w:rPr>
@@ -1626,8 +1746,9 @@
                 <w:lang w:val="en-US" w:eastAsia="ru-RU"/>
                 <w14:ligatures w14:val="none"/>
               </w:rPr>
-              <w:t>=</w:t>
-            </w:r>
+              <w:t xml:space="preserve"> </w:t>
+            </w:r>
+            <w:proofErr w:type="spellStart"/>
             <w:r>
               <w:rPr>
                 <w:rFonts w:ascii="Consolas" w:eastAsia="Times New Roman" w:hAnsi="Consolas" w:cs="Times New Roman"/>
@@ -1638,8 +1759,35 @@
                 <w:lang w:val="en-US" w:eastAsia="ru-RU"/>
                 <w14:ligatures w14:val="none"/>
               </w:rPr>
+              <w:t>k_regimes</w:t>
+            </w:r>
+            <w:proofErr w:type="spellEnd"/>
+            <w:r>
+              <w:rPr>
+                <w:rFonts w:ascii="Consolas" w:eastAsia="Times New Roman" w:hAnsi="Consolas" w:cs="Times New Roman"/>
+                <w:color w:val="000000"/>
+                <w:kern w:val="0"/>
+                <w:sz w:val="21"/>
+                <w:szCs w:val="21"/>
+                <w:lang w:val="en-US" w:eastAsia="ru-RU"/>
+                <w14:ligatures w14:val="none"/>
+              </w:rPr>
+              <w:t>=</w:t>
+            </w:r>
+            <w:proofErr w:type="spellStart"/>
+            <w:r>
+              <w:rPr>
+                <w:rFonts w:ascii="Consolas" w:eastAsia="Times New Roman" w:hAnsi="Consolas" w:cs="Times New Roman"/>
+                <w:color w:val="001080"/>
+                <w:kern w:val="0"/>
+                <w:sz w:val="21"/>
+                <w:szCs w:val="21"/>
+                <w:lang w:val="en-US" w:eastAsia="ru-RU"/>
+                <w14:ligatures w14:val="none"/>
+              </w:rPr>
               <w:t>k_reg</w:t>
             </w:r>
+            <w:proofErr w:type="spellEnd"/>
             <w:r>
               <w:rPr>
                 <w:rFonts w:ascii="Consolas" w:eastAsia="Times New Roman" w:hAnsi="Consolas" w:cs="Times New Roman"/>
@@ -1954,7 +2102,33 @@
                 <w:lang w:val="en-US" w:eastAsia="ru-RU"/>
                 <w14:ligatures w14:val="none"/>
               </w:rPr>
-              <w:t>Model:               MarkovRegression   Log Likelihood              -12969.218</w:t>
+              <w:t xml:space="preserve">Model:               </w:t>
+            </w:r>
+            <w:proofErr w:type="spellStart"/>
+            <w:r>
+              <w:rPr>
+                <w:rFonts w:ascii="Consolas" w:eastAsia="Times New Roman" w:hAnsi="Consolas" w:cs="Times New Roman"/>
+                <w:color w:val="000000"/>
+                <w:kern w:val="0"/>
+                <w:sz w:val="20"/>
+                <w:szCs w:val="20"/>
+                <w:lang w:val="en-US" w:eastAsia="ru-RU"/>
+                <w14:ligatures w14:val="none"/>
+              </w:rPr>
+              <w:t>MarkovRegression</w:t>
+            </w:r>
+            <w:proofErr w:type="spellEnd"/>
+            <w:r>
+              <w:rPr>
+                <w:rFonts w:ascii="Consolas" w:eastAsia="Times New Roman" w:hAnsi="Consolas" w:cs="Times New Roman"/>
+                <w:color w:val="000000"/>
+                <w:kern w:val="0"/>
+                <w:sz w:val="20"/>
+                <w:szCs w:val="20"/>
+                <w:lang w:val="en-US" w:eastAsia="ru-RU"/>
+                <w14:ligatures w14:val="none"/>
+              </w:rPr>
+              <w:t xml:space="preserve">   Log Likelihood              -12969.218</w:t>
             </w:r>
           </w:p>
           <w:p>
@@ -2084,7 +2258,33 @@
                 <w:lang w:val="en-US" w:eastAsia="ru-RU"/>
                 <w14:ligatures w14:val="none"/>
               </w:rPr>
-              <w:t xml:space="preserve">Covariance Type:               approx                                         </w:t>
+              <w:t xml:space="preserve">Covariance Type:               </w:t>
+            </w:r>
+            <w:proofErr w:type="spellStart"/>
+            <w:r>
+              <w:rPr>
+                <w:rFonts w:ascii="Consolas" w:eastAsia="Times New Roman" w:hAnsi="Consolas" w:cs="Times New Roman"/>
+                <w:color w:val="000000"/>
+                <w:kern w:val="0"/>
+                <w:sz w:val="20"/>
+                <w:szCs w:val="20"/>
+                <w:lang w:val="en-US" w:eastAsia="ru-RU"/>
+                <w14:ligatures w14:val="none"/>
+              </w:rPr>
+              <w:t>approx</w:t>
+            </w:r>
+            <w:proofErr w:type="spellEnd"/>
+            <w:r>
+              <w:rPr>
+                <w:rFonts w:ascii="Consolas" w:eastAsia="Times New Roman" w:hAnsi="Consolas" w:cs="Times New Roman"/>
+                <w:color w:val="000000"/>
+                <w:kern w:val="0"/>
+                <w:sz w:val="20"/>
+                <w:szCs w:val="20"/>
+                <w:lang w:val="en-US" w:eastAsia="ru-RU"/>
+                <w14:ligatures w14:val="none"/>
+              </w:rPr>
+              <w:t xml:space="preserve">                                         </w:t>
             </w:r>
           </w:p>
           <w:p>
@@ -2162,7 +2362,33 @@
                 <w:lang w:val="en-US" w:eastAsia="ru-RU"/>
                 <w14:ligatures w14:val="none"/>
               </w:rPr>
-              <w:t xml:space="preserve">                 coef    std err          z      P&gt;|z|      [0.025      0.975]</w:t>
+              <w:t xml:space="preserve">                 </w:t>
+            </w:r>
+            <w:proofErr w:type="spellStart"/>
+            <w:r>
+              <w:rPr>
+                <w:rFonts w:ascii="Consolas" w:eastAsia="Times New Roman" w:hAnsi="Consolas" w:cs="Times New Roman"/>
+                <w:color w:val="000000"/>
+                <w:kern w:val="0"/>
+                <w:sz w:val="20"/>
+                <w:szCs w:val="20"/>
+                <w:lang w:val="en-US" w:eastAsia="ru-RU"/>
+                <w14:ligatures w14:val="none"/>
+              </w:rPr>
+              <w:t>coef</w:t>
+            </w:r>
+            <w:proofErr w:type="spellEnd"/>
+            <w:r>
+              <w:rPr>
+                <w:rFonts w:ascii="Consolas" w:eastAsia="Times New Roman" w:hAnsi="Consolas" w:cs="Times New Roman"/>
+                <w:color w:val="000000"/>
+                <w:kern w:val="0"/>
+                <w:sz w:val="20"/>
+                <w:szCs w:val="20"/>
+                <w:lang w:val="en-US" w:eastAsia="ru-RU"/>
+                <w14:ligatures w14:val="none"/>
+              </w:rPr>
+              <w:t xml:space="preserve">    std err          z      P&gt;|z|      [0.025      0.975]</w:t>
             </w:r>
           </w:p>
           <w:p>
@@ -2292,7 +2518,33 @@
                 <w:lang w:val="en-US" w:eastAsia="ru-RU"/>
                 <w14:ligatures w14:val="none"/>
               </w:rPr>
-              <w:t xml:space="preserve">                 coef    std err          z      P&gt;|z|      [0.025      0.975]</w:t>
+              <w:t xml:space="preserve">                 </w:t>
+            </w:r>
+            <w:proofErr w:type="spellStart"/>
+            <w:r>
+              <w:rPr>
+                <w:rFonts w:ascii="Consolas" w:eastAsia="Times New Roman" w:hAnsi="Consolas" w:cs="Times New Roman"/>
+                <w:color w:val="000000"/>
+                <w:kern w:val="0"/>
+                <w:sz w:val="20"/>
+                <w:szCs w:val="20"/>
+                <w:lang w:val="en-US" w:eastAsia="ru-RU"/>
+                <w14:ligatures w14:val="none"/>
+              </w:rPr>
+              <w:t>coef</w:t>
+            </w:r>
+            <w:proofErr w:type="spellEnd"/>
+            <w:r>
+              <w:rPr>
+                <w:rFonts w:ascii="Consolas" w:eastAsia="Times New Roman" w:hAnsi="Consolas" w:cs="Times New Roman"/>
+                <w:color w:val="000000"/>
+                <w:kern w:val="0"/>
+                <w:sz w:val="20"/>
+                <w:szCs w:val="20"/>
+                <w:lang w:val="en-US" w:eastAsia="ru-RU"/>
+                <w14:ligatures w14:val="none"/>
+              </w:rPr>
+              <w:t xml:space="preserve">    std err          z      P&gt;|z|      [0.025      0.975]</w:t>
             </w:r>
           </w:p>
           <w:p>
@@ -2422,7 +2674,33 @@
                 <w:lang w:val="en-US" w:eastAsia="ru-RU"/>
                 <w14:ligatures w14:val="none"/>
               </w:rPr>
-              <w:t xml:space="preserve">                 coef    std err          z      P&gt;|z|      [0.025      0.975]</w:t>
+              <w:t xml:space="preserve">                 </w:t>
+            </w:r>
+            <w:proofErr w:type="spellStart"/>
+            <w:r>
+              <w:rPr>
+                <w:rFonts w:ascii="Consolas" w:eastAsia="Times New Roman" w:hAnsi="Consolas" w:cs="Times New Roman"/>
+                <w:color w:val="000000"/>
+                <w:kern w:val="0"/>
+                <w:sz w:val="20"/>
+                <w:szCs w:val="20"/>
+                <w:lang w:val="en-US" w:eastAsia="ru-RU"/>
+                <w14:ligatures w14:val="none"/>
+              </w:rPr>
+              <w:t>coef</w:t>
+            </w:r>
+            <w:proofErr w:type="spellEnd"/>
+            <w:r>
+              <w:rPr>
+                <w:rFonts w:ascii="Consolas" w:eastAsia="Times New Roman" w:hAnsi="Consolas" w:cs="Times New Roman"/>
+                <w:color w:val="000000"/>
+                <w:kern w:val="0"/>
+                <w:sz w:val="20"/>
+                <w:szCs w:val="20"/>
+                <w:lang w:val="en-US" w:eastAsia="ru-RU"/>
+                <w14:ligatures w14:val="none"/>
+              </w:rPr>
+              <w:t xml:space="preserve">    std err          z      P&gt;|z|      [0.025      0.975]</w:t>
             </w:r>
           </w:p>
           <w:p>
@@ -2474,8 +2752,22 @@
                 <w:lang w:val="en-US" w:eastAsia="ru-RU"/>
                 <w14:ligatures w14:val="none"/>
               </w:rPr>
-              <w:t>sigma2      3.865e+08      0.011   3.48e+10      0.000    3.87e+08    3.87e+08</w:t>
-            </w:r>
+              <w:t xml:space="preserve">sigma2      3.865e+08      0.011   3.48e+10      0.000    3.87e+08    </w:t>
+            </w:r>
+            <w:proofErr w:type="spellStart"/>
+            <w:r>
+              <w:rPr>
+                <w:rFonts w:ascii="Consolas" w:eastAsia="Times New Roman" w:hAnsi="Consolas" w:cs="Times New Roman"/>
+                <w:color w:val="000000"/>
+                <w:kern w:val="0"/>
+                <w:sz w:val="20"/>
+                <w:szCs w:val="20"/>
+                <w:lang w:val="en-US" w:eastAsia="ru-RU"/>
+                <w14:ligatures w14:val="none"/>
+              </w:rPr>
+              <w:t>3.87e+08</w:t>
+            </w:r>
+            <w:proofErr w:type="spellEnd"/>
           </w:p>
           <w:p>
             <w:pPr>
@@ -2666,33 +2958,85 @@
                 <w:lang w:val="en-US" w:eastAsia="ru-RU"/>
                 <w14:ligatures w14:val="none"/>
               </w:rPr>
-              <w:t>Dep. Variable:                Inf_day   No. Observations:                 1149</w:t>
-            </w:r>
-          </w:p>
-          <w:p>
-            <w:pPr>
-              <w:spacing w:after="0" w:line="240" w:lineRule="auto"/>
-              <w:rPr>
-                <w:rFonts w:ascii="Consolas" w:eastAsia="Times New Roman" w:hAnsi="Consolas" w:cs="Times New Roman"/>
-                <w:color w:val="000000"/>
-                <w:kern w:val="0"/>
-                <w:sz w:val="20"/>
-                <w:szCs w:val="20"/>
-                <w:lang w:val="en-US" w:eastAsia="ru-RU"/>
-                <w14:ligatures w14:val="none"/>
-              </w:rPr>
-            </w:pPr>
-            <w:r>
-              <w:rPr>
-                <w:rFonts w:ascii="Consolas" w:eastAsia="Times New Roman" w:hAnsi="Consolas" w:cs="Times New Roman"/>
-                <w:color w:val="000000"/>
-                <w:kern w:val="0"/>
-                <w:sz w:val="20"/>
-                <w:szCs w:val="20"/>
-                <w:lang w:val="en-US" w:eastAsia="ru-RU"/>
-                <w14:ligatures w14:val="none"/>
-              </w:rPr>
-              <w:t>Model:               MarkovRegression   Log Likelihood               -6851.957</w:t>
+              <w:t xml:space="preserve">Dep. Variable:                </w:t>
+            </w:r>
+            <w:proofErr w:type="spellStart"/>
+            <w:r>
+              <w:rPr>
+                <w:rFonts w:ascii="Consolas" w:eastAsia="Times New Roman" w:hAnsi="Consolas" w:cs="Times New Roman"/>
+                <w:color w:val="000000"/>
+                <w:kern w:val="0"/>
+                <w:sz w:val="20"/>
+                <w:szCs w:val="20"/>
+                <w:lang w:val="en-US" w:eastAsia="ru-RU"/>
+                <w14:ligatures w14:val="none"/>
+              </w:rPr>
+              <w:t>Inf_day</w:t>
+            </w:r>
+            <w:proofErr w:type="spellEnd"/>
+            <w:r>
+              <w:rPr>
+                <w:rFonts w:ascii="Consolas" w:eastAsia="Times New Roman" w:hAnsi="Consolas" w:cs="Times New Roman"/>
+                <w:color w:val="000000"/>
+                <w:kern w:val="0"/>
+                <w:sz w:val="20"/>
+                <w:szCs w:val="20"/>
+                <w:lang w:val="en-US" w:eastAsia="ru-RU"/>
+                <w14:ligatures w14:val="none"/>
+              </w:rPr>
+              <w:t xml:space="preserve">   No. Observations:                 1149</w:t>
+            </w:r>
+          </w:p>
+          <w:p>
+            <w:pPr>
+              <w:spacing w:after="0" w:line="240" w:lineRule="auto"/>
+              <w:rPr>
+                <w:rFonts w:ascii="Consolas" w:eastAsia="Times New Roman" w:hAnsi="Consolas" w:cs="Times New Roman"/>
+                <w:color w:val="000000"/>
+                <w:kern w:val="0"/>
+                <w:sz w:val="20"/>
+                <w:szCs w:val="20"/>
+                <w:lang w:val="en-US" w:eastAsia="ru-RU"/>
+                <w14:ligatures w14:val="none"/>
+              </w:rPr>
+            </w:pPr>
+            <w:r>
+              <w:rPr>
+                <w:rFonts w:ascii="Consolas" w:eastAsia="Times New Roman" w:hAnsi="Consolas" w:cs="Times New Roman"/>
+                <w:color w:val="000000"/>
+                <w:kern w:val="0"/>
+                <w:sz w:val="20"/>
+                <w:szCs w:val="20"/>
+                <w:lang w:val="en-US" w:eastAsia="ru-RU"/>
+                <w14:ligatures w14:val="none"/>
+              </w:rPr>
+              <w:t xml:space="preserve">Model:               </w:t>
+            </w:r>
+            <w:proofErr w:type="spellStart"/>
+            <w:r>
+              <w:rPr>
+                <w:rFonts w:ascii="Consolas" w:eastAsia="Times New Roman" w:hAnsi="Consolas" w:cs="Times New Roman"/>
+                <w:color w:val="000000"/>
+                <w:kern w:val="0"/>
+                <w:sz w:val="20"/>
+                <w:szCs w:val="20"/>
+                <w:lang w:val="en-US" w:eastAsia="ru-RU"/>
+                <w14:ligatures w14:val="none"/>
+              </w:rPr>
+              <w:t>MarkovRegression</w:t>
+            </w:r>
+            <w:proofErr w:type="spellEnd"/>
+            <w:r>
+              <w:rPr>
+                <w:rFonts w:ascii="Consolas" w:eastAsia="Times New Roman" w:hAnsi="Consolas" w:cs="Times New Roman"/>
+                <w:color w:val="000000"/>
+                <w:kern w:val="0"/>
+                <w:sz w:val="20"/>
+                <w:szCs w:val="20"/>
+                <w:lang w:val="en-US" w:eastAsia="ru-RU"/>
+                <w14:ligatures w14:val="none"/>
+              </w:rPr>
+              <w:t xml:space="preserve">   Log Likelihood               -6851.957</w:t>
             </w:r>
           </w:p>
           <w:p>
@@ -2822,7 +3166,33 @@
                 <w:lang w:val="en-US" w:eastAsia="ru-RU"/>
                 <w14:ligatures w14:val="none"/>
               </w:rPr>
-              <w:t xml:space="preserve">Covariance Type:               approx                                         </w:t>
+              <w:t xml:space="preserve">Covariance Type:               </w:t>
+            </w:r>
+            <w:proofErr w:type="spellStart"/>
+            <w:r>
+              <w:rPr>
+                <w:rFonts w:ascii="Consolas" w:eastAsia="Times New Roman" w:hAnsi="Consolas" w:cs="Times New Roman"/>
+                <w:color w:val="000000"/>
+                <w:kern w:val="0"/>
+                <w:sz w:val="20"/>
+                <w:szCs w:val="20"/>
+                <w:lang w:val="en-US" w:eastAsia="ru-RU"/>
+                <w14:ligatures w14:val="none"/>
+              </w:rPr>
+              <w:t>approx</w:t>
+            </w:r>
+            <w:proofErr w:type="spellEnd"/>
+            <w:r>
+              <w:rPr>
+                <w:rFonts w:ascii="Consolas" w:eastAsia="Times New Roman" w:hAnsi="Consolas" w:cs="Times New Roman"/>
+                <w:color w:val="000000"/>
+                <w:kern w:val="0"/>
+                <w:sz w:val="20"/>
+                <w:szCs w:val="20"/>
+                <w:lang w:val="en-US" w:eastAsia="ru-RU"/>
+                <w14:ligatures w14:val="none"/>
+              </w:rPr>
+              <w:t xml:space="preserve">                                         </w:t>
             </w:r>
           </w:p>
           <w:p>
@@ -2900,7 +3270,33 @@
                 <w:lang w:val="en-US" w:eastAsia="ru-RU"/>
                 <w14:ligatures w14:val="none"/>
               </w:rPr>
-              <w:t xml:space="preserve">                 coef    std err          z      P&gt;|z|      [0.025      0.975]</w:t>
+              <w:t xml:space="preserve">                 </w:t>
+            </w:r>
+            <w:proofErr w:type="spellStart"/>
+            <w:r>
+              <w:rPr>
+                <w:rFonts w:ascii="Consolas" w:eastAsia="Times New Roman" w:hAnsi="Consolas" w:cs="Times New Roman"/>
+                <w:color w:val="000000"/>
+                <w:kern w:val="0"/>
+                <w:sz w:val="20"/>
+                <w:szCs w:val="20"/>
+                <w:lang w:val="en-US" w:eastAsia="ru-RU"/>
+                <w14:ligatures w14:val="none"/>
+              </w:rPr>
+              <w:t>coef</w:t>
+            </w:r>
+            <w:proofErr w:type="spellEnd"/>
+            <w:r>
+              <w:rPr>
+                <w:rFonts w:ascii="Consolas" w:eastAsia="Times New Roman" w:hAnsi="Consolas" w:cs="Times New Roman"/>
+                <w:color w:val="000000"/>
+                <w:kern w:val="0"/>
+                <w:sz w:val="20"/>
+                <w:szCs w:val="20"/>
+                <w:lang w:val="en-US" w:eastAsia="ru-RU"/>
+                <w14:ligatures w14:val="none"/>
+              </w:rPr>
+              <w:t xml:space="preserve">    std err          z      P&gt;|z|      [0.025      0.975]</w:t>
             </w:r>
           </w:p>
           <w:p>
@@ -3030,7 +3426,33 @@
                 <w:lang w:val="en-US" w:eastAsia="ru-RU"/>
                 <w14:ligatures w14:val="none"/>
               </w:rPr>
-              <w:t xml:space="preserve">                 coef    std err          z      P&gt;|z|      [0.025      0.975]</w:t>
+              <w:t xml:space="preserve">                 </w:t>
+            </w:r>
+            <w:proofErr w:type="spellStart"/>
+            <w:r>
+              <w:rPr>
+                <w:rFonts w:ascii="Consolas" w:eastAsia="Times New Roman" w:hAnsi="Consolas" w:cs="Times New Roman"/>
+                <w:color w:val="000000"/>
+                <w:kern w:val="0"/>
+                <w:sz w:val="20"/>
+                <w:szCs w:val="20"/>
+                <w:lang w:val="en-US" w:eastAsia="ru-RU"/>
+                <w14:ligatures w14:val="none"/>
+              </w:rPr>
+              <w:t>coef</w:t>
+            </w:r>
+            <w:proofErr w:type="spellEnd"/>
+            <w:r>
+              <w:rPr>
+                <w:rFonts w:ascii="Consolas" w:eastAsia="Times New Roman" w:hAnsi="Consolas" w:cs="Times New Roman"/>
+                <w:color w:val="000000"/>
+                <w:kern w:val="0"/>
+                <w:sz w:val="20"/>
+                <w:szCs w:val="20"/>
+                <w:lang w:val="en-US" w:eastAsia="ru-RU"/>
+                <w14:ligatures w14:val="none"/>
+              </w:rPr>
+              <w:t xml:space="preserve">    std err          z      P&gt;|z|      [0.025      0.975]</w:t>
             </w:r>
           </w:p>
           <w:p>
@@ -3160,7 +3582,33 @@
                 <w:lang w:val="en-US" w:eastAsia="ru-RU"/>
                 <w14:ligatures w14:val="none"/>
               </w:rPr>
-              <w:t xml:space="preserve">                 coef    std err          z      P&gt;|z|      [0.025      0.975]</w:t>
+              <w:t xml:space="preserve">                 </w:t>
+            </w:r>
+            <w:proofErr w:type="spellStart"/>
+            <w:r>
+              <w:rPr>
+                <w:rFonts w:ascii="Consolas" w:eastAsia="Times New Roman" w:hAnsi="Consolas" w:cs="Times New Roman"/>
+                <w:color w:val="000000"/>
+                <w:kern w:val="0"/>
+                <w:sz w:val="20"/>
+                <w:szCs w:val="20"/>
+                <w:lang w:val="en-US" w:eastAsia="ru-RU"/>
+                <w14:ligatures w14:val="none"/>
+              </w:rPr>
+              <w:t>coef</w:t>
+            </w:r>
+            <w:proofErr w:type="spellEnd"/>
+            <w:r>
+              <w:rPr>
+                <w:rFonts w:ascii="Consolas" w:eastAsia="Times New Roman" w:hAnsi="Consolas" w:cs="Times New Roman"/>
+                <w:color w:val="000000"/>
+                <w:kern w:val="0"/>
+                <w:sz w:val="20"/>
+                <w:szCs w:val="20"/>
+                <w:lang w:val="en-US" w:eastAsia="ru-RU"/>
+                <w14:ligatures w14:val="none"/>
+              </w:rPr>
+              <w:t xml:space="preserve">    std err          z      P&gt;|z|      [0.025      0.975]</w:t>
             </w:r>
           </w:p>
           <w:p>
@@ -3580,12 +4028,14 @@
       <w:r>
         <w:t xml:space="preserve">Аналогичные результаты (с точностью до номеров состояний) были получены с применением библиотеки </w:t>
       </w:r>
+      <w:proofErr w:type="spellStart"/>
       <w:r>
         <w:rPr>
           <w:lang w:val="en-US"/>
         </w:rPr>
         <w:t>HMMLearn</w:t>
       </w:r>
+      <w:proofErr w:type="spellEnd"/>
       <w:r>
         <w:t xml:space="preserve"> (</w:t>
       </w:r>
@@ -4023,7 +4473,15 @@
         <w:t>-19</w:t>
       </w:r>
       <w:r>
-        <w:t>. Отмечается, что пандемия состояла, фактически, из четырех состояний. Первые три из них соответствуют волнам пандемии и различной интенсивности посуточной заболеваемости (76, 6.8 и 61 чел/сутки), четвертый режим реализовался в условиях отказа от ограничительных мер и появления нового доминирующего штамма с повышенной контагиозностью и относительно легкой переносимостью пациентами</w:t>
+        <w:t xml:space="preserve">. Отмечается, что пандемия состояла, фактически, из четырех состояний. Первые три из них соответствуют волнам пандемии и различной интенсивности посуточной заболеваемости (76, 6.8 и 61 чел/сутки), четвертый режим реализовался в условиях отказа от ограничительных мер и появления нового доминирующего штамма с повышенной </w:t>
+      </w:r>
+      <w:proofErr w:type="spellStart"/>
+      <w:r>
+        <w:t>контагиозностью</w:t>
+      </w:r>
+      <w:proofErr w:type="spellEnd"/>
+      <w:r>
+        <w:t xml:space="preserve"> и относительно легкой переносимостью пациентами</w:t>
       </w:r>
       <w:r>
         <w:t>.</w:t>
@@ -4032,6 +4490,50 @@
     <w:p>
       <w:r>
         <w:t>Последний результат показывает высокую эффективность мер, принятых государством в период пандемии.</w:t>
+      </w:r>
+    </w:p>
+    <w:p>
+      <w:r>
+        <w:t xml:space="preserve">Данные, код на языке </w:t>
+      </w:r>
+      <w:r>
+        <w:rPr>
+          <w:lang w:val="en-US"/>
+        </w:rPr>
+        <w:t>Python</w:t>
+      </w:r>
+      <w:r>
+        <w:t xml:space="preserve"> </w:t>
+      </w:r>
+      <w:r>
+        <w:t xml:space="preserve">и рисунки к статье доступны в виде публичного репозитория по адресу: </w:t>
+      </w:r>
+      <w:hyperlink r:id="rId11" w:history="1">
+        <w:r>
+          <w:rPr>
+            <w:rStyle w:val="a3"/>
+          </w:rPr>
+          <w:t>Alex-Samarkin/</w:t>
+        </w:r>
+        <w:proofErr w:type="spellStart"/>
+        <w:r>
+          <w:rPr>
+            <w:rStyle w:val="a3"/>
+          </w:rPr>
+          <w:t>TSRevenko</w:t>
+        </w:r>
+        <w:proofErr w:type="spellEnd"/>
+        <w:r>
+          <w:rPr>
+            <w:rStyle w:val="a3"/>
+          </w:rPr>
+          <w:t xml:space="preserve"> (github.com)</w:t>
+        </w:r>
+      </w:hyperlink>
+    </w:p>
+    <w:p>
+      <w:r>
+        <w:t>Литература</w:t>
       </w:r>
     </w:p>
     <w:p/>
@@ -4204,6 +4706,7 @@
         </w:rPr>
         <w:t xml:space="preserve"> </w:t>
       </w:r>
+      <w:proofErr w:type="spellStart"/>
       <w:r>
         <w:rPr>
           <w:rFonts w:ascii="Consolas" w:eastAsia="Times New Roman" w:hAnsi="Consolas" w:cs="Times New Roman"/>
@@ -4216,6 +4719,7 @@
         </w:rPr>
         <w:t>matplotlib.pyplot</w:t>
       </w:r>
+      <w:proofErr w:type="spellEnd"/>
       <w:r>
         <w:rPr>
           <w:rFonts w:ascii="Consolas" w:eastAsia="Times New Roman" w:hAnsi="Consolas" w:cs="Times New Roman"/>
@@ -4351,6 +4855,7 @@
         </w:rPr>
         <w:t xml:space="preserve"> </w:t>
       </w:r>
+      <w:proofErr w:type="spellStart"/>
       <w:r>
         <w:rPr>
           <w:rFonts w:ascii="Consolas" w:eastAsia="Times New Roman" w:hAnsi="Consolas" w:cs="Times New Roman"/>
@@ -4363,6 +4868,7 @@
         </w:rPr>
         <w:t>sns</w:t>
       </w:r>
+      <w:proofErr w:type="spellEnd"/>
     </w:p>
     <w:p>
       <w:pPr>
@@ -4459,6 +4965,7 @@
           <w14:ligatures w14:val="none"/>
         </w:rPr>
       </w:pPr>
+      <w:proofErr w:type="spellStart"/>
       <w:r>
         <w:rPr>
           <w:rFonts w:ascii="Consolas" w:eastAsia="Times New Roman" w:hAnsi="Consolas" w:cs="Times New Roman"/>
@@ -4471,6 +4978,7 @@
         </w:rPr>
         <w:t>df</w:t>
       </w:r>
+      <w:proofErr w:type="spellEnd"/>
       <w:r>
         <w:rPr>
           <w:rFonts w:ascii="Consolas" w:eastAsia="Times New Roman" w:hAnsi="Consolas" w:cs="Times New Roman"/>
@@ -4483,6 +4991,7 @@
         </w:rPr>
         <w:t xml:space="preserve"> = </w:t>
       </w:r>
+      <w:proofErr w:type="spellStart"/>
       <w:r>
         <w:rPr>
           <w:rFonts w:ascii="Consolas" w:eastAsia="Times New Roman" w:hAnsi="Consolas" w:cs="Times New Roman"/>
@@ -4507,6 +5016,7 @@
         </w:rPr>
         <w:t>read_csv</w:t>
       </w:r>
+      <w:proofErr w:type="spellEnd"/>
       <w:r>
         <w:rPr>
           <w:rFonts w:ascii="Consolas" w:eastAsia="Times New Roman" w:hAnsi="Consolas" w:cs="Times New Roman"/>
@@ -4519,6 +5029,7 @@
         </w:rPr>
         <w:t>(</w:t>
       </w:r>
+      <w:proofErr w:type="spellStart"/>
       <w:r>
         <w:rPr>
           <w:rFonts w:ascii="Consolas" w:eastAsia="Times New Roman" w:hAnsi="Consolas" w:cs="Times New Roman"/>
@@ -4555,6 +5066,7 @@
         </w:rPr>
         <w:t>sep</w:t>
       </w:r>
+      <w:proofErr w:type="spellEnd"/>
       <w:r>
         <w:rPr>
           <w:rFonts w:ascii="Consolas" w:eastAsia="Times New Roman" w:hAnsi="Consolas" w:cs="Times New Roman"/>
@@ -4717,6 +5229,7 @@
           <w14:ligatures w14:val="none"/>
         </w:rPr>
       </w:pPr>
+      <w:proofErr w:type="spellStart"/>
       <w:r>
         <w:rPr>
           <w:rFonts w:ascii="Consolas" w:eastAsia="Times New Roman" w:hAnsi="Consolas" w:cs="Times New Roman"/>
@@ -4729,6 +5242,7 @@
         </w:rPr>
         <w:t>df</w:t>
       </w:r>
+      <w:proofErr w:type="spellEnd"/>
       <w:r>
         <w:rPr>
           <w:rFonts w:ascii="Consolas" w:eastAsia="Times New Roman" w:hAnsi="Consolas" w:cs="Times New Roman"/>
@@ -4751,7 +5265,33 @@
           <w:lang w:val="en-US" w:eastAsia="ru-RU"/>
           <w14:ligatures w14:val="none"/>
         </w:rPr>
-        <w:t>"inf_day"</w:t>
+        <w:t>"</w:t>
+      </w:r>
+      <w:proofErr w:type="spellStart"/>
+      <w:r>
+        <w:rPr>
+          <w:rFonts w:ascii="Consolas" w:eastAsia="Times New Roman" w:hAnsi="Consolas" w:cs="Times New Roman"/>
+          <w:color w:val="A31515"/>
+          <w:kern w:val="0"/>
+          <w:sz w:val="21"/>
+          <w:szCs w:val="21"/>
+          <w:lang w:val="en-US" w:eastAsia="ru-RU"/>
+          <w14:ligatures w14:val="none"/>
+        </w:rPr>
+        <w:t>inf_day</w:t>
+      </w:r>
+      <w:proofErr w:type="spellEnd"/>
+      <w:r>
+        <w:rPr>
+          <w:rFonts w:ascii="Consolas" w:eastAsia="Times New Roman" w:hAnsi="Consolas" w:cs="Times New Roman"/>
+          <w:color w:val="A31515"/>
+          <w:kern w:val="0"/>
+          <w:sz w:val="21"/>
+          <w:szCs w:val="21"/>
+          <w:lang w:val="en-US" w:eastAsia="ru-RU"/>
+          <w14:ligatures w14:val="none"/>
+        </w:rPr>
+        <w:t>"</w:t>
       </w:r>
       <w:r>
         <w:rPr>
@@ -4777,6 +5317,7 @@
         </w:rPr>
         <w:t xml:space="preserve"> = </w:t>
       </w:r>
+      <w:proofErr w:type="spellStart"/>
       <w:r>
         <w:rPr>
           <w:rFonts w:ascii="Consolas" w:eastAsia="Times New Roman" w:hAnsi="Consolas" w:cs="Times New Roman"/>
@@ -4789,6 +5330,7 @@
         </w:rPr>
         <w:t>df</w:t>
       </w:r>
+      <w:proofErr w:type="spellEnd"/>
       <w:r>
         <w:rPr>
           <w:rFonts w:ascii="Consolas" w:eastAsia="Times New Roman" w:hAnsi="Consolas" w:cs="Times New Roman"/>
@@ -4951,6 +5493,7 @@
         </w:rPr>
         <w:t>(</w:t>
       </w:r>
+      <w:proofErr w:type="spellStart"/>
       <w:r>
         <w:rPr>
           <w:rFonts w:ascii="Consolas" w:eastAsia="Times New Roman" w:hAnsi="Consolas" w:cs="Times New Roman"/>
@@ -4987,6 +5530,7 @@
         </w:rPr>
         <w:t>head</w:t>
       </w:r>
+      <w:proofErr w:type="spellEnd"/>
       <w:r>
         <w:rPr>
           <w:rFonts w:ascii="Consolas" w:eastAsia="Times New Roman" w:hAnsi="Consolas" w:cs="Times New Roman"/>
@@ -5053,6 +5597,7 @@
         </w:rPr>
         <w:t>(</w:t>
       </w:r>
+      <w:proofErr w:type="spellStart"/>
       <w:r>
         <w:rPr>
           <w:rFonts w:ascii="Consolas" w:eastAsia="Times New Roman" w:hAnsi="Consolas" w:cs="Times New Roman"/>
@@ -5089,6 +5634,7 @@
         </w:rPr>
         <w:t>tolist</w:t>
       </w:r>
+      <w:proofErr w:type="spellEnd"/>
       <w:r>
         <w:rPr>
           <w:rFonts w:ascii="Consolas" w:eastAsia="Times New Roman" w:hAnsi="Consolas" w:cs="Times New Roman"/>
@@ -5168,7 +5714,59 @@
           <w:lang w:val="en-US" w:eastAsia="ru-RU"/>
           <w14:ligatures w14:val="none"/>
         </w:rPr>
-        <w:t># Assuming your DataFrame is called 'df'</w:t>
+        <w:t xml:space="preserve"># Assuming your </w:t>
+      </w:r>
+      <w:proofErr w:type="spellStart"/>
+      <w:r>
+        <w:rPr>
+          <w:rFonts w:ascii="Consolas" w:eastAsia="Times New Roman" w:hAnsi="Consolas" w:cs="Times New Roman"/>
+          <w:color w:val="008000"/>
+          <w:kern w:val="0"/>
+          <w:sz w:val="21"/>
+          <w:szCs w:val="21"/>
+          <w:lang w:val="en-US" w:eastAsia="ru-RU"/>
+          <w14:ligatures w14:val="none"/>
+        </w:rPr>
+        <w:t>DataFrame</w:t>
+      </w:r>
+      <w:proofErr w:type="spellEnd"/>
+      <w:r>
+        <w:rPr>
+          <w:rFonts w:ascii="Consolas" w:eastAsia="Times New Roman" w:hAnsi="Consolas" w:cs="Times New Roman"/>
+          <w:color w:val="008000"/>
+          <w:kern w:val="0"/>
+          <w:sz w:val="21"/>
+          <w:szCs w:val="21"/>
+          <w:lang w:val="en-US" w:eastAsia="ru-RU"/>
+          <w14:ligatures w14:val="none"/>
+        </w:rPr>
+        <w:t xml:space="preserve"> is called '</w:t>
+      </w:r>
+      <w:proofErr w:type="spellStart"/>
+      <w:r>
+        <w:rPr>
+          <w:rFonts w:ascii="Consolas" w:eastAsia="Times New Roman" w:hAnsi="Consolas" w:cs="Times New Roman"/>
+          <w:color w:val="008000"/>
+          <w:kern w:val="0"/>
+          <w:sz w:val="21"/>
+          <w:szCs w:val="21"/>
+          <w:lang w:val="en-US" w:eastAsia="ru-RU"/>
+          <w14:ligatures w14:val="none"/>
+        </w:rPr>
+        <w:t>df</w:t>
+      </w:r>
+      <w:proofErr w:type="spellEnd"/>
+      <w:r>
+        <w:rPr>
+          <w:rFonts w:ascii="Consolas" w:eastAsia="Times New Roman" w:hAnsi="Consolas" w:cs="Times New Roman"/>
+          <w:color w:val="008000"/>
+          <w:kern w:val="0"/>
+          <w:sz w:val="21"/>
+          <w:szCs w:val="21"/>
+          <w:lang w:val="en-US" w:eastAsia="ru-RU"/>
+          <w14:ligatures w14:val="none"/>
+        </w:rPr>
+        <w:t>'</w:t>
       </w:r>
     </w:p>
     <w:p>
@@ -5185,6 +5783,7 @@
           <w14:ligatures w14:val="none"/>
         </w:rPr>
       </w:pPr>
+      <w:proofErr w:type="spellStart"/>
       <w:r>
         <w:rPr>
           <w:rFonts w:ascii="Consolas" w:eastAsia="Times New Roman" w:hAnsi="Consolas" w:cs="Times New Roman"/>
@@ -5197,6 +5796,7 @@
         </w:rPr>
         <w:t>df</w:t>
       </w:r>
+      <w:proofErr w:type="spellEnd"/>
       <w:r>
         <w:rPr>
           <w:rFonts w:ascii="Consolas" w:eastAsia="Times New Roman" w:hAnsi="Consolas" w:cs="Times New Roman"/>
@@ -5245,6 +5845,7 @@
         </w:rPr>
         <w:t xml:space="preserve"> = </w:t>
       </w:r>
+      <w:proofErr w:type="spellStart"/>
       <w:r>
         <w:rPr>
           <w:rFonts w:ascii="Consolas" w:eastAsia="Times New Roman" w:hAnsi="Consolas" w:cs="Times New Roman"/>
@@ -5269,6 +5870,7 @@
         </w:rPr>
         <w:t>.index</w:t>
       </w:r>
+      <w:proofErr w:type="spellEnd"/>
     </w:p>
     <w:p>
       <w:pPr>
@@ -5353,6 +5955,7 @@
           <w14:ligatures w14:val="none"/>
         </w:rPr>
       </w:pPr>
+      <w:proofErr w:type="spellStart"/>
       <w:r>
         <w:rPr>
           <w:rFonts w:ascii="Consolas" w:eastAsia="Times New Roman" w:hAnsi="Consolas" w:cs="Times New Roman"/>
@@ -5365,6 +5968,7 @@
         </w:rPr>
         <w:t>df</w:t>
       </w:r>
+      <w:proofErr w:type="spellEnd"/>
       <w:r>
         <w:rPr>
           <w:rFonts w:ascii="Consolas" w:eastAsia="Times New Roman" w:hAnsi="Consolas" w:cs="Times New Roman"/>
@@ -5413,6 +6017,7 @@
         </w:rPr>
         <w:t xml:space="preserve"> = </w:t>
       </w:r>
+      <w:proofErr w:type="spellStart"/>
       <w:r>
         <w:rPr>
           <w:rFonts w:ascii="Consolas" w:eastAsia="Times New Roman" w:hAnsi="Consolas" w:cs="Times New Roman"/>
@@ -5437,6 +6042,7 @@
         </w:rPr>
         <w:t>to_datetime</w:t>
       </w:r>
+      <w:proofErr w:type="spellEnd"/>
       <w:r>
         <w:rPr>
           <w:rFonts w:ascii="Consolas" w:eastAsia="Times New Roman" w:hAnsi="Consolas" w:cs="Times New Roman"/>
@@ -5449,6 +6055,7 @@
         </w:rPr>
         <w:t>(</w:t>
       </w:r>
+      <w:proofErr w:type="spellStart"/>
       <w:r>
         <w:rPr>
           <w:rFonts w:ascii="Consolas" w:eastAsia="Times New Roman" w:hAnsi="Consolas" w:cs="Times New Roman"/>
@@ -5461,6 +6068,7 @@
         </w:rPr>
         <w:t>df</w:t>
       </w:r>
+      <w:proofErr w:type="spellEnd"/>
       <w:r>
         <w:rPr>
           <w:rFonts w:ascii="Consolas" w:eastAsia="Times New Roman" w:hAnsi="Consolas" w:cs="Times New Roman"/>
@@ -5569,6 +6177,7 @@
         </w:rPr>
         <w:t>,</w:t>
       </w:r>
+      <w:proofErr w:type="spellStart"/>
       <w:r>
         <w:rPr>
           <w:rFonts w:ascii="Consolas" w:eastAsia="Times New Roman" w:hAnsi="Consolas" w:cs="Times New Roman"/>
@@ -5581,6 +6190,7 @@
         </w:rPr>
         <w:t>dayfirst</w:t>
       </w:r>
+      <w:proofErr w:type="spellEnd"/>
       <w:r>
         <w:rPr>
           <w:rFonts w:ascii="Consolas" w:eastAsia="Times New Roman" w:hAnsi="Consolas" w:cs="Times New Roman"/>
@@ -5656,6 +6266,7 @@
         </w:rPr>
         <w:t>(</w:t>
       </w:r>
+      <w:proofErr w:type="spellStart"/>
       <w:r>
         <w:rPr>
           <w:rFonts w:ascii="Consolas" w:eastAsia="Times New Roman" w:hAnsi="Consolas" w:cs="Times New Roman"/>
@@ -5668,6 +6279,7 @@
         </w:rPr>
         <w:t>df</w:t>
       </w:r>
+      <w:proofErr w:type="spellEnd"/>
       <w:r>
         <w:rPr>
           <w:rFonts w:ascii="Consolas" w:eastAsia="Times New Roman" w:hAnsi="Consolas" w:cs="Times New Roman"/>
@@ -5788,6 +6400,7 @@
           <w14:ligatures w14:val="none"/>
         </w:rPr>
       </w:pPr>
+      <w:proofErr w:type="spellStart"/>
       <w:r>
         <w:rPr>
           <w:rFonts w:ascii="Consolas" w:eastAsia="Times New Roman" w:hAnsi="Consolas" w:cs="Times New Roman"/>
@@ -5800,6 +6413,7 @@
         </w:rPr>
         <w:t>df</w:t>
       </w:r>
+      <w:proofErr w:type="spellEnd"/>
       <w:r>
         <w:rPr>
           <w:rFonts w:ascii="Consolas" w:eastAsia="Times New Roman" w:hAnsi="Consolas" w:cs="Times New Roman"/>
@@ -5848,6 +6462,7 @@
         </w:rPr>
         <w:t xml:space="preserve"> = </w:t>
       </w:r>
+      <w:proofErr w:type="spellStart"/>
       <w:r>
         <w:rPr>
           <w:rFonts w:ascii="Consolas" w:eastAsia="Times New Roman" w:hAnsi="Consolas" w:cs="Times New Roman"/>
@@ -5872,6 +6487,7 @@
         </w:rPr>
         <w:t>to_numeric</w:t>
       </w:r>
+      <w:proofErr w:type="spellEnd"/>
       <w:r>
         <w:rPr>
           <w:rFonts w:ascii="Consolas" w:eastAsia="Times New Roman" w:hAnsi="Consolas" w:cs="Times New Roman"/>
@@ -5884,6 +6500,7 @@
         </w:rPr>
         <w:t>(</w:t>
       </w:r>
+      <w:proofErr w:type="spellStart"/>
       <w:r>
         <w:rPr>
           <w:rFonts w:ascii="Consolas" w:eastAsia="Times New Roman" w:hAnsi="Consolas" w:cs="Times New Roman"/>
@@ -5896,6 +6513,7 @@
         </w:rPr>
         <w:t>df</w:t>
       </w:r>
+      <w:proofErr w:type="spellEnd"/>
       <w:r>
         <w:rPr>
           <w:rFonts w:ascii="Consolas" w:eastAsia="Times New Roman" w:hAnsi="Consolas" w:cs="Times New Roman"/>
@@ -5944,6 +6562,7 @@
         </w:rPr>
         <w:t>-</w:t>
       </w:r>
+      <w:proofErr w:type="spellStart"/>
       <w:r>
         <w:rPr>
           <w:rFonts w:ascii="Consolas" w:eastAsia="Times New Roman" w:hAnsi="Consolas" w:cs="Times New Roman"/>
@@ -5956,6 +6575,7 @@
         </w:rPr>
         <w:t>df</w:t>
       </w:r>
+      <w:proofErr w:type="spellEnd"/>
       <w:r>
         <w:rPr>
           <w:rFonts w:ascii="Consolas" w:eastAsia="Times New Roman" w:hAnsi="Consolas" w:cs="Times New Roman"/>
@@ -6175,6 +6795,7 @@
         </w:rPr>
         <w:t>(</w:t>
       </w:r>
+      <w:proofErr w:type="spellStart"/>
       <w:r>
         <w:rPr>
           <w:rFonts w:ascii="Consolas" w:eastAsia="Times New Roman" w:hAnsi="Consolas" w:cs="Times New Roman"/>
@@ -6187,6 +6808,7 @@
         </w:rPr>
         <w:t>df</w:t>
       </w:r>
+      <w:proofErr w:type="spellEnd"/>
       <w:r>
         <w:rPr>
           <w:rFonts w:ascii="Consolas" w:eastAsia="Times New Roman" w:hAnsi="Consolas" w:cs="Times New Roman"/>
@@ -6478,6 +7100,7 @@
         </w:rPr>
         <w:t xml:space="preserve"> = </w:t>
       </w:r>
+      <w:proofErr w:type="spellStart"/>
       <w:r>
         <w:rPr>
           <w:rFonts w:ascii="Consolas" w:eastAsia="Times New Roman" w:hAnsi="Consolas" w:cs="Times New Roman"/>
@@ -6502,6 +7125,7 @@
         </w:rPr>
         <w:t>subplots</w:t>
       </w:r>
+      <w:proofErr w:type="spellEnd"/>
       <w:r>
         <w:rPr>
           <w:rFonts w:ascii="Consolas" w:eastAsia="Times New Roman" w:hAnsi="Consolas" w:cs="Times New Roman"/>
@@ -6574,6 +7198,7 @@
         </w:rPr>
         <w:t xml:space="preserve"> </w:t>
       </w:r>
+      <w:proofErr w:type="spellStart"/>
       <w:r>
         <w:rPr>
           <w:rFonts w:ascii="Consolas" w:eastAsia="Times New Roman" w:hAnsi="Consolas" w:cs="Times New Roman"/>
@@ -6586,6 +7211,7 @@
         </w:rPr>
         <w:t>figsize</w:t>
       </w:r>
+      <w:proofErr w:type="spellEnd"/>
       <w:r>
         <w:rPr>
           <w:rFonts w:ascii="Consolas" w:eastAsia="Times New Roman" w:hAnsi="Consolas" w:cs="Times New Roman"/>
@@ -6712,6 +7338,7 @@
         </w:rPr>
         <w:t xml:space="preserve">    </w:t>
       </w:r>
+      <w:proofErr w:type="spellStart"/>
       <w:r>
         <w:rPr>
           <w:rFonts w:ascii="Consolas" w:eastAsia="Times New Roman" w:hAnsi="Consolas" w:cs="Times New Roman"/>
@@ -6736,6 +7363,7 @@
         </w:rPr>
         <w:t>lineplot</w:t>
       </w:r>
+      <w:proofErr w:type="spellEnd"/>
       <w:r>
         <w:rPr>
           <w:rFonts w:ascii="Consolas" w:eastAsia="Times New Roman" w:hAnsi="Consolas" w:cs="Times New Roman"/>
@@ -6772,6 +7400,7 @@
         </w:rPr>
         <w:t xml:space="preserve">= </w:t>
       </w:r>
+      <w:proofErr w:type="spellStart"/>
       <w:r>
         <w:rPr>
           <w:rFonts w:ascii="Consolas" w:eastAsia="Times New Roman" w:hAnsi="Consolas" w:cs="Times New Roman"/>
@@ -6784,6 +7413,7 @@
         </w:rPr>
         <w:t>df</w:t>
       </w:r>
+      <w:proofErr w:type="spellEnd"/>
       <w:r>
         <w:rPr>
           <w:rFonts w:ascii="Consolas" w:eastAsia="Times New Roman" w:hAnsi="Consolas" w:cs="Times New Roman"/>
@@ -6907,6 +7537,7 @@
         </w:rPr>
         <w:t xml:space="preserve">    </w:t>
       </w:r>
+      <w:proofErr w:type="spellStart"/>
       <w:r>
         <w:rPr>
           <w:rFonts w:ascii="Consolas" w:eastAsia="Times New Roman" w:hAnsi="Consolas" w:cs="Times New Roman"/>
@@ -6931,6 +7562,7 @@
         </w:rPr>
         <w:t>lineplot</w:t>
       </w:r>
+      <w:proofErr w:type="spellEnd"/>
       <w:r>
         <w:rPr>
           <w:rFonts w:ascii="Consolas" w:eastAsia="Times New Roman" w:hAnsi="Consolas" w:cs="Times New Roman"/>
@@ -6967,6 +7599,7 @@
         </w:rPr>
         <w:t xml:space="preserve">= </w:t>
       </w:r>
+      <w:proofErr w:type="spellStart"/>
       <w:r>
         <w:rPr>
           <w:rFonts w:ascii="Consolas" w:eastAsia="Times New Roman" w:hAnsi="Consolas" w:cs="Times New Roman"/>
@@ -6979,6 +7612,7 @@
         </w:rPr>
         <w:t>df</w:t>
       </w:r>
+      <w:proofErr w:type="spellEnd"/>
       <w:r>
         <w:rPr>
           <w:rFonts w:ascii="Consolas" w:eastAsia="Times New Roman" w:hAnsi="Consolas" w:cs="Times New Roman"/>
@@ -7097,7 +7731,33 @@
           <w:lang w:val="en-US" w:eastAsia="ru-RU"/>
           <w14:ligatures w14:val="none"/>
         </w:rPr>
-        <w:t>"inf_day"</w:t>
+        <w:t>"</w:t>
+      </w:r>
+      <w:proofErr w:type="spellStart"/>
+      <w:r>
+        <w:rPr>
+          <w:rFonts w:ascii="Consolas" w:eastAsia="Times New Roman" w:hAnsi="Consolas" w:cs="Times New Roman"/>
+          <w:color w:val="A31515"/>
+          <w:kern w:val="0"/>
+          <w:sz w:val="21"/>
+          <w:szCs w:val="21"/>
+          <w:lang w:val="en-US" w:eastAsia="ru-RU"/>
+          <w14:ligatures w14:val="none"/>
+        </w:rPr>
+        <w:t>inf_day</w:t>
+      </w:r>
+      <w:proofErr w:type="spellEnd"/>
+      <w:r>
+        <w:rPr>
+          <w:rFonts w:ascii="Consolas" w:eastAsia="Times New Roman" w:hAnsi="Consolas" w:cs="Times New Roman"/>
+          <w:color w:val="A31515"/>
+          <w:kern w:val="0"/>
+          <w:sz w:val="21"/>
+          <w:szCs w:val="21"/>
+          <w:lang w:val="en-US" w:eastAsia="ru-RU"/>
+          <w14:ligatures w14:val="none"/>
+        </w:rPr>
+        <w:t>"</w:t>
       </w:r>
       <w:r>
         <w:rPr>
@@ -7222,6 +7882,7 @@
         </w:rPr>
         <w:t xml:space="preserve">    </w:t>
       </w:r>
+      <w:proofErr w:type="spellStart"/>
       <w:r>
         <w:rPr>
           <w:rFonts w:ascii="Consolas" w:eastAsia="Times New Roman" w:hAnsi="Consolas" w:cs="Times New Roman"/>
@@ -7246,6 +7907,7 @@
         </w:rPr>
         <w:t>show</w:t>
       </w:r>
+      <w:proofErr w:type="spellEnd"/>
       <w:r>
         <w:rPr>
           <w:rFonts w:ascii="Consolas" w:eastAsia="Times New Roman" w:hAnsi="Consolas" w:cs="Times New Roman"/>
@@ -7387,6 +8049,7 @@
         </w:rPr>
         <w:t xml:space="preserve">    </w:t>
       </w:r>
+      <w:proofErr w:type="spellStart"/>
       <w:r>
         <w:rPr>
           <w:rFonts w:ascii="Consolas" w:eastAsia="Times New Roman" w:hAnsi="Consolas" w:cs="Times New Roman"/>
@@ -7423,6 +8086,7 @@
         </w:rPr>
         <w:t>to_csv</w:t>
       </w:r>
+      <w:proofErr w:type="spellEnd"/>
       <w:r>
         <w:rPr>
           <w:rFonts w:ascii="Consolas" w:eastAsia="Times New Roman" w:hAnsi="Consolas" w:cs="Times New Roman"/>
@@ -7569,7 +8233,27 @@
                 <w:szCs w:val="20"/>
                 <w:lang w:val="en-US"/>
               </w:rPr>
-              <w:t>Model:               MarkovRegression   Log Likelihood              -12440.463</w:t>
+              <w:t xml:space="preserve">Model:               </w:t>
+            </w:r>
+            <w:proofErr w:type="spellStart"/>
+            <w:r>
+              <w:rPr>
+                <w:rFonts w:ascii="Consolas" w:hAnsi="Consolas"/>
+                <w:sz w:val="20"/>
+                <w:szCs w:val="20"/>
+                <w:lang w:val="en-US"/>
+              </w:rPr>
+              <w:t>MarkovRegression</w:t>
+            </w:r>
+            <w:proofErr w:type="spellEnd"/>
+            <w:r>
+              <w:rPr>
+                <w:rFonts w:ascii="Consolas" w:hAnsi="Consolas"/>
+                <w:sz w:val="20"/>
+                <w:szCs w:val="20"/>
+                <w:lang w:val="en-US"/>
+              </w:rPr>
+              <w:t xml:space="preserve">   Log Likelihood              -12440.463</w:t>
             </w:r>
           </w:p>
           <w:p>
@@ -7669,7 +8353,27 @@
                 <w:szCs w:val="20"/>
                 <w:lang w:val="en-US"/>
               </w:rPr>
-              <w:t xml:space="preserve">Covariance Type:               approx                                         </w:t>
+              <w:t xml:space="preserve">Covariance Type:               </w:t>
+            </w:r>
+            <w:proofErr w:type="spellStart"/>
+            <w:r>
+              <w:rPr>
+                <w:rFonts w:ascii="Consolas" w:hAnsi="Consolas"/>
+                <w:sz w:val="20"/>
+                <w:szCs w:val="20"/>
+                <w:lang w:val="en-US"/>
+              </w:rPr>
+              <w:t>approx</w:t>
+            </w:r>
+            <w:proofErr w:type="spellEnd"/>
+            <w:r>
+              <w:rPr>
+                <w:rFonts w:ascii="Consolas" w:hAnsi="Consolas"/>
+                <w:sz w:val="20"/>
+                <w:szCs w:val="20"/>
+                <w:lang w:val="en-US"/>
+              </w:rPr>
+              <w:t xml:space="preserve">                                         </w:t>
             </w:r>
           </w:p>
           <w:p>
@@ -7729,7 +8433,27 @@
                 <w:szCs w:val="20"/>
                 <w:lang w:val="en-US"/>
               </w:rPr>
-              <w:t xml:space="preserve">                 coef    std err          z      P&gt;|z|      [0.025      0.975]</w:t>
+              <w:t xml:space="preserve">                 </w:t>
+            </w:r>
+            <w:proofErr w:type="spellStart"/>
+            <w:r>
+              <w:rPr>
+                <w:rFonts w:ascii="Consolas" w:hAnsi="Consolas"/>
+                <w:sz w:val="20"/>
+                <w:szCs w:val="20"/>
+                <w:lang w:val="en-US"/>
+              </w:rPr>
+              <w:t>coef</w:t>
+            </w:r>
+            <w:proofErr w:type="spellEnd"/>
+            <w:r>
+              <w:rPr>
+                <w:rFonts w:ascii="Consolas" w:hAnsi="Consolas"/>
+                <w:sz w:val="20"/>
+                <w:szCs w:val="20"/>
+                <w:lang w:val="en-US"/>
+              </w:rPr>
+              <w:t xml:space="preserve">    std err          z      P&gt;|z|      [0.025      0.975]</w:t>
             </w:r>
           </w:p>
           <w:p>
@@ -7829,7 +8553,27 @@
                 <w:szCs w:val="20"/>
                 <w:lang w:val="en-US"/>
               </w:rPr>
-              <w:t xml:space="preserve">                 coef    std err          z      P&gt;|z|      [0.025      0.975]</w:t>
+              <w:t xml:space="preserve">                 </w:t>
+            </w:r>
+            <w:proofErr w:type="spellStart"/>
+            <w:r>
+              <w:rPr>
+                <w:rFonts w:ascii="Consolas" w:hAnsi="Consolas"/>
+                <w:sz w:val="20"/>
+                <w:szCs w:val="20"/>
+                <w:lang w:val="en-US"/>
+              </w:rPr>
+              <w:t>coef</w:t>
+            </w:r>
+            <w:proofErr w:type="spellEnd"/>
+            <w:r>
+              <w:rPr>
+                <w:rFonts w:ascii="Consolas" w:hAnsi="Consolas"/>
+                <w:sz w:val="20"/>
+                <w:szCs w:val="20"/>
+                <w:lang w:val="en-US"/>
+              </w:rPr>
+              <w:t xml:space="preserve">    std err          z      P&gt;|z|      [0.025      0.975]</w:t>
             </w:r>
           </w:p>
           <w:p>
@@ -7869,8 +8613,79 @@
                 <w:szCs w:val="20"/>
                 <w:lang w:val="en-US"/>
               </w:rPr>
-              <w:t>const       2.521e+04        nan        nan        nan         nan         nan</w:t>
-            </w:r>
+              <w:t xml:space="preserve">const       2.521e+04        nan        </w:t>
+            </w:r>
+            <w:proofErr w:type="spellStart"/>
+            <w:r>
+              <w:rPr>
+                <w:rFonts w:ascii="Consolas" w:hAnsi="Consolas"/>
+                <w:sz w:val="20"/>
+                <w:szCs w:val="20"/>
+                <w:lang w:val="en-US"/>
+              </w:rPr>
+              <w:t>nan</w:t>
+            </w:r>
+            <w:proofErr w:type="spellEnd"/>
+            <w:r>
+              <w:rPr>
+                <w:rFonts w:ascii="Consolas" w:hAnsi="Consolas"/>
+                <w:sz w:val="20"/>
+                <w:szCs w:val="20"/>
+                <w:lang w:val="en-US"/>
+              </w:rPr>
+              <w:t xml:space="preserve">        </w:t>
+            </w:r>
+            <w:proofErr w:type="spellStart"/>
+            <w:r>
+              <w:rPr>
+                <w:rFonts w:ascii="Consolas" w:hAnsi="Consolas"/>
+                <w:sz w:val="20"/>
+                <w:szCs w:val="20"/>
+                <w:lang w:val="en-US"/>
+              </w:rPr>
+              <w:t>nan</w:t>
+            </w:r>
+            <w:proofErr w:type="spellEnd"/>
+            <w:r>
+              <w:rPr>
+                <w:rFonts w:ascii="Consolas" w:hAnsi="Consolas"/>
+                <w:sz w:val="20"/>
+                <w:szCs w:val="20"/>
+                <w:lang w:val="en-US"/>
+              </w:rPr>
+              <w:t xml:space="preserve">         </w:t>
+            </w:r>
+            <w:proofErr w:type="spellStart"/>
+            <w:r>
+              <w:rPr>
+                <w:rFonts w:ascii="Consolas" w:hAnsi="Consolas"/>
+                <w:sz w:val="20"/>
+                <w:szCs w:val="20"/>
+                <w:lang w:val="en-US"/>
+              </w:rPr>
+              <w:t>nan</w:t>
+            </w:r>
+            <w:proofErr w:type="spellEnd"/>
+            <w:r>
+              <w:rPr>
+                <w:rFonts w:ascii="Consolas" w:hAnsi="Consolas"/>
+                <w:sz w:val="20"/>
+                <w:szCs w:val="20"/>
+                <w:lang w:val="en-US"/>
+              </w:rPr>
+              <w:t xml:space="preserve">         </w:t>
+            </w:r>
+            <w:proofErr w:type="spellStart"/>
+            <w:r>
+              <w:rPr>
+                <w:rFonts w:ascii="Consolas" w:hAnsi="Consolas"/>
+                <w:sz w:val="20"/>
+                <w:szCs w:val="20"/>
+                <w:lang w:val="en-US"/>
+              </w:rPr>
+              <w:t>nan</w:t>
+            </w:r>
+            <w:proofErr w:type="spellEnd"/>
           </w:p>
           <w:p>
             <w:pPr>
@@ -7929,7 +8744,27 @@
                 <w:szCs w:val="20"/>
                 <w:lang w:val="en-US"/>
               </w:rPr>
-              <w:t xml:space="preserve">                 coef    std err          z      P&gt;|z|      [0.025      0.975]</w:t>
+              <w:t xml:space="preserve">                 </w:t>
+            </w:r>
+            <w:proofErr w:type="spellStart"/>
+            <w:r>
+              <w:rPr>
+                <w:rFonts w:ascii="Consolas" w:hAnsi="Consolas"/>
+                <w:sz w:val="20"/>
+                <w:szCs w:val="20"/>
+                <w:lang w:val="en-US"/>
+              </w:rPr>
+              <w:t>coef</w:t>
+            </w:r>
+            <w:proofErr w:type="spellEnd"/>
+            <w:r>
+              <w:rPr>
+                <w:rFonts w:ascii="Consolas" w:hAnsi="Consolas"/>
+                <w:sz w:val="20"/>
+                <w:szCs w:val="20"/>
+                <w:lang w:val="en-US"/>
+              </w:rPr>
+              <w:t xml:space="preserve">    std err          z      P&gt;|z|      [0.025      0.975]</w:t>
             </w:r>
           </w:p>
           <w:p>
@@ -8029,7 +8864,27 @@
                 <w:szCs w:val="20"/>
                 <w:lang w:val="en-US"/>
               </w:rPr>
-              <w:t xml:space="preserve">                 coef    std err          z      P&gt;|z|      [0.025      0.975]</w:t>
+              <w:t xml:space="preserve">                 </w:t>
+            </w:r>
+            <w:proofErr w:type="spellStart"/>
+            <w:r>
+              <w:rPr>
+                <w:rFonts w:ascii="Consolas" w:hAnsi="Consolas"/>
+                <w:sz w:val="20"/>
+                <w:szCs w:val="20"/>
+                <w:lang w:val="en-US"/>
+              </w:rPr>
+              <w:t>coef</w:t>
+            </w:r>
+            <w:proofErr w:type="spellEnd"/>
+            <w:r>
+              <w:rPr>
+                <w:rFonts w:ascii="Consolas" w:hAnsi="Consolas"/>
+                <w:sz w:val="20"/>
+                <w:szCs w:val="20"/>
+                <w:lang w:val="en-US"/>
+              </w:rPr>
+              <w:t xml:space="preserve">    std err          z      P&gt;|z|      [0.025      0.975]</w:t>
             </w:r>
           </w:p>
           <w:p>
@@ -8069,8 +8924,79 @@
                 <w:szCs w:val="20"/>
                 <w:lang w:val="en-US"/>
               </w:rPr>
-              <w:t>const        9.91e+04        nan        nan        nan         nan         nan</w:t>
-            </w:r>
+              <w:t xml:space="preserve">const        9.91e+04        nan        </w:t>
+            </w:r>
+            <w:proofErr w:type="spellStart"/>
+            <w:r>
+              <w:rPr>
+                <w:rFonts w:ascii="Consolas" w:hAnsi="Consolas"/>
+                <w:sz w:val="20"/>
+                <w:szCs w:val="20"/>
+                <w:lang w:val="en-US"/>
+              </w:rPr>
+              <w:t>nan</w:t>
+            </w:r>
+            <w:proofErr w:type="spellEnd"/>
+            <w:r>
+              <w:rPr>
+                <w:rFonts w:ascii="Consolas" w:hAnsi="Consolas"/>
+                <w:sz w:val="20"/>
+                <w:szCs w:val="20"/>
+                <w:lang w:val="en-US"/>
+              </w:rPr>
+              <w:t xml:space="preserve">        </w:t>
+            </w:r>
+            <w:proofErr w:type="spellStart"/>
+            <w:r>
+              <w:rPr>
+                <w:rFonts w:ascii="Consolas" w:hAnsi="Consolas"/>
+                <w:sz w:val="20"/>
+                <w:szCs w:val="20"/>
+                <w:lang w:val="en-US"/>
+              </w:rPr>
+              <w:t>nan</w:t>
+            </w:r>
+            <w:proofErr w:type="spellEnd"/>
+            <w:r>
+              <w:rPr>
+                <w:rFonts w:ascii="Consolas" w:hAnsi="Consolas"/>
+                <w:sz w:val="20"/>
+                <w:szCs w:val="20"/>
+                <w:lang w:val="en-US"/>
+              </w:rPr>
+              <w:t xml:space="preserve">         </w:t>
+            </w:r>
+            <w:proofErr w:type="spellStart"/>
+            <w:r>
+              <w:rPr>
+                <w:rFonts w:ascii="Consolas" w:hAnsi="Consolas"/>
+                <w:sz w:val="20"/>
+                <w:szCs w:val="20"/>
+                <w:lang w:val="en-US"/>
+              </w:rPr>
+              <w:t>nan</w:t>
+            </w:r>
+            <w:proofErr w:type="spellEnd"/>
+            <w:r>
+              <w:rPr>
+                <w:rFonts w:ascii="Consolas" w:hAnsi="Consolas"/>
+                <w:sz w:val="20"/>
+                <w:szCs w:val="20"/>
+                <w:lang w:val="en-US"/>
+              </w:rPr>
+              <w:t xml:space="preserve">         </w:t>
+            </w:r>
+            <w:proofErr w:type="spellStart"/>
+            <w:r>
+              <w:rPr>
+                <w:rFonts w:ascii="Consolas" w:hAnsi="Consolas"/>
+                <w:sz w:val="20"/>
+                <w:szCs w:val="20"/>
+                <w:lang w:val="en-US"/>
+              </w:rPr>
+              <w:t>nan</w:t>
+            </w:r>
+            <w:proofErr w:type="spellEnd"/>
           </w:p>
           <w:p>
             <w:pPr>
@@ -8129,7 +9055,27 @@
                 <w:szCs w:val="20"/>
                 <w:lang w:val="en-US"/>
               </w:rPr>
-              <w:t xml:space="preserve">                 coef    std err          z      P&gt;|z|      [0.025      0.975]</w:t>
+              <w:t xml:space="preserve">                 </w:t>
+            </w:r>
+            <w:proofErr w:type="spellStart"/>
+            <w:r>
+              <w:rPr>
+                <w:rFonts w:ascii="Consolas" w:hAnsi="Consolas"/>
+                <w:sz w:val="20"/>
+                <w:szCs w:val="20"/>
+                <w:lang w:val="en-US"/>
+              </w:rPr>
+              <w:t>coef</w:t>
+            </w:r>
+            <w:proofErr w:type="spellEnd"/>
+            <w:r>
+              <w:rPr>
+                <w:rFonts w:ascii="Consolas" w:hAnsi="Consolas"/>
+                <w:sz w:val="20"/>
+                <w:szCs w:val="20"/>
+                <w:lang w:val="en-US"/>
+              </w:rPr>
+              <w:t xml:space="preserve">    std err          z      P&gt;|z|      [0.025      0.975]</w:t>
             </w:r>
           </w:p>
           <w:p>
@@ -8229,7 +9175,27 @@
                 <w:szCs w:val="20"/>
                 <w:lang w:val="en-US"/>
               </w:rPr>
-              <w:t xml:space="preserve">                 coef    std err          z      P&gt;|z|      [0.025      0.975]</w:t>
+              <w:t xml:space="preserve">                 </w:t>
+            </w:r>
+            <w:proofErr w:type="spellStart"/>
+            <w:r>
+              <w:rPr>
+                <w:rFonts w:ascii="Consolas" w:hAnsi="Consolas"/>
+                <w:sz w:val="20"/>
+                <w:szCs w:val="20"/>
+                <w:lang w:val="en-US"/>
+              </w:rPr>
+              <w:t>coef</w:t>
+            </w:r>
+            <w:proofErr w:type="spellEnd"/>
+            <w:r>
+              <w:rPr>
+                <w:rFonts w:ascii="Consolas" w:hAnsi="Consolas"/>
+                <w:sz w:val="20"/>
+                <w:szCs w:val="20"/>
+                <w:lang w:val="en-US"/>
+              </w:rPr>
+              <w:t xml:space="preserve">    std err          z      P&gt;|z|      [0.025      0.975]</w:t>
             </w:r>
           </w:p>
           <w:p>
@@ -8269,8 +9235,79 @@
                 <w:szCs w:val="20"/>
                 <w:lang w:val="en-US"/>
               </w:rPr>
-              <w:t>sigma2      1.261e+08        nan        nan        nan         nan         nan</w:t>
-            </w:r>
+              <w:t xml:space="preserve">sigma2      1.261e+08        nan        </w:t>
+            </w:r>
+            <w:proofErr w:type="spellStart"/>
+            <w:r>
+              <w:rPr>
+                <w:rFonts w:ascii="Consolas" w:hAnsi="Consolas"/>
+                <w:sz w:val="20"/>
+                <w:szCs w:val="20"/>
+                <w:lang w:val="en-US"/>
+              </w:rPr>
+              <w:t>nan</w:t>
+            </w:r>
+            <w:proofErr w:type="spellEnd"/>
+            <w:r>
+              <w:rPr>
+                <w:rFonts w:ascii="Consolas" w:hAnsi="Consolas"/>
+                <w:sz w:val="20"/>
+                <w:szCs w:val="20"/>
+                <w:lang w:val="en-US"/>
+              </w:rPr>
+              <w:t xml:space="preserve">        </w:t>
+            </w:r>
+            <w:proofErr w:type="spellStart"/>
+            <w:r>
+              <w:rPr>
+                <w:rFonts w:ascii="Consolas" w:hAnsi="Consolas"/>
+                <w:sz w:val="20"/>
+                <w:szCs w:val="20"/>
+                <w:lang w:val="en-US"/>
+              </w:rPr>
+              <w:t>nan</w:t>
+            </w:r>
+            <w:proofErr w:type="spellEnd"/>
+            <w:r>
+              <w:rPr>
+                <w:rFonts w:ascii="Consolas" w:hAnsi="Consolas"/>
+                <w:sz w:val="20"/>
+                <w:szCs w:val="20"/>
+                <w:lang w:val="en-US"/>
+              </w:rPr>
+              <w:t xml:space="preserve">         </w:t>
+            </w:r>
+            <w:proofErr w:type="spellStart"/>
+            <w:r>
+              <w:rPr>
+                <w:rFonts w:ascii="Consolas" w:hAnsi="Consolas"/>
+                <w:sz w:val="20"/>
+                <w:szCs w:val="20"/>
+                <w:lang w:val="en-US"/>
+              </w:rPr>
+              <w:t>nan</w:t>
+            </w:r>
+            <w:proofErr w:type="spellEnd"/>
+            <w:r>
+              <w:rPr>
+                <w:rFonts w:ascii="Consolas" w:hAnsi="Consolas"/>
+                <w:sz w:val="20"/>
+                <w:szCs w:val="20"/>
+                <w:lang w:val="en-US"/>
+              </w:rPr>
+              <w:t xml:space="preserve">         </w:t>
+            </w:r>
+            <w:proofErr w:type="spellStart"/>
+            <w:r>
+              <w:rPr>
+                <w:rFonts w:ascii="Consolas" w:hAnsi="Consolas"/>
+                <w:sz w:val="20"/>
+                <w:szCs w:val="20"/>
+                <w:lang w:val="en-US"/>
+              </w:rPr>
+              <w:t>nan</w:t>
+            </w:r>
+            <w:proofErr w:type="spellEnd"/>
           </w:p>
           <w:p>
             <w:pPr>
@@ -8329,7 +9366,27 @@
                 <w:szCs w:val="20"/>
                 <w:lang w:val="en-US"/>
               </w:rPr>
-              <w:t xml:space="preserve">                 coef    std err          z      P&gt;|z|      [0.025      0.975]</w:t>
+              <w:t xml:space="preserve">                 </w:t>
+            </w:r>
+            <w:proofErr w:type="spellStart"/>
+            <w:r>
+              <w:rPr>
+                <w:rFonts w:ascii="Consolas" w:hAnsi="Consolas"/>
+                <w:sz w:val="20"/>
+                <w:szCs w:val="20"/>
+                <w:lang w:val="en-US"/>
+              </w:rPr>
+              <w:t>coef</w:t>
+            </w:r>
+            <w:proofErr w:type="spellEnd"/>
+            <w:r>
+              <w:rPr>
+                <w:rFonts w:ascii="Consolas" w:hAnsi="Consolas"/>
+                <w:sz w:val="20"/>
+                <w:szCs w:val="20"/>
+                <w:lang w:val="en-US"/>
+              </w:rPr>
+              <w:t xml:space="preserve">    std err          z      P&gt;|z|      [0.025      0.975]</w:t>
             </w:r>
           </w:p>
           <w:p>
@@ -8369,8 +9426,79 @@
                 <w:szCs w:val="20"/>
                 <w:lang w:val="en-US"/>
               </w:rPr>
-              <w:t>p[0-&gt;0]        0.9988        nan        nan        nan         nan         nan</w:t>
-            </w:r>
+              <w:t xml:space="preserve">p[0-&gt;0]        0.9988        nan        </w:t>
+            </w:r>
+            <w:proofErr w:type="spellStart"/>
+            <w:r>
+              <w:rPr>
+                <w:rFonts w:ascii="Consolas" w:hAnsi="Consolas"/>
+                <w:sz w:val="20"/>
+                <w:szCs w:val="20"/>
+                <w:lang w:val="en-US"/>
+              </w:rPr>
+              <w:t>nan</w:t>
+            </w:r>
+            <w:proofErr w:type="spellEnd"/>
+            <w:r>
+              <w:rPr>
+                <w:rFonts w:ascii="Consolas" w:hAnsi="Consolas"/>
+                <w:sz w:val="20"/>
+                <w:szCs w:val="20"/>
+                <w:lang w:val="en-US"/>
+              </w:rPr>
+              <w:t xml:space="preserve">        </w:t>
+            </w:r>
+            <w:proofErr w:type="spellStart"/>
+            <w:r>
+              <w:rPr>
+                <w:rFonts w:ascii="Consolas" w:hAnsi="Consolas"/>
+                <w:sz w:val="20"/>
+                <w:szCs w:val="20"/>
+                <w:lang w:val="en-US"/>
+              </w:rPr>
+              <w:t>nan</w:t>
+            </w:r>
+            <w:proofErr w:type="spellEnd"/>
+            <w:r>
+              <w:rPr>
+                <w:rFonts w:ascii="Consolas" w:hAnsi="Consolas"/>
+                <w:sz w:val="20"/>
+                <w:szCs w:val="20"/>
+                <w:lang w:val="en-US"/>
+              </w:rPr>
+              <w:t xml:space="preserve">         </w:t>
+            </w:r>
+            <w:proofErr w:type="spellStart"/>
+            <w:r>
+              <w:rPr>
+                <w:rFonts w:ascii="Consolas" w:hAnsi="Consolas"/>
+                <w:sz w:val="20"/>
+                <w:szCs w:val="20"/>
+                <w:lang w:val="en-US"/>
+              </w:rPr>
+              <w:t>nan</w:t>
+            </w:r>
+            <w:proofErr w:type="spellEnd"/>
+            <w:r>
+              <w:rPr>
+                <w:rFonts w:ascii="Consolas" w:hAnsi="Consolas"/>
+                <w:sz w:val="20"/>
+                <w:szCs w:val="20"/>
+                <w:lang w:val="en-US"/>
+              </w:rPr>
+              <w:t xml:space="preserve">         </w:t>
+            </w:r>
+            <w:proofErr w:type="spellStart"/>
+            <w:r>
+              <w:rPr>
+                <w:rFonts w:ascii="Consolas" w:hAnsi="Consolas"/>
+                <w:sz w:val="20"/>
+                <w:szCs w:val="20"/>
+                <w:lang w:val="en-US"/>
+              </w:rPr>
+              <w:t>nan</w:t>
+            </w:r>
+            <w:proofErr w:type="spellEnd"/>
           </w:p>
           <w:p>
             <w:pPr>
@@ -8409,28 +9537,170 @@
                 <w:szCs w:val="20"/>
                 <w:lang w:val="en-US"/>
               </w:rPr>
-              <w:t>p[2-&gt;0]             0        nan        nan        nan         nan         nan</w:t>
-            </w:r>
-          </w:p>
-          <w:p>
-            <w:pPr>
-              <w:spacing w:after="0" w:line="240" w:lineRule="auto"/>
-              <w:rPr>
-                <w:rFonts w:ascii="Consolas" w:hAnsi="Consolas"/>
-                <w:sz w:val="20"/>
-                <w:szCs w:val="20"/>
-                <w:lang w:val="en-US"/>
-              </w:rPr>
-            </w:pPr>
-            <w:r>
-              <w:rPr>
-                <w:rFonts w:ascii="Consolas" w:hAnsi="Consolas"/>
-                <w:sz w:val="20"/>
-                <w:szCs w:val="20"/>
-                <w:lang w:val="en-US"/>
-              </w:rPr>
-              <w:t>p[3-&gt;0]             0        nan        nan        nan         nan         nan</w:t>
-            </w:r>
+              <w:t xml:space="preserve">p[2-&gt;0]             0        nan        </w:t>
+            </w:r>
+            <w:proofErr w:type="spellStart"/>
+            <w:r>
+              <w:rPr>
+                <w:rFonts w:ascii="Consolas" w:hAnsi="Consolas"/>
+                <w:sz w:val="20"/>
+                <w:szCs w:val="20"/>
+                <w:lang w:val="en-US"/>
+              </w:rPr>
+              <w:t>nan</w:t>
+            </w:r>
+            <w:proofErr w:type="spellEnd"/>
+            <w:r>
+              <w:rPr>
+                <w:rFonts w:ascii="Consolas" w:hAnsi="Consolas"/>
+                <w:sz w:val="20"/>
+                <w:szCs w:val="20"/>
+                <w:lang w:val="en-US"/>
+              </w:rPr>
+              <w:t xml:space="preserve">        </w:t>
+            </w:r>
+            <w:proofErr w:type="spellStart"/>
+            <w:r>
+              <w:rPr>
+                <w:rFonts w:ascii="Consolas" w:hAnsi="Consolas"/>
+                <w:sz w:val="20"/>
+                <w:szCs w:val="20"/>
+                <w:lang w:val="en-US"/>
+              </w:rPr>
+              <w:t>nan</w:t>
+            </w:r>
+            <w:proofErr w:type="spellEnd"/>
+            <w:r>
+              <w:rPr>
+                <w:rFonts w:ascii="Consolas" w:hAnsi="Consolas"/>
+                <w:sz w:val="20"/>
+                <w:szCs w:val="20"/>
+                <w:lang w:val="en-US"/>
+              </w:rPr>
+              <w:t xml:space="preserve">         </w:t>
+            </w:r>
+            <w:proofErr w:type="spellStart"/>
+            <w:r>
+              <w:rPr>
+                <w:rFonts w:ascii="Consolas" w:hAnsi="Consolas"/>
+                <w:sz w:val="20"/>
+                <w:szCs w:val="20"/>
+                <w:lang w:val="en-US"/>
+              </w:rPr>
+              <w:t>nan</w:t>
+            </w:r>
+            <w:proofErr w:type="spellEnd"/>
+            <w:r>
+              <w:rPr>
+                <w:rFonts w:ascii="Consolas" w:hAnsi="Consolas"/>
+                <w:sz w:val="20"/>
+                <w:szCs w:val="20"/>
+                <w:lang w:val="en-US"/>
+              </w:rPr>
+              <w:t xml:space="preserve">         </w:t>
+            </w:r>
+            <w:proofErr w:type="spellStart"/>
+            <w:r>
+              <w:rPr>
+                <w:rFonts w:ascii="Consolas" w:hAnsi="Consolas"/>
+                <w:sz w:val="20"/>
+                <w:szCs w:val="20"/>
+                <w:lang w:val="en-US"/>
+              </w:rPr>
+              <w:t>nan</w:t>
+            </w:r>
+            <w:proofErr w:type="spellEnd"/>
+          </w:p>
+          <w:p>
+            <w:pPr>
+              <w:spacing w:after="0" w:line="240" w:lineRule="auto"/>
+              <w:rPr>
+                <w:rFonts w:ascii="Consolas" w:hAnsi="Consolas"/>
+                <w:sz w:val="20"/>
+                <w:szCs w:val="20"/>
+                <w:lang w:val="en-US"/>
+              </w:rPr>
+            </w:pPr>
+            <w:r>
+              <w:rPr>
+                <w:rFonts w:ascii="Consolas" w:hAnsi="Consolas"/>
+                <w:sz w:val="20"/>
+                <w:szCs w:val="20"/>
+                <w:lang w:val="en-US"/>
+              </w:rPr>
+              <w:t xml:space="preserve">p[3-&gt;0]             0        nan        </w:t>
+            </w:r>
+            <w:proofErr w:type="spellStart"/>
+            <w:r>
+              <w:rPr>
+                <w:rFonts w:ascii="Consolas" w:hAnsi="Consolas"/>
+                <w:sz w:val="20"/>
+                <w:szCs w:val="20"/>
+                <w:lang w:val="en-US"/>
+              </w:rPr>
+              <w:t>nan</w:t>
+            </w:r>
+            <w:proofErr w:type="spellEnd"/>
+            <w:r>
+              <w:rPr>
+                <w:rFonts w:ascii="Consolas" w:hAnsi="Consolas"/>
+                <w:sz w:val="20"/>
+                <w:szCs w:val="20"/>
+                <w:lang w:val="en-US"/>
+              </w:rPr>
+              <w:t xml:space="preserve">        </w:t>
+            </w:r>
+            <w:proofErr w:type="spellStart"/>
+            <w:r>
+              <w:rPr>
+                <w:rFonts w:ascii="Consolas" w:hAnsi="Consolas"/>
+                <w:sz w:val="20"/>
+                <w:szCs w:val="20"/>
+                <w:lang w:val="en-US"/>
+              </w:rPr>
+              <w:t>nan</w:t>
+            </w:r>
+            <w:proofErr w:type="spellEnd"/>
+            <w:r>
+              <w:rPr>
+                <w:rFonts w:ascii="Consolas" w:hAnsi="Consolas"/>
+                <w:sz w:val="20"/>
+                <w:szCs w:val="20"/>
+                <w:lang w:val="en-US"/>
+              </w:rPr>
+              <w:t xml:space="preserve">         </w:t>
+            </w:r>
+            <w:proofErr w:type="spellStart"/>
+            <w:r>
+              <w:rPr>
+                <w:rFonts w:ascii="Consolas" w:hAnsi="Consolas"/>
+                <w:sz w:val="20"/>
+                <w:szCs w:val="20"/>
+                <w:lang w:val="en-US"/>
+              </w:rPr>
+              <w:t>nan</w:t>
+            </w:r>
+            <w:proofErr w:type="spellEnd"/>
+            <w:r>
+              <w:rPr>
+                <w:rFonts w:ascii="Consolas" w:hAnsi="Consolas"/>
+                <w:sz w:val="20"/>
+                <w:szCs w:val="20"/>
+                <w:lang w:val="en-US"/>
+              </w:rPr>
+              <w:t xml:space="preserve">         </w:t>
+            </w:r>
+            <w:proofErr w:type="spellStart"/>
+            <w:r>
+              <w:rPr>
+                <w:rFonts w:ascii="Consolas" w:hAnsi="Consolas"/>
+                <w:sz w:val="20"/>
+                <w:szCs w:val="20"/>
+                <w:lang w:val="en-US"/>
+              </w:rPr>
+              <w:t>nan</w:t>
+            </w:r>
+            <w:proofErr w:type="spellEnd"/>
           </w:p>
           <w:p>
             <w:pPr>
@@ -8469,8 +9739,19 @@
                 <w:szCs w:val="20"/>
                 <w:lang w:val="en-US"/>
               </w:rPr>
-              <w:t>p[0-&gt;1]             0   1.79e-06          0      1.000   -3.51e-06    3.51e-06</w:t>
-            </w:r>
+              <w:t xml:space="preserve">p[0-&gt;1]             0   1.79e-06          0      1.000   -3.51e-06    </w:t>
+            </w:r>
+            <w:proofErr w:type="spellStart"/>
+            <w:r>
+              <w:rPr>
+                <w:rFonts w:ascii="Consolas" w:hAnsi="Consolas"/>
+                <w:sz w:val="20"/>
+                <w:szCs w:val="20"/>
+                <w:lang w:val="en-US"/>
+              </w:rPr>
+              <w:t>3.51e-06</w:t>
+            </w:r>
+            <w:proofErr w:type="spellEnd"/>
           </w:p>
           <w:p>
             <w:pPr>
@@ -8509,48 +9790,261 @@
                 <w:szCs w:val="20"/>
                 <w:lang w:val="en-US"/>
               </w:rPr>
-              <w:t>p[2-&gt;1]             0        nan        nan        nan         nan         nan</w:t>
-            </w:r>
-          </w:p>
-          <w:p>
-            <w:pPr>
-              <w:spacing w:after="0" w:line="240" w:lineRule="auto"/>
-              <w:rPr>
-                <w:rFonts w:ascii="Consolas" w:hAnsi="Consolas"/>
-                <w:sz w:val="20"/>
-                <w:szCs w:val="20"/>
-                <w:lang w:val="en-US"/>
-              </w:rPr>
-            </w:pPr>
-            <w:r>
-              <w:rPr>
-                <w:rFonts w:ascii="Consolas" w:hAnsi="Consolas"/>
-                <w:sz w:val="20"/>
-                <w:szCs w:val="20"/>
-                <w:lang w:val="en-US"/>
-              </w:rPr>
-              <w:t>p[3-&gt;1]             0        nan        nan        nan         nan         nan</w:t>
-            </w:r>
-          </w:p>
-          <w:p>
-            <w:pPr>
-              <w:spacing w:after="0" w:line="240" w:lineRule="auto"/>
-              <w:rPr>
-                <w:rFonts w:ascii="Consolas" w:hAnsi="Consolas"/>
-                <w:sz w:val="20"/>
-                <w:szCs w:val="20"/>
-                <w:lang w:val="en-US"/>
-              </w:rPr>
-            </w:pPr>
-            <w:r>
-              <w:rPr>
-                <w:rFonts w:ascii="Consolas" w:hAnsi="Consolas"/>
-                <w:sz w:val="20"/>
-                <w:szCs w:val="20"/>
-                <w:lang w:val="en-US"/>
-              </w:rPr>
-              <w:t>p[4-&gt;1]             0        nan        nan        nan         nan         nan</w:t>
-            </w:r>
+              <w:t xml:space="preserve">p[2-&gt;1]             0        nan        </w:t>
+            </w:r>
+            <w:proofErr w:type="spellStart"/>
+            <w:r>
+              <w:rPr>
+                <w:rFonts w:ascii="Consolas" w:hAnsi="Consolas"/>
+                <w:sz w:val="20"/>
+                <w:szCs w:val="20"/>
+                <w:lang w:val="en-US"/>
+              </w:rPr>
+              <w:t>nan</w:t>
+            </w:r>
+            <w:proofErr w:type="spellEnd"/>
+            <w:r>
+              <w:rPr>
+                <w:rFonts w:ascii="Consolas" w:hAnsi="Consolas"/>
+                <w:sz w:val="20"/>
+                <w:szCs w:val="20"/>
+                <w:lang w:val="en-US"/>
+              </w:rPr>
+              <w:t xml:space="preserve">        </w:t>
+            </w:r>
+            <w:proofErr w:type="spellStart"/>
+            <w:r>
+              <w:rPr>
+                <w:rFonts w:ascii="Consolas" w:hAnsi="Consolas"/>
+                <w:sz w:val="20"/>
+                <w:szCs w:val="20"/>
+                <w:lang w:val="en-US"/>
+              </w:rPr>
+              <w:t>nan</w:t>
+            </w:r>
+            <w:proofErr w:type="spellEnd"/>
+            <w:r>
+              <w:rPr>
+                <w:rFonts w:ascii="Consolas" w:hAnsi="Consolas"/>
+                <w:sz w:val="20"/>
+                <w:szCs w:val="20"/>
+                <w:lang w:val="en-US"/>
+              </w:rPr>
+              <w:t xml:space="preserve">         </w:t>
+            </w:r>
+            <w:proofErr w:type="spellStart"/>
+            <w:r>
+              <w:rPr>
+                <w:rFonts w:ascii="Consolas" w:hAnsi="Consolas"/>
+                <w:sz w:val="20"/>
+                <w:szCs w:val="20"/>
+                <w:lang w:val="en-US"/>
+              </w:rPr>
+              <w:t>nan</w:t>
+            </w:r>
+            <w:proofErr w:type="spellEnd"/>
+            <w:r>
+              <w:rPr>
+                <w:rFonts w:ascii="Consolas" w:hAnsi="Consolas"/>
+                <w:sz w:val="20"/>
+                <w:szCs w:val="20"/>
+                <w:lang w:val="en-US"/>
+              </w:rPr>
+              <w:t xml:space="preserve">         </w:t>
+            </w:r>
+            <w:proofErr w:type="spellStart"/>
+            <w:r>
+              <w:rPr>
+                <w:rFonts w:ascii="Consolas" w:hAnsi="Consolas"/>
+                <w:sz w:val="20"/>
+                <w:szCs w:val="20"/>
+                <w:lang w:val="en-US"/>
+              </w:rPr>
+              <w:t>nan</w:t>
+            </w:r>
+            <w:proofErr w:type="spellEnd"/>
+          </w:p>
+          <w:p>
+            <w:pPr>
+              <w:spacing w:after="0" w:line="240" w:lineRule="auto"/>
+              <w:rPr>
+                <w:rFonts w:ascii="Consolas" w:hAnsi="Consolas"/>
+                <w:sz w:val="20"/>
+                <w:szCs w:val="20"/>
+                <w:lang w:val="en-US"/>
+              </w:rPr>
+            </w:pPr>
+            <w:r>
+              <w:rPr>
+                <w:rFonts w:ascii="Consolas" w:hAnsi="Consolas"/>
+                <w:sz w:val="20"/>
+                <w:szCs w:val="20"/>
+                <w:lang w:val="en-US"/>
+              </w:rPr>
+              <w:t xml:space="preserve">p[3-&gt;1]             0        nan        </w:t>
+            </w:r>
+            <w:proofErr w:type="spellStart"/>
+            <w:r>
+              <w:rPr>
+                <w:rFonts w:ascii="Consolas" w:hAnsi="Consolas"/>
+                <w:sz w:val="20"/>
+                <w:szCs w:val="20"/>
+                <w:lang w:val="en-US"/>
+              </w:rPr>
+              <w:t>nan</w:t>
+            </w:r>
+            <w:proofErr w:type="spellEnd"/>
+            <w:r>
+              <w:rPr>
+                <w:rFonts w:ascii="Consolas" w:hAnsi="Consolas"/>
+                <w:sz w:val="20"/>
+                <w:szCs w:val="20"/>
+                <w:lang w:val="en-US"/>
+              </w:rPr>
+              <w:t xml:space="preserve">        </w:t>
+            </w:r>
+            <w:proofErr w:type="spellStart"/>
+            <w:r>
+              <w:rPr>
+                <w:rFonts w:ascii="Consolas" w:hAnsi="Consolas"/>
+                <w:sz w:val="20"/>
+                <w:szCs w:val="20"/>
+                <w:lang w:val="en-US"/>
+              </w:rPr>
+              <w:t>nan</w:t>
+            </w:r>
+            <w:proofErr w:type="spellEnd"/>
+            <w:r>
+              <w:rPr>
+                <w:rFonts w:ascii="Consolas" w:hAnsi="Consolas"/>
+                <w:sz w:val="20"/>
+                <w:szCs w:val="20"/>
+                <w:lang w:val="en-US"/>
+              </w:rPr>
+              <w:t xml:space="preserve">         </w:t>
+            </w:r>
+            <w:proofErr w:type="spellStart"/>
+            <w:r>
+              <w:rPr>
+                <w:rFonts w:ascii="Consolas" w:hAnsi="Consolas"/>
+                <w:sz w:val="20"/>
+                <w:szCs w:val="20"/>
+                <w:lang w:val="en-US"/>
+              </w:rPr>
+              <w:t>nan</w:t>
+            </w:r>
+            <w:proofErr w:type="spellEnd"/>
+            <w:r>
+              <w:rPr>
+                <w:rFonts w:ascii="Consolas" w:hAnsi="Consolas"/>
+                <w:sz w:val="20"/>
+                <w:szCs w:val="20"/>
+                <w:lang w:val="en-US"/>
+              </w:rPr>
+              <w:t xml:space="preserve">         </w:t>
+            </w:r>
+            <w:proofErr w:type="spellStart"/>
+            <w:r>
+              <w:rPr>
+                <w:rFonts w:ascii="Consolas" w:hAnsi="Consolas"/>
+                <w:sz w:val="20"/>
+                <w:szCs w:val="20"/>
+                <w:lang w:val="en-US"/>
+              </w:rPr>
+              <w:t>nan</w:t>
+            </w:r>
+            <w:proofErr w:type="spellEnd"/>
+          </w:p>
+          <w:p>
+            <w:pPr>
+              <w:spacing w:after="0" w:line="240" w:lineRule="auto"/>
+              <w:rPr>
+                <w:rFonts w:ascii="Consolas" w:hAnsi="Consolas"/>
+                <w:sz w:val="20"/>
+                <w:szCs w:val="20"/>
+                <w:lang w:val="en-US"/>
+              </w:rPr>
+            </w:pPr>
+            <w:r>
+              <w:rPr>
+                <w:rFonts w:ascii="Consolas" w:hAnsi="Consolas"/>
+                <w:sz w:val="20"/>
+                <w:szCs w:val="20"/>
+                <w:lang w:val="en-US"/>
+              </w:rPr>
+              <w:t xml:space="preserve">p[4-&gt;1]             0        nan        </w:t>
+            </w:r>
+            <w:proofErr w:type="spellStart"/>
+            <w:r>
+              <w:rPr>
+                <w:rFonts w:ascii="Consolas" w:hAnsi="Consolas"/>
+                <w:sz w:val="20"/>
+                <w:szCs w:val="20"/>
+                <w:lang w:val="en-US"/>
+              </w:rPr>
+              <w:t>nan</w:t>
+            </w:r>
+            <w:proofErr w:type="spellEnd"/>
+            <w:r>
+              <w:rPr>
+                <w:rFonts w:ascii="Consolas" w:hAnsi="Consolas"/>
+                <w:sz w:val="20"/>
+                <w:szCs w:val="20"/>
+                <w:lang w:val="en-US"/>
+              </w:rPr>
+              <w:t xml:space="preserve">        </w:t>
+            </w:r>
+            <w:proofErr w:type="spellStart"/>
+            <w:r>
+              <w:rPr>
+                <w:rFonts w:ascii="Consolas" w:hAnsi="Consolas"/>
+                <w:sz w:val="20"/>
+                <w:szCs w:val="20"/>
+                <w:lang w:val="en-US"/>
+              </w:rPr>
+              <w:t>nan</w:t>
+            </w:r>
+            <w:proofErr w:type="spellEnd"/>
+            <w:r>
+              <w:rPr>
+                <w:rFonts w:ascii="Consolas" w:hAnsi="Consolas"/>
+                <w:sz w:val="20"/>
+                <w:szCs w:val="20"/>
+                <w:lang w:val="en-US"/>
+              </w:rPr>
+              <w:t xml:space="preserve">         </w:t>
+            </w:r>
+            <w:proofErr w:type="spellStart"/>
+            <w:r>
+              <w:rPr>
+                <w:rFonts w:ascii="Consolas" w:hAnsi="Consolas"/>
+                <w:sz w:val="20"/>
+                <w:szCs w:val="20"/>
+                <w:lang w:val="en-US"/>
+              </w:rPr>
+              <w:t>nan</w:t>
+            </w:r>
+            <w:proofErr w:type="spellEnd"/>
+            <w:r>
+              <w:rPr>
+                <w:rFonts w:ascii="Consolas" w:hAnsi="Consolas"/>
+                <w:sz w:val="20"/>
+                <w:szCs w:val="20"/>
+                <w:lang w:val="en-US"/>
+              </w:rPr>
+              <w:t xml:space="preserve">         </w:t>
+            </w:r>
+            <w:proofErr w:type="spellStart"/>
+            <w:r>
+              <w:rPr>
+                <w:rFonts w:ascii="Consolas" w:hAnsi="Consolas"/>
+                <w:sz w:val="20"/>
+                <w:szCs w:val="20"/>
+                <w:lang w:val="en-US"/>
+              </w:rPr>
+              <w:t>nan</w:t>
+            </w:r>
+            <w:proofErr w:type="spellEnd"/>
           </w:p>
           <w:p>
             <w:pPr>
@@ -8609,48 +10103,261 @@
                 <w:szCs w:val="20"/>
                 <w:lang w:val="en-US"/>
               </w:rPr>
-              <w:t>p[2-&gt;2]        0.9965        nan        nan        nan         nan         nan</w:t>
-            </w:r>
-          </w:p>
-          <w:p>
-            <w:pPr>
-              <w:spacing w:after="0" w:line="240" w:lineRule="auto"/>
-              <w:rPr>
-                <w:rFonts w:ascii="Consolas" w:hAnsi="Consolas"/>
-                <w:sz w:val="20"/>
-                <w:szCs w:val="20"/>
-                <w:lang w:val="en-US"/>
-              </w:rPr>
-            </w:pPr>
-            <w:r>
-              <w:rPr>
-                <w:rFonts w:ascii="Consolas" w:hAnsi="Consolas"/>
-                <w:sz w:val="20"/>
-                <w:szCs w:val="20"/>
-                <w:lang w:val="en-US"/>
-              </w:rPr>
-              <w:t>p[3-&gt;2]             0        nan        nan        nan         nan         nan</w:t>
-            </w:r>
-          </w:p>
-          <w:p>
-            <w:pPr>
-              <w:spacing w:after="0" w:line="240" w:lineRule="auto"/>
-              <w:rPr>
-                <w:rFonts w:ascii="Consolas" w:hAnsi="Consolas"/>
-                <w:sz w:val="20"/>
-                <w:szCs w:val="20"/>
-                <w:lang w:val="en-US"/>
-              </w:rPr>
-            </w:pPr>
-            <w:r>
-              <w:rPr>
-                <w:rFonts w:ascii="Consolas" w:hAnsi="Consolas"/>
-                <w:sz w:val="20"/>
-                <w:szCs w:val="20"/>
-                <w:lang w:val="en-US"/>
-              </w:rPr>
-              <w:t>p[4-&gt;2]             0        nan        nan        nan         nan         nan</w:t>
-            </w:r>
+              <w:t xml:space="preserve">p[2-&gt;2]        0.9965        nan        </w:t>
+            </w:r>
+            <w:proofErr w:type="spellStart"/>
+            <w:r>
+              <w:rPr>
+                <w:rFonts w:ascii="Consolas" w:hAnsi="Consolas"/>
+                <w:sz w:val="20"/>
+                <w:szCs w:val="20"/>
+                <w:lang w:val="en-US"/>
+              </w:rPr>
+              <w:t>nan</w:t>
+            </w:r>
+            <w:proofErr w:type="spellEnd"/>
+            <w:r>
+              <w:rPr>
+                <w:rFonts w:ascii="Consolas" w:hAnsi="Consolas"/>
+                <w:sz w:val="20"/>
+                <w:szCs w:val="20"/>
+                <w:lang w:val="en-US"/>
+              </w:rPr>
+              <w:t xml:space="preserve">        </w:t>
+            </w:r>
+            <w:proofErr w:type="spellStart"/>
+            <w:r>
+              <w:rPr>
+                <w:rFonts w:ascii="Consolas" w:hAnsi="Consolas"/>
+                <w:sz w:val="20"/>
+                <w:szCs w:val="20"/>
+                <w:lang w:val="en-US"/>
+              </w:rPr>
+              <w:t>nan</w:t>
+            </w:r>
+            <w:proofErr w:type="spellEnd"/>
+            <w:r>
+              <w:rPr>
+                <w:rFonts w:ascii="Consolas" w:hAnsi="Consolas"/>
+                <w:sz w:val="20"/>
+                <w:szCs w:val="20"/>
+                <w:lang w:val="en-US"/>
+              </w:rPr>
+              <w:t xml:space="preserve">         </w:t>
+            </w:r>
+            <w:proofErr w:type="spellStart"/>
+            <w:r>
+              <w:rPr>
+                <w:rFonts w:ascii="Consolas" w:hAnsi="Consolas"/>
+                <w:sz w:val="20"/>
+                <w:szCs w:val="20"/>
+                <w:lang w:val="en-US"/>
+              </w:rPr>
+              <w:t>nan</w:t>
+            </w:r>
+            <w:proofErr w:type="spellEnd"/>
+            <w:r>
+              <w:rPr>
+                <w:rFonts w:ascii="Consolas" w:hAnsi="Consolas"/>
+                <w:sz w:val="20"/>
+                <w:szCs w:val="20"/>
+                <w:lang w:val="en-US"/>
+              </w:rPr>
+              <w:t xml:space="preserve">         </w:t>
+            </w:r>
+            <w:proofErr w:type="spellStart"/>
+            <w:r>
+              <w:rPr>
+                <w:rFonts w:ascii="Consolas" w:hAnsi="Consolas"/>
+                <w:sz w:val="20"/>
+                <w:szCs w:val="20"/>
+                <w:lang w:val="en-US"/>
+              </w:rPr>
+              <w:t>nan</w:t>
+            </w:r>
+            <w:proofErr w:type="spellEnd"/>
+          </w:p>
+          <w:p>
+            <w:pPr>
+              <w:spacing w:after="0" w:line="240" w:lineRule="auto"/>
+              <w:rPr>
+                <w:rFonts w:ascii="Consolas" w:hAnsi="Consolas"/>
+                <w:sz w:val="20"/>
+                <w:szCs w:val="20"/>
+                <w:lang w:val="en-US"/>
+              </w:rPr>
+            </w:pPr>
+            <w:r>
+              <w:rPr>
+                <w:rFonts w:ascii="Consolas" w:hAnsi="Consolas"/>
+                <w:sz w:val="20"/>
+                <w:szCs w:val="20"/>
+                <w:lang w:val="en-US"/>
+              </w:rPr>
+              <w:t xml:space="preserve">p[3-&gt;2]             0        nan        </w:t>
+            </w:r>
+            <w:proofErr w:type="spellStart"/>
+            <w:r>
+              <w:rPr>
+                <w:rFonts w:ascii="Consolas" w:hAnsi="Consolas"/>
+                <w:sz w:val="20"/>
+                <w:szCs w:val="20"/>
+                <w:lang w:val="en-US"/>
+              </w:rPr>
+              <w:t>nan</w:t>
+            </w:r>
+            <w:proofErr w:type="spellEnd"/>
+            <w:r>
+              <w:rPr>
+                <w:rFonts w:ascii="Consolas" w:hAnsi="Consolas"/>
+                <w:sz w:val="20"/>
+                <w:szCs w:val="20"/>
+                <w:lang w:val="en-US"/>
+              </w:rPr>
+              <w:t xml:space="preserve">        </w:t>
+            </w:r>
+            <w:proofErr w:type="spellStart"/>
+            <w:r>
+              <w:rPr>
+                <w:rFonts w:ascii="Consolas" w:hAnsi="Consolas"/>
+                <w:sz w:val="20"/>
+                <w:szCs w:val="20"/>
+                <w:lang w:val="en-US"/>
+              </w:rPr>
+              <w:t>nan</w:t>
+            </w:r>
+            <w:proofErr w:type="spellEnd"/>
+            <w:r>
+              <w:rPr>
+                <w:rFonts w:ascii="Consolas" w:hAnsi="Consolas"/>
+                <w:sz w:val="20"/>
+                <w:szCs w:val="20"/>
+                <w:lang w:val="en-US"/>
+              </w:rPr>
+              <w:t xml:space="preserve">         </w:t>
+            </w:r>
+            <w:proofErr w:type="spellStart"/>
+            <w:r>
+              <w:rPr>
+                <w:rFonts w:ascii="Consolas" w:hAnsi="Consolas"/>
+                <w:sz w:val="20"/>
+                <w:szCs w:val="20"/>
+                <w:lang w:val="en-US"/>
+              </w:rPr>
+              <w:t>nan</w:t>
+            </w:r>
+            <w:proofErr w:type="spellEnd"/>
+            <w:r>
+              <w:rPr>
+                <w:rFonts w:ascii="Consolas" w:hAnsi="Consolas"/>
+                <w:sz w:val="20"/>
+                <w:szCs w:val="20"/>
+                <w:lang w:val="en-US"/>
+              </w:rPr>
+              <w:t xml:space="preserve">         </w:t>
+            </w:r>
+            <w:proofErr w:type="spellStart"/>
+            <w:r>
+              <w:rPr>
+                <w:rFonts w:ascii="Consolas" w:hAnsi="Consolas"/>
+                <w:sz w:val="20"/>
+                <w:szCs w:val="20"/>
+                <w:lang w:val="en-US"/>
+              </w:rPr>
+              <w:t>nan</w:t>
+            </w:r>
+            <w:proofErr w:type="spellEnd"/>
+          </w:p>
+          <w:p>
+            <w:pPr>
+              <w:spacing w:after="0" w:line="240" w:lineRule="auto"/>
+              <w:rPr>
+                <w:rFonts w:ascii="Consolas" w:hAnsi="Consolas"/>
+                <w:sz w:val="20"/>
+                <w:szCs w:val="20"/>
+                <w:lang w:val="en-US"/>
+              </w:rPr>
+            </w:pPr>
+            <w:r>
+              <w:rPr>
+                <w:rFonts w:ascii="Consolas" w:hAnsi="Consolas"/>
+                <w:sz w:val="20"/>
+                <w:szCs w:val="20"/>
+                <w:lang w:val="en-US"/>
+              </w:rPr>
+              <w:t xml:space="preserve">p[4-&gt;2]             0        nan        </w:t>
+            </w:r>
+            <w:proofErr w:type="spellStart"/>
+            <w:r>
+              <w:rPr>
+                <w:rFonts w:ascii="Consolas" w:hAnsi="Consolas"/>
+                <w:sz w:val="20"/>
+                <w:szCs w:val="20"/>
+                <w:lang w:val="en-US"/>
+              </w:rPr>
+              <w:t>nan</w:t>
+            </w:r>
+            <w:proofErr w:type="spellEnd"/>
+            <w:r>
+              <w:rPr>
+                <w:rFonts w:ascii="Consolas" w:hAnsi="Consolas"/>
+                <w:sz w:val="20"/>
+                <w:szCs w:val="20"/>
+                <w:lang w:val="en-US"/>
+              </w:rPr>
+              <w:t xml:space="preserve">        </w:t>
+            </w:r>
+            <w:proofErr w:type="spellStart"/>
+            <w:r>
+              <w:rPr>
+                <w:rFonts w:ascii="Consolas" w:hAnsi="Consolas"/>
+                <w:sz w:val="20"/>
+                <w:szCs w:val="20"/>
+                <w:lang w:val="en-US"/>
+              </w:rPr>
+              <w:t>nan</w:t>
+            </w:r>
+            <w:proofErr w:type="spellEnd"/>
+            <w:r>
+              <w:rPr>
+                <w:rFonts w:ascii="Consolas" w:hAnsi="Consolas"/>
+                <w:sz w:val="20"/>
+                <w:szCs w:val="20"/>
+                <w:lang w:val="en-US"/>
+              </w:rPr>
+              <w:t xml:space="preserve">         </w:t>
+            </w:r>
+            <w:proofErr w:type="spellStart"/>
+            <w:r>
+              <w:rPr>
+                <w:rFonts w:ascii="Consolas" w:hAnsi="Consolas"/>
+                <w:sz w:val="20"/>
+                <w:szCs w:val="20"/>
+                <w:lang w:val="en-US"/>
+              </w:rPr>
+              <w:t>nan</w:t>
+            </w:r>
+            <w:proofErr w:type="spellEnd"/>
+            <w:r>
+              <w:rPr>
+                <w:rFonts w:ascii="Consolas" w:hAnsi="Consolas"/>
+                <w:sz w:val="20"/>
+                <w:szCs w:val="20"/>
+                <w:lang w:val="en-US"/>
+              </w:rPr>
+              <w:t xml:space="preserve">         </w:t>
+            </w:r>
+            <w:proofErr w:type="spellStart"/>
+            <w:r>
+              <w:rPr>
+                <w:rFonts w:ascii="Consolas" w:hAnsi="Consolas"/>
+                <w:sz w:val="20"/>
+                <w:szCs w:val="20"/>
+                <w:lang w:val="en-US"/>
+              </w:rPr>
+              <w:t>nan</w:t>
+            </w:r>
+            <w:proofErr w:type="spellEnd"/>
           </w:p>
           <w:p>
             <w:pPr>
@@ -8749,8 +10456,79 @@
                 <w:szCs w:val="20"/>
                 <w:lang w:val="en-US"/>
               </w:rPr>
-              <w:t>p[4-&gt;3]             0        nan        nan        nan         nan         nan</w:t>
-            </w:r>
+              <w:t xml:space="preserve">p[4-&gt;3]             0        nan        </w:t>
+            </w:r>
+            <w:proofErr w:type="spellStart"/>
+            <w:r>
+              <w:rPr>
+                <w:rFonts w:ascii="Consolas" w:hAnsi="Consolas"/>
+                <w:sz w:val="20"/>
+                <w:szCs w:val="20"/>
+                <w:lang w:val="en-US"/>
+              </w:rPr>
+              <w:t>nan</w:t>
+            </w:r>
+            <w:proofErr w:type="spellEnd"/>
+            <w:r>
+              <w:rPr>
+                <w:rFonts w:ascii="Consolas" w:hAnsi="Consolas"/>
+                <w:sz w:val="20"/>
+                <w:szCs w:val="20"/>
+                <w:lang w:val="en-US"/>
+              </w:rPr>
+              <w:t xml:space="preserve">        </w:t>
+            </w:r>
+            <w:proofErr w:type="spellStart"/>
+            <w:r>
+              <w:rPr>
+                <w:rFonts w:ascii="Consolas" w:hAnsi="Consolas"/>
+                <w:sz w:val="20"/>
+                <w:szCs w:val="20"/>
+                <w:lang w:val="en-US"/>
+              </w:rPr>
+              <w:t>nan</w:t>
+            </w:r>
+            <w:proofErr w:type="spellEnd"/>
+            <w:r>
+              <w:rPr>
+                <w:rFonts w:ascii="Consolas" w:hAnsi="Consolas"/>
+                <w:sz w:val="20"/>
+                <w:szCs w:val="20"/>
+                <w:lang w:val="en-US"/>
+              </w:rPr>
+              <w:t xml:space="preserve">         </w:t>
+            </w:r>
+            <w:proofErr w:type="spellStart"/>
+            <w:r>
+              <w:rPr>
+                <w:rFonts w:ascii="Consolas" w:hAnsi="Consolas"/>
+                <w:sz w:val="20"/>
+                <w:szCs w:val="20"/>
+                <w:lang w:val="en-US"/>
+              </w:rPr>
+              <w:t>nan</w:t>
+            </w:r>
+            <w:proofErr w:type="spellEnd"/>
+            <w:r>
+              <w:rPr>
+                <w:rFonts w:ascii="Consolas" w:hAnsi="Consolas"/>
+                <w:sz w:val="20"/>
+                <w:szCs w:val="20"/>
+                <w:lang w:val="en-US"/>
+              </w:rPr>
+              <w:t xml:space="preserve">         </w:t>
+            </w:r>
+            <w:proofErr w:type="spellStart"/>
+            <w:r>
+              <w:rPr>
+                <w:rFonts w:ascii="Consolas" w:hAnsi="Consolas"/>
+                <w:sz w:val="20"/>
+                <w:szCs w:val="20"/>
+                <w:lang w:val="en-US"/>
+              </w:rPr>
+              <w:t>nan</w:t>
+            </w:r>
+            <w:proofErr w:type="spellEnd"/>
           </w:p>
           <w:p>
             <w:pPr>
@@ -8833,27 +10611,67 @@
                 <w:szCs w:val="20"/>
                 <w:lang w:val="en-US"/>
               </w:rPr>
-              <w:t>Dep. Variable:                Inf_day   No. Observations:                 1149</w:t>
-            </w:r>
-          </w:p>
-          <w:p>
-            <w:pPr>
-              <w:spacing w:after="0" w:line="240" w:lineRule="auto"/>
-              <w:rPr>
-                <w:rFonts w:ascii="Consolas" w:hAnsi="Consolas"/>
-                <w:sz w:val="20"/>
-                <w:szCs w:val="20"/>
-                <w:lang w:val="en-US"/>
-              </w:rPr>
-            </w:pPr>
-            <w:r>
-              <w:rPr>
-                <w:rFonts w:ascii="Consolas" w:hAnsi="Consolas"/>
-                <w:sz w:val="20"/>
-                <w:szCs w:val="20"/>
-                <w:lang w:val="en-US"/>
-              </w:rPr>
-              <w:t>Model:               MarkovRegression   Log Likelihood               -6942.504</w:t>
+              <w:t xml:space="preserve">Dep. Variable:                </w:t>
+            </w:r>
+            <w:proofErr w:type="spellStart"/>
+            <w:r>
+              <w:rPr>
+                <w:rFonts w:ascii="Consolas" w:hAnsi="Consolas"/>
+                <w:sz w:val="20"/>
+                <w:szCs w:val="20"/>
+                <w:lang w:val="en-US"/>
+              </w:rPr>
+              <w:t>Inf_day</w:t>
+            </w:r>
+            <w:proofErr w:type="spellEnd"/>
+            <w:r>
+              <w:rPr>
+                <w:rFonts w:ascii="Consolas" w:hAnsi="Consolas"/>
+                <w:sz w:val="20"/>
+                <w:szCs w:val="20"/>
+                <w:lang w:val="en-US"/>
+              </w:rPr>
+              <w:t xml:space="preserve">   No. Observations:                 1149</w:t>
+            </w:r>
+          </w:p>
+          <w:p>
+            <w:pPr>
+              <w:spacing w:after="0" w:line="240" w:lineRule="auto"/>
+              <w:rPr>
+                <w:rFonts w:ascii="Consolas" w:hAnsi="Consolas"/>
+                <w:sz w:val="20"/>
+                <w:szCs w:val="20"/>
+                <w:lang w:val="en-US"/>
+              </w:rPr>
+            </w:pPr>
+            <w:r>
+              <w:rPr>
+                <w:rFonts w:ascii="Consolas" w:hAnsi="Consolas"/>
+                <w:sz w:val="20"/>
+                <w:szCs w:val="20"/>
+                <w:lang w:val="en-US"/>
+              </w:rPr>
+              <w:t xml:space="preserve">Model:               </w:t>
+            </w:r>
+            <w:proofErr w:type="spellStart"/>
+            <w:r>
+              <w:rPr>
+                <w:rFonts w:ascii="Consolas" w:hAnsi="Consolas"/>
+                <w:sz w:val="20"/>
+                <w:szCs w:val="20"/>
+                <w:lang w:val="en-US"/>
+              </w:rPr>
+              <w:t>MarkovRegression</w:t>
+            </w:r>
+            <w:proofErr w:type="spellEnd"/>
+            <w:r>
+              <w:rPr>
+                <w:rFonts w:ascii="Consolas" w:hAnsi="Consolas"/>
+                <w:sz w:val="20"/>
+                <w:szCs w:val="20"/>
+                <w:lang w:val="en-US"/>
+              </w:rPr>
+              <w:t xml:space="preserve">   Log Likelihood               -6942.504</w:t>
             </w:r>
           </w:p>
           <w:p>
@@ -8953,7 +10771,27 @@
                 <w:szCs w:val="20"/>
                 <w:lang w:val="en-US"/>
               </w:rPr>
-              <w:t xml:space="preserve">Covariance Type:               approx                                         </w:t>
+              <w:t xml:space="preserve">Covariance Type:               </w:t>
+            </w:r>
+            <w:proofErr w:type="spellStart"/>
+            <w:r>
+              <w:rPr>
+                <w:rFonts w:ascii="Consolas" w:hAnsi="Consolas"/>
+                <w:sz w:val="20"/>
+                <w:szCs w:val="20"/>
+                <w:lang w:val="en-US"/>
+              </w:rPr>
+              <w:t>approx</w:t>
+            </w:r>
+            <w:proofErr w:type="spellEnd"/>
+            <w:r>
+              <w:rPr>
+                <w:rFonts w:ascii="Consolas" w:hAnsi="Consolas"/>
+                <w:sz w:val="20"/>
+                <w:szCs w:val="20"/>
+                <w:lang w:val="en-US"/>
+              </w:rPr>
+              <w:t xml:space="preserve">                                         </w:t>
             </w:r>
           </w:p>
           <w:p>
@@ -9013,7 +10851,27 @@
                 <w:szCs w:val="20"/>
                 <w:lang w:val="en-US"/>
               </w:rPr>
-              <w:t xml:space="preserve">                 coef    std err          z      P&gt;|z|      [0.025      0.975]</w:t>
+              <w:t xml:space="preserve">                 </w:t>
+            </w:r>
+            <w:proofErr w:type="spellStart"/>
+            <w:r>
+              <w:rPr>
+                <w:rFonts w:ascii="Consolas" w:hAnsi="Consolas"/>
+                <w:sz w:val="20"/>
+                <w:szCs w:val="20"/>
+                <w:lang w:val="en-US"/>
+              </w:rPr>
+              <w:t>coef</w:t>
+            </w:r>
+            <w:proofErr w:type="spellEnd"/>
+            <w:r>
+              <w:rPr>
+                <w:rFonts w:ascii="Consolas" w:hAnsi="Consolas"/>
+                <w:sz w:val="20"/>
+                <w:szCs w:val="20"/>
+                <w:lang w:val="en-US"/>
+              </w:rPr>
+              <w:t xml:space="preserve">    std err          z      P&gt;|z|      [0.025      0.975]</w:t>
             </w:r>
           </w:p>
           <w:p>
@@ -9113,7 +10971,27 @@
                 <w:szCs w:val="20"/>
                 <w:lang w:val="en-US"/>
               </w:rPr>
-              <w:t xml:space="preserve">                 coef    std err          z      P&gt;|z|      [0.025      0.975]</w:t>
+              <w:t xml:space="preserve">                 </w:t>
+            </w:r>
+            <w:proofErr w:type="spellStart"/>
+            <w:r>
+              <w:rPr>
+                <w:rFonts w:ascii="Consolas" w:hAnsi="Consolas"/>
+                <w:sz w:val="20"/>
+                <w:szCs w:val="20"/>
+                <w:lang w:val="en-US"/>
+              </w:rPr>
+              <w:t>coef</w:t>
+            </w:r>
+            <w:proofErr w:type="spellEnd"/>
+            <w:r>
+              <w:rPr>
+                <w:rFonts w:ascii="Consolas" w:hAnsi="Consolas"/>
+                <w:sz w:val="20"/>
+                <w:szCs w:val="20"/>
+                <w:lang w:val="en-US"/>
+              </w:rPr>
+              <w:t xml:space="preserve">    std err          z      P&gt;|z|      [0.025      0.975]</w:t>
             </w:r>
           </w:p>
           <w:p>
@@ -9213,7 +11091,27 @@
                 <w:szCs w:val="20"/>
                 <w:lang w:val="en-US"/>
               </w:rPr>
-              <w:t xml:space="preserve">                 coef    std err          z      P&gt;|z|      [0.025      0.975]</w:t>
+              <w:t xml:space="preserve">                 </w:t>
+            </w:r>
+            <w:proofErr w:type="spellStart"/>
+            <w:r>
+              <w:rPr>
+                <w:rFonts w:ascii="Consolas" w:hAnsi="Consolas"/>
+                <w:sz w:val="20"/>
+                <w:szCs w:val="20"/>
+                <w:lang w:val="en-US"/>
+              </w:rPr>
+              <w:t>coef</w:t>
+            </w:r>
+            <w:proofErr w:type="spellEnd"/>
+            <w:r>
+              <w:rPr>
+                <w:rFonts w:ascii="Consolas" w:hAnsi="Consolas"/>
+                <w:sz w:val="20"/>
+                <w:szCs w:val="20"/>
+                <w:lang w:val="en-US"/>
+              </w:rPr>
+              <w:t xml:space="preserve">    std err          z      P&gt;|z|      [0.025      0.975]</w:t>
             </w:r>
           </w:p>
           <w:p>
@@ -9313,7 +11211,27 @@
                 <w:szCs w:val="20"/>
                 <w:lang w:val="en-US"/>
               </w:rPr>
-              <w:t xml:space="preserve">                 coef    std err          z      P&gt;|z|      [0.025      0.975]</w:t>
+              <w:t xml:space="preserve">                 </w:t>
+            </w:r>
+            <w:proofErr w:type="spellStart"/>
+            <w:r>
+              <w:rPr>
+                <w:rFonts w:ascii="Consolas" w:hAnsi="Consolas"/>
+                <w:sz w:val="20"/>
+                <w:szCs w:val="20"/>
+                <w:lang w:val="en-US"/>
+              </w:rPr>
+              <w:t>coef</w:t>
+            </w:r>
+            <w:proofErr w:type="spellEnd"/>
+            <w:r>
+              <w:rPr>
+                <w:rFonts w:ascii="Consolas" w:hAnsi="Consolas"/>
+                <w:sz w:val="20"/>
+                <w:szCs w:val="20"/>
+                <w:lang w:val="en-US"/>
+              </w:rPr>
+              <w:t xml:space="preserve">    std err          z      P&gt;|z|      [0.025      0.975]</w:t>
             </w:r>
           </w:p>
           <w:p>
@@ -9413,7 +11331,27 @@
                 <w:szCs w:val="20"/>
                 <w:lang w:val="en-US"/>
               </w:rPr>
-              <w:t xml:space="preserve">                 coef    std err          z      P&gt;|z|      [0.025      0.975]</w:t>
+              <w:t xml:space="preserve">                 </w:t>
+            </w:r>
+            <w:proofErr w:type="spellStart"/>
+            <w:r>
+              <w:rPr>
+                <w:rFonts w:ascii="Consolas" w:hAnsi="Consolas"/>
+                <w:sz w:val="20"/>
+                <w:szCs w:val="20"/>
+                <w:lang w:val="en-US"/>
+              </w:rPr>
+              <w:t>coef</w:t>
+            </w:r>
+            <w:proofErr w:type="spellEnd"/>
+            <w:r>
+              <w:rPr>
+                <w:rFonts w:ascii="Consolas" w:hAnsi="Consolas"/>
+                <w:sz w:val="20"/>
+                <w:szCs w:val="20"/>
+                <w:lang w:val="en-US"/>
+              </w:rPr>
+              <w:t xml:space="preserve">    std err          z      P&gt;|z|      [0.025      0.975]</w:t>
             </w:r>
           </w:p>
           <w:p>
@@ -9513,7 +11451,27 @@
                 <w:szCs w:val="20"/>
                 <w:lang w:val="en-US"/>
               </w:rPr>
-              <w:t xml:space="preserve">                 coef    std err          z      P&gt;|z|      [0.025      0.975]</w:t>
+              <w:t xml:space="preserve">                 </w:t>
+            </w:r>
+            <w:proofErr w:type="spellStart"/>
+            <w:r>
+              <w:rPr>
+                <w:rFonts w:ascii="Consolas" w:hAnsi="Consolas"/>
+                <w:sz w:val="20"/>
+                <w:szCs w:val="20"/>
+                <w:lang w:val="en-US"/>
+              </w:rPr>
+              <w:t>coef</w:t>
+            </w:r>
+            <w:proofErr w:type="spellEnd"/>
+            <w:r>
+              <w:rPr>
+                <w:rFonts w:ascii="Consolas" w:hAnsi="Consolas"/>
+                <w:sz w:val="20"/>
+                <w:szCs w:val="20"/>
+                <w:lang w:val="en-US"/>
+              </w:rPr>
+              <w:t xml:space="preserve">    std err          z      P&gt;|z|      [0.025      0.975]</w:t>
             </w:r>
           </w:p>
           <w:p>
@@ -9613,7 +11571,27 @@
                 <w:szCs w:val="20"/>
                 <w:lang w:val="en-US"/>
               </w:rPr>
-              <w:t xml:space="preserve">                 coef    std err          z      P&gt;|z|      [0.025      0.975]</w:t>
+              <w:t xml:space="preserve">                 </w:t>
+            </w:r>
+            <w:proofErr w:type="spellStart"/>
+            <w:r>
+              <w:rPr>
+                <w:rFonts w:ascii="Consolas" w:hAnsi="Consolas"/>
+                <w:sz w:val="20"/>
+                <w:szCs w:val="20"/>
+                <w:lang w:val="en-US"/>
+              </w:rPr>
+              <w:t>coef</w:t>
+            </w:r>
+            <w:proofErr w:type="spellEnd"/>
+            <w:r>
+              <w:rPr>
+                <w:rFonts w:ascii="Consolas" w:hAnsi="Consolas"/>
+                <w:sz w:val="20"/>
+                <w:szCs w:val="20"/>
+                <w:lang w:val="en-US"/>
+              </w:rPr>
+              <w:t xml:space="preserve">    std err          z      P&gt;|z|      [0.025      0.975]</w:t>
             </w:r>
           </w:p>
           <w:p>
@@ -9733,128 +11711,625 @@
                 <w:szCs w:val="20"/>
                 <w:lang w:val="en-US"/>
               </w:rPr>
-              <w:t>p[4-&gt;0]     1.468e-24        nan        nan        nan         nan         nan</w:t>
-            </w:r>
-          </w:p>
-          <w:p>
-            <w:pPr>
-              <w:spacing w:after="0" w:line="240" w:lineRule="auto"/>
-              <w:rPr>
-                <w:rFonts w:ascii="Consolas" w:hAnsi="Consolas"/>
-                <w:sz w:val="20"/>
-                <w:szCs w:val="20"/>
-                <w:lang w:val="en-US"/>
-              </w:rPr>
-            </w:pPr>
-            <w:r>
-              <w:rPr>
-                <w:rFonts w:ascii="Consolas" w:hAnsi="Consolas"/>
-                <w:sz w:val="20"/>
-                <w:szCs w:val="20"/>
-                <w:lang w:val="en-US"/>
-              </w:rPr>
-              <w:t>p[0-&gt;1]     4.361e-07        nan        nan        nan         nan         nan</w:t>
-            </w:r>
-          </w:p>
-          <w:p>
-            <w:pPr>
-              <w:spacing w:after="0" w:line="240" w:lineRule="auto"/>
-              <w:rPr>
-                <w:rFonts w:ascii="Consolas" w:hAnsi="Consolas"/>
-                <w:sz w:val="20"/>
-                <w:szCs w:val="20"/>
-                <w:lang w:val="en-US"/>
-              </w:rPr>
-            </w:pPr>
-            <w:r>
-              <w:rPr>
-                <w:rFonts w:ascii="Consolas" w:hAnsi="Consolas"/>
-                <w:sz w:val="20"/>
-                <w:szCs w:val="20"/>
-                <w:lang w:val="en-US"/>
-              </w:rPr>
-              <w:t>p[1-&gt;1]     3.293e-13        nan        nan        nan         nan         nan</w:t>
-            </w:r>
-          </w:p>
-          <w:p>
-            <w:pPr>
-              <w:spacing w:after="0" w:line="240" w:lineRule="auto"/>
-              <w:rPr>
-                <w:rFonts w:ascii="Consolas" w:hAnsi="Consolas"/>
-                <w:sz w:val="20"/>
-                <w:szCs w:val="20"/>
-                <w:lang w:val="en-US"/>
-              </w:rPr>
-            </w:pPr>
-            <w:r>
-              <w:rPr>
-                <w:rFonts w:ascii="Consolas" w:hAnsi="Consolas"/>
-                <w:sz w:val="20"/>
-                <w:szCs w:val="20"/>
-                <w:lang w:val="en-US"/>
-              </w:rPr>
-              <w:t>p[2-&gt;1]     5.802e-15        nan        nan        nan         nan         nan</w:t>
-            </w:r>
-          </w:p>
-          <w:p>
-            <w:pPr>
-              <w:spacing w:after="0" w:line="240" w:lineRule="auto"/>
-              <w:rPr>
-                <w:rFonts w:ascii="Consolas" w:hAnsi="Consolas"/>
-                <w:sz w:val="20"/>
-                <w:szCs w:val="20"/>
-                <w:lang w:val="en-US"/>
-              </w:rPr>
-            </w:pPr>
-            <w:r>
-              <w:rPr>
-                <w:rFonts w:ascii="Consolas" w:hAnsi="Consolas"/>
-                <w:sz w:val="20"/>
-                <w:szCs w:val="20"/>
-                <w:lang w:val="en-US"/>
-              </w:rPr>
-              <w:t>p[3-&gt;1]        0.0283        nan        nan        nan         nan         nan</w:t>
-            </w:r>
-          </w:p>
-          <w:p>
-            <w:pPr>
-              <w:spacing w:after="0" w:line="240" w:lineRule="auto"/>
-              <w:rPr>
-                <w:rFonts w:ascii="Consolas" w:hAnsi="Consolas"/>
-                <w:sz w:val="20"/>
-                <w:szCs w:val="20"/>
-                <w:lang w:val="en-US"/>
-              </w:rPr>
-            </w:pPr>
-            <w:r>
-              <w:rPr>
-                <w:rFonts w:ascii="Consolas" w:hAnsi="Consolas"/>
-                <w:sz w:val="20"/>
-                <w:szCs w:val="20"/>
-                <w:lang w:val="en-US"/>
-              </w:rPr>
-              <w:t>p[4-&gt;1]     1.685e-14        nan        nan        nan         nan         nan</w:t>
-            </w:r>
-          </w:p>
-          <w:p>
-            <w:pPr>
-              <w:spacing w:after="0" w:line="240" w:lineRule="auto"/>
-              <w:rPr>
-                <w:rFonts w:ascii="Consolas" w:hAnsi="Consolas"/>
-                <w:sz w:val="20"/>
-                <w:szCs w:val="20"/>
-                <w:lang w:val="en-US"/>
-              </w:rPr>
-            </w:pPr>
-            <w:r>
-              <w:rPr>
-                <w:rFonts w:ascii="Consolas" w:hAnsi="Consolas"/>
-                <w:sz w:val="20"/>
-                <w:szCs w:val="20"/>
-                <w:lang w:val="en-US"/>
-              </w:rPr>
-              <w:t>p[0-&gt;2]       1.6e-08        nan        nan        nan         nan         nan</w:t>
-            </w:r>
+              <w:t xml:space="preserve">p[4-&gt;0]     1.468e-24        nan        </w:t>
+            </w:r>
+            <w:proofErr w:type="spellStart"/>
+            <w:r>
+              <w:rPr>
+                <w:rFonts w:ascii="Consolas" w:hAnsi="Consolas"/>
+                <w:sz w:val="20"/>
+                <w:szCs w:val="20"/>
+                <w:lang w:val="en-US"/>
+              </w:rPr>
+              <w:t>nan</w:t>
+            </w:r>
+            <w:proofErr w:type="spellEnd"/>
+            <w:r>
+              <w:rPr>
+                <w:rFonts w:ascii="Consolas" w:hAnsi="Consolas"/>
+                <w:sz w:val="20"/>
+                <w:szCs w:val="20"/>
+                <w:lang w:val="en-US"/>
+              </w:rPr>
+              <w:t xml:space="preserve">        </w:t>
+            </w:r>
+            <w:proofErr w:type="spellStart"/>
+            <w:r>
+              <w:rPr>
+                <w:rFonts w:ascii="Consolas" w:hAnsi="Consolas"/>
+                <w:sz w:val="20"/>
+                <w:szCs w:val="20"/>
+                <w:lang w:val="en-US"/>
+              </w:rPr>
+              <w:t>nan</w:t>
+            </w:r>
+            <w:proofErr w:type="spellEnd"/>
+            <w:r>
+              <w:rPr>
+                <w:rFonts w:ascii="Consolas" w:hAnsi="Consolas"/>
+                <w:sz w:val="20"/>
+                <w:szCs w:val="20"/>
+                <w:lang w:val="en-US"/>
+              </w:rPr>
+              <w:t xml:space="preserve">         </w:t>
+            </w:r>
+            <w:proofErr w:type="spellStart"/>
+            <w:r>
+              <w:rPr>
+                <w:rFonts w:ascii="Consolas" w:hAnsi="Consolas"/>
+                <w:sz w:val="20"/>
+                <w:szCs w:val="20"/>
+                <w:lang w:val="en-US"/>
+              </w:rPr>
+              <w:t>nan</w:t>
+            </w:r>
+            <w:proofErr w:type="spellEnd"/>
+            <w:r>
+              <w:rPr>
+                <w:rFonts w:ascii="Consolas" w:hAnsi="Consolas"/>
+                <w:sz w:val="20"/>
+                <w:szCs w:val="20"/>
+                <w:lang w:val="en-US"/>
+              </w:rPr>
+              <w:t xml:space="preserve">         </w:t>
+            </w:r>
+            <w:proofErr w:type="spellStart"/>
+            <w:r>
+              <w:rPr>
+                <w:rFonts w:ascii="Consolas" w:hAnsi="Consolas"/>
+                <w:sz w:val="20"/>
+                <w:szCs w:val="20"/>
+                <w:lang w:val="en-US"/>
+              </w:rPr>
+              <w:t>nan</w:t>
+            </w:r>
+            <w:proofErr w:type="spellEnd"/>
+          </w:p>
+          <w:p>
+            <w:pPr>
+              <w:spacing w:after="0" w:line="240" w:lineRule="auto"/>
+              <w:rPr>
+                <w:rFonts w:ascii="Consolas" w:hAnsi="Consolas"/>
+                <w:sz w:val="20"/>
+                <w:szCs w:val="20"/>
+                <w:lang w:val="en-US"/>
+              </w:rPr>
+            </w:pPr>
+            <w:r>
+              <w:rPr>
+                <w:rFonts w:ascii="Consolas" w:hAnsi="Consolas"/>
+                <w:sz w:val="20"/>
+                <w:szCs w:val="20"/>
+                <w:lang w:val="en-US"/>
+              </w:rPr>
+              <w:t xml:space="preserve">p[0-&gt;1]     4.361e-07        nan        </w:t>
+            </w:r>
+            <w:proofErr w:type="spellStart"/>
+            <w:r>
+              <w:rPr>
+                <w:rFonts w:ascii="Consolas" w:hAnsi="Consolas"/>
+                <w:sz w:val="20"/>
+                <w:szCs w:val="20"/>
+                <w:lang w:val="en-US"/>
+              </w:rPr>
+              <w:t>nan</w:t>
+            </w:r>
+            <w:proofErr w:type="spellEnd"/>
+            <w:r>
+              <w:rPr>
+                <w:rFonts w:ascii="Consolas" w:hAnsi="Consolas"/>
+                <w:sz w:val="20"/>
+                <w:szCs w:val="20"/>
+                <w:lang w:val="en-US"/>
+              </w:rPr>
+              <w:t xml:space="preserve">        </w:t>
+            </w:r>
+            <w:proofErr w:type="spellStart"/>
+            <w:r>
+              <w:rPr>
+                <w:rFonts w:ascii="Consolas" w:hAnsi="Consolas"/>
+                <w:sz w:val="20"/>
+                <w:szCs w:val="20"/>
+                <w:lang w:val="en-US"/>
+              </w:rPr>
+              <w:t>nan</w:t>
+            </w:r>
+            <w:proofErr w:type="spellEnd"/>
+            <w:r>
+              <w:rPr>
+                <w:rFonts w:ascii="Consolas" w:hAnsi="Consolas"/>
+                <w:sz w:val="20"/>
+                <w:szCs w:val="20"/>
+                <w:lang w:val="en-US"/>
+              </w:rPr>
+              <w:t xml:space="preserve">         </w:t>
+            </w:r>
+            <w:proofErr w:type="spellStart"/>
+            <w:r>
+              <w:rPr>
+                <w:rFonts w:ascii="Consolas" w:hAnsi="Consolas"/>
+                <w:sz w:val="20"/>
+                <w:szCs w:val="20"/>
+                <w:lang w:val="en-US"/>
+              </w:rPr>
+              <w:t>nan</w:t>
+            </w:r>
+            <w:proofErr w:type="spellEnd"/>
+            <w:r>
+              <w:rPr>
+                <w:rFonts w:ascii="Consolas" w:hAnsi="Consolas"/>
+                <w:sz w:val="20"/>
+                <w:szCs w:val="20"/>
+                <w:lang w:val="en-US"/>
+              </w:rPr>
+              <w:t xml:space="preserve">         </w:t>
+            </w:r>
+            <w:proofErr w:type="spellStart"/>
+            <w:r>
+              <w:rPr>
+                <w:rFonts w:ascii="Consolas" w:hAnsi="Consolas"/>
+                <w:sz w:val="20"/>
+                <w:szCs w:val="20"/>
+                <w:lang w:val="en-US"/>
+              </w:rPr>
+              <w:t>nan</w:t>
+            </w:r>
+            <w:proofErr w:type="spellEnd"/>
+          </w:p>
+          <w:p>
+            <w:pPr>
+              <w:spacing w:after="0" w:line="240" w:lineRule="auto"/>
+              <w:rPr>
+                <w:rFonts w:ascii="Consolas" w:hAnsi="Consolas"/>
+                <w:sz w:val="20"/>
+                <w:szCs w:val="20"/>
+                <w:lang w:val="en-US"/>
+              </w:rPr>
+            </w:pPr>
+            <w:r>
+              <w:rPr>
+                <w:rFonts w:ascii="Consolas" w:hAnsi="Consolas"/>
+                <w:sz w:val="20"/>
+                <w:szCs w:val="20"/>
+                <w:lang w:val="en-US"/>
+              </w:rPr>
+              <w:t xml:space="preserve">p[1-&gt;1]     3.293e-13        nan        </w:t>
+            </w:r>
+            <w:proofErr w:type="spellStart"/>
+            <w:r>
+              <w:rPr>
+                <w:rFonts w:ascii="Consolas" w:hAnsi="Consolas"/>
+                <w:sz w:val="20"/>
+                <w:szCs w:val="20"/>
+                <w:lang w:val="en-US"/>
+              </w:rPr>
+              <w:t>nan</w:t>
+            </w:r>
+            <w:proofErr w:type="spellEnd"/>
+            <w:r>
+              <w:rPr>
+                <w:rFonts w:ascii="Consolas" w:hAnsi="Consolas"/>
+                <w:sz w:val="20"/>
+                <w:szCs w:val="20"/>
+                <w:lang w:val="en-US"/>
+              </w:rPr>
+              <w:t xml:space="preserve">        </w:t>
+            </w:r>
+            <w:proofErr w:type="spellStart"/>
+            <w:r>
+              <w:rPr>
+                <w:rFonts w:ascii="Consolas" w:hAnsi="Consolas"/>
+                <w:sz w:val="20"/>
+                <w:szCs w:val="20"/>
+                <w:lang w:val="en-US"/>
+              </w:rPr>
+              <w:t>nan</w:t>
+            </w:r>
+            <w:proofErr w:type="spellEnd"/>
+            <w:r>
+              <w:rPr>
+                <w:rFonts w:ascii="Consolas" w:hAnsi="Consolas"/>
+                <w:sz w:val="20"/>
+                <w:szCs w:val="20"/>
+                <w:lang w:val="en-US"/>
+              </w:rPr>
+              <w:t xml:space="preserve">         </w:t>
+            </w:r>
+            <w:proofErr w:type="spellStart"/>
+            <w:r>
+              <w:rPr>
+                <w:rFonts w:ascii="Consolas" w:hAnsi="Consolas"/>
+                <w:sz w:val="20"/>
+                <w:szCs w:val="20"/>
+                <w:lang w:val="en-US"/>
+              </w:rPr>
+              <w:t>nan</w:t>
+            </w:r>
+            <w:proofErr w:type="spellEnd"/>
+            <w:r>
+              <w:rPr>
+                <w:rFonts w:ascii="Consolas" w:hAnsi="Consolas"/>
+                <w:sz w:val="20"/>
+                <w:szCs w:val="20"/>
+                <w:lang w:val="en-US"/>
+              </w:rPr>
+              <w:t xml:space="preserve">         </w:t>
+            </w:r>
+            <w:proofErr w:type="spellStart"/>
+            <w:r>
+              <w:rPr>
+                <w:rFonts w:ascii="Consolas" w:hAnsi="Consolas"/>
+                <w:sz w:val="20"/>
+                <w:szCs w:val="20"/>
+                <w:lang w:val="en-US"/>
+              </w:rPr>
+              <w:t>nan</w:t>
+            </w:r>
+            <w:proofErr w:type="spellEnd"/>
+          </w:p>
+          <w:p>
+            <w:pPr>
+              <w:spacing w:after="0" w:line="240" w:lineRule="auto"/>
+              <w:rPr>
+                <w:rFonts w:ascii="Consolas" w:hAnsi="Consolas"/>
+                <w:sz w:val="20"/>
+                <w:szCs w:val="20"/>
+                <w:lang w:val="en-US"/>
+              </w:rPr>
+            </w:pPr>
+            <w:r>
+              <w:rPr>
+                <w:rFonts w:ascii="Consolas" w:hAnsi="Consolas"/>
+                <w:sz w:val="20"/>
+                <w:szCs w:val="20"/>
+                <w:lang w:val="en-US"/>
+              </w:rPr>
+              <w:t xml:space="preserve">p[2-&gt;1]     5.802e-15        nan        </w:t>
+            </w:r>
+            <w:proofErr w:type="spellStart"/>
+            <w:r>
+              <w:rPr>
+                <w:rFonts w:ascii="Consolas" w:hAnsi="Consolas"/>
+                <w:sz w:val="20"/>
+                <w:szCs w:val="20"/>
+                <w:lang w:val="en-US"/>
+              </w:rPr>
+              <w:t>nan</w:t>
+            </w:r>
+            <w:proofErr w:type="spellEnd"/>
+            <w:r>
+              <w:rPr>
+                <w:rFonts w:ascii="Consolas" w:hAnsi="Consolas"/>
+                <w:sz w:val="20"/>
+                <w:szCs w:val="20"/>
+                <w:lang w:val="en-US"/>
+              </w:rPr>
+              <w:t xml:space="preserve">        </w:t>
+            </w:r>
+            <w:proofErr w:type="spellStart"/>
+            <w:r>
+              <w:rPr>
+                <w:rFonts w:ascii="Consolas" w:hAnsi="Consolas"/>
+                <w:sz w:val="20"/>
+                <w:szCs w:val="20"/>
+                <w:lang w:val="en-US"/>
+              </w:rPr>
+              <w:t>nan</w:t>
+            </w:r>
+            <w:proofErr w:type="spellEnd"/>
+            <w:r>
+              <w:rPr>
+                <w:rFonts w:ascii="Consolas" w:hAnsi="Consolas"/>
+                <w:sz w:val="20"/>
+                <w:szCs w:val="20"/>
+                <w:lang w:val="en-US"/>
+              </w:rPr>
+              <w:t xml:space="preserve">         </w:t>
+            </w:r>
+            <w:proofErr w:type="spellStart"/>
+            <w:r>
+              <w:rPr>
+                <w:rFonts w:ascii="Consolas" w:hAnsi="Consolas"/>
+                <w:sz w:val="20"/>
+                <w:szCs w:val="20"/>
+                <w:lang w:val="en-US"/>
+              </w:rPr>
+              <w:t>nan</w:t>
+            </w:r>
+            <w:proofErr w:type="spellEnd"/>
+            <w:r>
+              <w:rPr>
+                <w:rFonts w:ascii="Consolas" w:hAnsi="Consolas"/>
+                <w:sz w:val="20"/>
+                <w:szCs w:val="20"/>
+                <w:lang w:val="en-US"/>
+              </w:rPr>
+              <w:t xml:space="preserve">         </w:t>
+            </w:r>
+            <w:proofErr w:type="spellStart"/>
+            <w:r>
+              <w:rPr>
+                <w:rFonts w:ascii="Consolas" w:hAnsi="Consolas"/>
+                <w:sz w:val="20"/>
+                <w:szCs w:val="20"/>
+                <w:lang w:val="en-US"/>
+              </w:rPr>
+              <w:t>nan</w:t>
+            </w:r>
+            <w:proofErr w:type="spellEnd"/>
+          </w:p>
+          <w:p>
+            <w:pPr>
+              <w:spacing w:after="0" w:line="240" w:lineRule="auto"/>
+              <w:rPr>
+                <w:rFonts w:ascii="Consolas" w:hAnsi="Consolas"/>
+                <w:sz w:val="20"/>
+                <w:szCs w:val="20"/>
+                <w:lang w:val="en-US"/>
+              </w:rPr>
+            </w:pPr>
+            <w:r>
+              <w:rPr>
+                <w:rFonts w:ascii="Consolas" w:hAnsi="Consolas"/>
+                <w:sz w:val="20"/>
+                <w:szCs w:val="20"/>
+                <w:lang w:val="en-US"/>
+              </w:rPr>
+              <w:t xml:space="preserve">p[3-&gt;1]        0.0283        nan        </w:t>
+            </w:r>
+            <w:proofErr w:type="spellStart"/>
+            <w:r>
+              <w:rPr>
+                <w:rFonts w:ascii="Consolas" w:hAnsi="Consolas"/>
+                <w:sz w:val="20"/>
+                <w:szCs w:val="20"/>
+                <w:lang w:val="en-US"/>
+              </w:rPr>
+              <w:t>nan</w:t>
+            </w:r>
+            <w:proofErr w:type="spellEnd"/>
+            <w:r>
+              <w:rPr>
+                <w:rFonts w:ascii="Consolas" w:hAnsi="Consolas"/>
+                <w:sz w:val="20"/>
+                <w:szCs w:val="20"/>
+                <w:lang w:val="en-US"/>
+              </w:rPr>
+              <w:t xml:space="preserve">        </w:t>
+            </w:r>
+            <w:proofErr w:type="spellStart"/>
+            <w:r>
+              <w:rPr>
+                <w:rFonts w:ascii="Consolas" w:hAnsi="Consolas"/>
+                <w:sz w:val="20"/>
+                <w:szCs w:val="20"/>
+                <w:lang w:val="en-US"/>
+              </w:rPr>
+              <w:t>nan</w:t>
+            </w:r>
+            <w:proofErr w:type="spellEnd"/>
+            <w:r>
+              <w:rPr>
+                <w:rFonts w:ascii="Consolas" w:hAnsi="Consolas"/>
+                <w:sz w:val="20"/>
+                <w:szCs w:val="20"/>
+                <w:lang w:val="en-US"/>
+              </w:rPr>
+              <w:t xml:space="preserve">         </w:t>
+            </w:r>
+            <w:proofErr w:type="spellStart"/>
+            <w:r>
+              <w:rPr>
+                <w:rFonts w:ascii="Consolas" w:hAnsi="Consolas"/>
+                <w:sz w:val="20"/>
+                <w:szCs w:val="20"/>
+                <w:lang w:val="en-US"/>
+              </w:rPr>
+              <w:t>nan</w:t>
+            </w:r>
+            <w:proofErr w:type="spellEnd"/>
+            <w:r>
+              <w:rPr>
+                <w:rFonts w:ascii="Consolas" w:hAnsi="Consolas"/>
+                <w:sz w:val="20"/>
+                <w:szCs w:val="20"/>
+                <w:lang w:val="en-US"/>
+              </w:rPr>
+              <w:t xml:space="preserve">         </w:t>
+            </w:r>
+            <w:proofErr w:type="spellStart"/>
+            <w:r>
+              <w:rPr>
+                <w:rFonts w:ascii="Consolas" w:hAnsi="Consolas"/>
+                <w:sz w:val="20"/>
+                <w:szCs w:val="20"/>
+                <w:lang w:val="en-US"/>
+              </w:rPr>
+              <w:t>nan</w:t>
+            </w:r>
+            <w:proofErr w:type="spellEnd"/>
+          </w:p>
+          <w:p>
+            <w:pPr>
+              <w:spacing w:after="0" w:line="240" w:lineRule="auto"/>
+              <w:rPr>
+                <w:rFonts w:ascii="Consolas" w:hAnsi="Consolas"/>
+                <w:sz w:val="20"/>
+                <w:szCs w:val="20"/>
+                <w:lang w:val="en-US"/>
+              </w:rPr>
+            </w:pPr>
+            <w:r>
+              <w:rPr>
+                <w:rFonts w:ascii="Consolas" w:hAnsi="Consolas"/>
+                <w:sz w:val="20"/>
+                <w:szCs w:val="20"/>
+                <w:lang w:val="en-US"/>
+              </w:rPr>
+              <w:t xml:space="preserve">p[4-&gt;1]     1.685e-14        nan        </w:t>
+            </w:r>
+            <w:proofErr w:type="spellStart"/>
+            <w:r>
+              <w:rPr>
+                <w:rFonts w:ascii="Consolas" w:hAnsi="Consolas"/>
+                <w:sz w:val="20"/>
+                <w:szCs w:val="20"/>
+                <w:lang w:val="en-US"/>
+              </w:rPr>
+              <w:t>nan</w:t>
+            </w:r>
+            <w:proofErr w:type="spellEnd"/>
+            <w:r>
+              <w:rPr>
+                <w:rFonts w:ascii="Consolas" w:hAnsi="Consolas"/>
+                <w:sz w:val="20"/>
+                <w:szCs w:val="20"/>
+                <w:lang w:val="en-US"/>
+              </w:rPr>
+              <w:t xml:space="preserve">        </w:t>
+            </w:r>
+            <w:proofErr w:type="spellStart"/>
+            <w:r>
+              <w:rPr>
+                <w:rFonts w:ascii="Consolas" w:hAnsi="Consolas"/>
+                <w:sz w:val="20"/>
+                <w:szCs w:val="20"/>
+                <w:lang w:val="en-US"/>
+              </w:rPr>
+              <w:t>nan</w:t>
+            </w:r>
+            <w:proofErr w:type="spellEnd"/>
+            <w:r>
+              <w:rPr>
+                <w:rFonts w:ascii="Consolas" w:hAnsi="Consolas"/>
+                <w:sz w:val="20"/>
+                <w:szCs w:val="20"/>
+                <w:lang w:val="en-US"/>
+              </w:rPr>
+              <w:t xml:space="preserve">         </w:t>
+            </w:r>
+            <w:proofErr w:type="spellStart"/>
+            <w:r>
+              <w:rPr>
+                <w:rFonts w:ascii="Consolas" w:hAnsi="Consolas"/>
+                <w:sz w:val="20"/>
+                <w:szCs w:val="20"/>
+                <w:lang w:val="en-US"/>
+              </w:rPr>
+              <w:t>nan</w:t>
+            </w:r>
+            <w:proofErr w:type="spellEnd"/>
+            <w:r>
+              <w:rPr>
+                <w:rFonts w:ascii="Consolas" w:hAnsi="Consolas"/>
+                <w:sz w:val="20"/>
+                <w:szCs w:val="20"/>
+                <w:lang w:val="en-US"/>
+              </w:rPr>
+              <w:t xml:space="preserve">         </w:t>
+            </w:r>
+            <w:proofErr w:type="spellStart"/>
+            <w:r>
+              <w:rPr>
+                <w:rFonts w:ascii="Consolas" w:hAnsi="Consolas"/>
+                <w:sz w:val="20"/>
+                <w:szCs w:val="20"/>
+                <w:lang w:val="en-US"/>
+              </w:rPr>
+              <w:t>nan</w:t>
+            </w:r>
+            <w:proofErr w:type="spellEnd"/>
+          </w:p>
+          <w:p>
+            <w:pPr>
+              <w:spacing w:after="0" w:line="240" w:lineRule="auto"/>
+              <w:rPr>
+                <w:rFonts w:ascii="Consolas" w:hAnsi="Consolas"/>
+                <w:sz w:val="20"/>
+                <w:szCs w:val="20"/>
+                <w:lang w:val="en-US"/>
+              </w:rPr>
+            </w:pPr>
+            <w:r>
+              <w:rPr>
+                <w:rFonts w:ascii="Consolas" w:hAnsi="Consolas"/>
+                <w:sz w:val="20"/>
+                <w:szCs w:val="20"/>
+                <w:lang w:val="en-US"/>
+              </w:rPr>
+              <w:t xml:space="preserve">p[0-&gt;2]       1.6e-08        nan        </w:t>
+            </w:r>
+            <w:proofErr w:type="spellStart"/>
+            <w:r>
+              <w:rPr>
+                <w:rFonts w:ascii="Consolas" w:hAnsi="Consolas"/>
+                <w:sz w:val="20"/>
+                <w:szCs w:val="20"/>
+                <w:lang w:val="en-US"/>
+              </w:rPr>
+              <w:t>nan</w:t>
+            </w:r>
+            <w:proofErr w:type="spellEnd"/>
+            <w:r>
+              <w:rPr>
+                <w:rFonts w:ascii="Consolas" w:hAnsi="Consolas"/>
+                <w:sz w:val="20"/>
+                <w:szCs w:val="20"/>
+                <w:lang w:val="en-US"/>
+              </w:rPr>
+              <w:t xml:space="preserve">        </w:t>
+            </w:r>
+            <w:proofErr w:type="spellStart"/>
+            <w:r>
+              <w:rPr>
+                <w:rFonts w:ascii="Consolas" w:hAnsi="Consolas"/>
+                <w:sz w:val="20"/>
+                <w:szCs w:val="20"/>
+                <w:lang w:val="en-US"/>
+              </w:rPr>
+              <w:t>nan</w:t>
+            </w:r>
+            <w:proofErr w:type="spellEnd"/>
+            <w:r>
+              <w:rPr>
+                <w:rFonts w:ascii="Consolas" w:hAnsi="Consolas"/>
+                <w:sz w:val="20"/>
+                <w:szCs w:val="20"/>
+                <w:lang w:val="en-US"/>
+              </w:rPr>
+              <w:t xml:space="preserve">         </w:t>
+            </w:r>
+            <w:proofErr w:type="spellStart"/>
+            <w:r>
+              <w:rPr>
+                <w:rFonts w:ascii="Consolas" w:hAnsi="Consolas"/>
+                <w:sz w:val="20"/>
+                <w:szCs w:val="20"/>
+                <w:lang w:val="en-US"/>
+              </w:rPr>
+              <w:t>nan</w:t>
+            </w:r>
+            <w:proofErr w:type="spellEnd"/>
+            <w:r>
+              <w:rPr>
+                <w:rFonts w:ascii="Consolas" w:hAnsi="Consolas"/>
+                <w:sz w:val="20"/>
+                <w:szCs w:val="20"/>
+                <w:lang w:val="en-US"/>
+              </w:rPr>
+              <w:t xml:space="preserve">         </w:t>
+            </w:r>
+            <w:proofErr w:type="spellStart"/>
+            <w:r>
+              <w:rPr>
+                <w:rFonts w:ascii="Consolas" w:hAnsi="Consolas"/>
+                <w:sz w:val="20"/>
+                <w:szCs w:val="20"/>
+                <w:lang w:val="en-US"/>
+              </w:rPr>
+              <w:t>nan</w:t>
+            </w:r>
+            <w:proofErr w:type="spellEnd"/>
           </w:p>
           <w:p>
             <w:pPr>
@@ -9893,8 +12368,79 @@
                 <w:szCs w:val="20"/>
                 <w:lang w:val="en-US"/>
               </w:rPr>
-              <w:t>p[2-&gt;2]     1.811e-29        nan        nan        nan         nan         nan</w:t>
-            </w:r>
+              <w:t xml:space="preserve">p[2-&gt;2]     1.811e-29        nan        </w:t>
+            </w:r>
+            <w:proofErr w:type="spellStart"/>
+            <w:r>
+              <w:rPr>
+                <w:rFonts w:ascii="Consolas" w:hAnsi="Consolas"/>
+                <w:sz w:val="20"/>
+                <w:szCs w:val="20"/>
+                <w:lang w:val="en-US"/>
+              </w:rPr>
+              <w:t>nan</w:t>
+            </w:r>
+            <w:proofErr w:type="spellEnd"/>
+            <w:r>
+              <w:rPr>
+                <w:rFonts w:ascii="Consolas" w:hAnsi="Consolas"/>
+                <w:sz w:val="20"/>
+                <w:szCs w:val="20"/>
+                <w:lang w:val="en-US"/>
+              </w:rPr>
+              <w:t xml:space="preserve">        </w:t>
+            </w:r>
+            <w:proofErr w:type="spellStart"/>
+            <w:r>
+              <w:rPr>
+                <w:rFonts w:ascii="Consolas" w:hAnsi="Consolas"/>
+                <w:sz w:val="20"/>
+                <w:szCs w:val="20"/>
+                <w:lang w:val="en-US"/>
+              </w:rPr>
+              <w:t>nan</w:t>
+            </w:r>
+            <w:proofErr w:type="spellEnd"/>
+            <w:r>
+              <w:rPr>
+                <w:rFonts w:ascii="Consolas" w:hAnsi="Consolas"/>
+                <w:sz w:val="20"/>
+                <w:szCs w:val="20"/>
+                <w:lang w:val="en-US"/>
+              </w:rPr>
+              <w:t xml:space="preserve">         </w:t>
+            </w:r>
+            <w:proofErr w:type="spellStart"/>
+            <w:r>
+              <w:rPr>
+                <w:rFonts w:ascii="Consolas" w:hAnsi="Consolas"/>
+                <w:sz w:val="20"/>
+                <w:szCs w:val="20"/>
+                <w:lang w:val="en-US"/>
+              </w:rPr>
+              <w:t>nan</w:t>
+            </w:r>
+            <w:proofErr w:type="spellEnd"/>
+            <w:r>
+              <w:rPr>
+                <w:rFonts w:ascii="Consolas" w:hAnsi="Consolas"/>
+                <w:sz w:val="20"/>
+                <w:szCs w:val="20"/>
+                <w:lang w:val="en-US"/>
+              </w:rPr>
+              <w:t xml:space="preserve">         </w:t>
+            </w:r>
+            <w:proofErr w:type="spellStart"/>
+            <w:r>
+              <w:rPr>
+                <w:rFonts w:ascii="Consolas" w:hAnsi="Consolas"/>
+                <w:sz w:val="20"/>
+                <w:szCs w:val="20"/>
+                <w:lang w:val="en-US"/>
+              </w:rPr>
+              <w:t>nan</w:t>
+            </w:r>
+            <w:proofErr w:type="spellEnd"/>
           </w:p>
           <w:p>
             <w:pPr>
@@ -9953,88 +12499,383 @@
                 <w:szCs w:val="20"/>
                 <w:lang w:val="en-US"/>
               </w:rPr>
-              <w:t>p[0-&gt;3]     1.536e-10   2.42e-06   6.34e-05      1.000   -4.75e-06    4.75e-06</w:t>
-            </w:r>
-          </w:p>
-          <w:p>
-            <w:pPr>
-              <w:spacing w:after="0" w:line="240" w:lineRule="auto"/>
-              <w:rPr>
-                <w:rFonts w:ascii="Consolas" w:hAnsi="Consolas"/>
-                <w:sz w:val="20"/>
-                <w:szCs w:val="20"/>
-                <w:lang w:val="en-US"/>
-              </w:rPr>
-            </w:pPr>
-            <w:r>
-              <w:rPr>
-                <w:rFonts w:ascii="Consolas" w:hAnsi="Consolas"/>
-                <w:sz w:val="20"/>
-                <w:szCs w:val="20"/>
-                <w:lang w:val="en-US"/>
-              </w:rPr>
-              <w:t>p[1-&gt;3]     1.749e-08        nan        nan        nan         nan         nan</w:t>
-            </w:r>
-          </w:p>
-          <w:p>
-            <w:pPr>
-              <w:spacing w:after="0" w:line="240" w:lineRule="auto"/>
-              <w:rPr>
-                <w:rFonts w:ascii="Consolas" w:hAnsi="Consolas"/>
-                <w:sz w:val="20"/>
-                <w:szCs w:val="20"/>
-                <w:lang w:val="en-US"/>
-              </w:rPr>
-            </w:pPr>
-            <w:r>
-              <w:rPr>
-                <w:rFonts w:ascii="Consolas" w:hAnsi="Consolas"/>
-                <w:sz w:val="20"/>
-                <w:szCs w:val="20"/>
-                <w:lang w:val="en-US"/>
-              </w:rPr>
-              <w:t>p[2-&gt;3]     7.793e-38        nan        nan        nan         nan         nan</w:t>
-            </w:r>
-          </w:p>
-          <w:p>
-            <w:pPr>
-              <w:spacing w:after="0" w:line="240" w:lineRule="auto"/>
-              <w:rPr>
-                <w:rFonts w:ascii="Consolas" w:hAnsi="Consolas"/>
-                <w:sz w:val="20"/>
-                <w:szCs w:val="20"/>
-                <w:lang w:val="en-US"/>
-              </w:rPr>
-            </w:pPr>
-            <w:r>
-              <w:rPr>
-                <w:rFonts w:ascii="Consolas" w:hAnsi="Consolas"/>
-                <w:sz w:val="20"/>
-                <w:szCs w:val="20"/>
-                <w:lang w:val="en-US"/>
-              </w:rPr>
-              <w:t>p[3-&gt;3]     3.072e-07        nan        nan        nan         nan         nan</w:t>
-            </w:r>
-          </w:p>
-          <w:p>
-            <w:pPr>
-              <w:spacing w:after="0" w:line="240" w:lineRule="auto"/>
-              <w:rPr>
-                <w:rFonts w:ascii="Consolas" w:hAnsi="Consolas"/>
-                <w:sz w:val="20"/>
-                <w:szCs w:val="20"/>
-                <w:lang w:val="en-US"/>
-              </w:rPr>
-            </w:pPr>
-            <w:r>
-              <w:rPr>
-                <w:rFonts w:ascii="Consolas" w:hAnsi="Consolas"/>
-                <w:sz w:val="20"/>
-                <w:szCs w:val="20"/>
-                <w:lang w:val="en-US"/>
-              </w:rPr>
-              <w:t>p[4-&gt;3]     1.245e-07        nan        nan        nan         nan         nan</w:t>
-            </w:r>
+              <w:t xml:space="preserve">p[0-&gt;3]     1.536e-10   2.42e-06   6.34e-05      1.000   -4.75e-06    </w:t>
+            </w:r>
+            <w:proofErr w:type="spellStart"/>
+            <w:r>
+              <w:rPr>
+                <w:rFonts w:ascii="Consolas" w:hAnsi="Consolas"/>
+                <w:sz w:val="20"/>
+                <w:szCs w:val="20"/>
+                <w:lang w:val="en-US"/>
+              </w:rPr>
+              <w:t>4.75e-06</w:t>
+            </w:r>
+            <w:proofErr w:type="spellEnd"/>
+          </w:p>
+          <w:p>
+            <w:pPr>
+              <w:spacing w:after="0" w:line="240" w:lineRule="auto"/>
+              <w:rPr>
+                <w:rFonts w:ascii="Consolas" w:hAnsi="Consolas"/>
+                <w:sz w:val="20"/>
+                <w:szCs w:val="20"/>
+                <w:lang w:val="en-US"/>
+              </w:rPr>
+            </w:pPr>
+            <w:r>
+              <w:rPr>
+                <w:rFonts w:ascii="Consolas" w:hAnsi="Consolas"/>
+                <w:sz w:val="20"/>
+                <w:szCs w:val="20"/>
+                <w:lang w:val="en-US"/>
+              </w:rPr>
+              <w:t xml:space="preserve">p[1-&gt;3]     1.749e-08        nan        </w:t>
+            </w:r>
+            <w:proofErr w:type="spellStart"/>
+            <w:r>
+              <w:rPr>
+                <w:rFonts w:ascii="Consolas" w:hAnsi="Consolas"/>
+                <w:sz w:val="20"/>
+                <w:szCs w:val="20"/>
+                <w:lang w:val="en-US"/>
+              </w:rPr>
+              <w:t>nan</w:t>
+            </w:r>
+            <w:proofErr w:type="spellEnd"/>
+            <w:r>
+              <w:rPr>
+                <w:rFonts w:ascii="Consolas" w:hAnsi="Consolas"/>
+                <w:sz w:val="20"/>
+                <w:szCs w:val="20"/>
+                <w:lang w:val="en-US"/>
+              </w:rPr>
+              <w:t xml:space="preserve">        </w:t>
+            </w:r>
+            <w:proofErr w:type="spellStart"/>
+            <w:r>
+              <w:rPr>
+                <w:rFonts w:ascii="Consolas" w:hAnsi="Consolas"/>
+                <w:sz w:val="20"/>
+                <w:szCs w:val="20"/>
+                <w:lang w:val="en-US"/>
+              </w:rPr>
+              <w:t>nan</w:t>
+            </w:r>
+            <w:proofErr w:type="spellEnd"/>
+            <w:r>
+              <w:rPr>
+                <w:rFonts w:ascii="Consolas" w:hAnsi="Consolas"/>
+                <w:sz w:val="20"/>
+                <w:szCs w:val="20"/>
+                <w:lang w:val="en-US"/>
+              </w:rPr>
+              <w:t xml:space="preserve">         </w:t>
+            </w:r>
+            <w:proofErr w:type="spellStart"/>
+            <w:r>
+              <w:rPr>
+                <w:rFonts w:ascii="Consolas" w:hAnsi="Consolas"/>
+                <w:sz w:val="20"/>
+                <w:szCs w:val="20"/>
+                <w:lang w:val="en-US"/>
+              </w:rPr>
+              <w:t>nan</w:t>
+            </w:r>
+            <w:proofErr w:type="spellEnd"/>
+            <w:r>
+              <w:rPr>
+                <w:rFonts w:ascii="Consolas" w:hAnsi="Consolas"/>
+                <w:sz w:val="20"/>
+                <w:szCs w:val="20"/>
+                <w:lang w:val="en-US"/>
+              </w:rPr>
+              <w:t xml:space="preserve">         </w:t>
+            </w:r>
+            <w:proofErr w:type="spellStart"/>
+            <w:r>
+              <w:rPr>
+                <w:rFonts w:ascii="Consolas" w:hAnsi="Consolas"/>
+                <w:sz w:val="20"/>
+                <w:szCs w:val="20"/>
+                <w:lang w:val="en-US"/>
+              </w:rPr>
+              <w:t>nan</w:t>
+            </w:r>
+            <w:proofErr w:type="spellEnd"/>
+          </w:p>
+          <w:p>
+            <w:pPr>
+              <w:spacing w:after="0" w:line="240" w:lineRule="auto"/>
+              <w:rPr>
+                <w:rFonts w:ascii="Consolas" w:hAnsi="Consolas"/>
+                <w:sz w:val="20"/>
+                <w:szCs w:val="20"/>
+                <w:lang w:val="en-US"/>
+              </w:rPr>
+            </w:pPr>
+            <w:r>
+              <w:rPr>
+                <w:rFonts w:ascii="Consolas" w:hAnsi="Consolas"/>
+                <w:sz w:val="20"/>
+                <w:szCs w:val="20"/>
+                <w:lang w:val="en-US"/>
+              </w:rPr>
+              <w:t xml:space="preserve">p[2-&gt;3]     7.793e-38        nan        </w:t>
+            </w:r>
+            <w:proofErr w:type="spellStart"/>
+            <w:r>
+              <w:rPr>
+                <w:rFonts w:ascii="Consolas" w:hAnsi="Consolas"/>
+                <w:sz w:val="20"/>
+                <w:szCs w:val="20"/>
+                <w:lang w:val="en-US"/>
+              </w:rPr>
+              <w:t>nan</w:t>
+            </w:r>
+            <w:proofErr w:type="spellEnd"/>
+            <w:r>
+              <w:rPr>
+                <w:rFonts w:ascii="Consolas" w:hAnsi="Consolas"/>
+                <w:sz w:val="20"/>
+                <w:szCs w:val="20"/>
+                <w:lang w:val="en-US"/>
+              </w:rPr>
+              <w:t xml:space="preserve">        </w:t>
+            </w:r>
+            <w:proofErr w:type="spellStart"/>
+            <w:r>
+              <w:rPr>
+                <w:rFonts w:ascii="Consolas" w:hAnsi="Consolas"/>
+                <w:sz w:val="20"/>
+                <w:szCs w:val="20"/>
+                <w:lang w:val="en-US"/>
+              </w:rPr>
+              <w:t>nan</w:t>
+            </w:r>
+            <w:proofErr w:type="spellEnd"/>
+            <w:r>
+              <w:rPr>
+                <w:rFonts w:ascii="Consolas" w:hAnsi="Consolas"/>
+                <w:sz w:val="20"/>
+                <w:szCs w:val="20"/>
+                <w:lang w:val="en-US"/>
+              </w:rPr>
+              <w:t xml:space="preserve">         </w:t>
+            </w:r>
+            <w:proofErr w:type="spellStart"/>
+            <w:r>
+              <w:rPr>
+                <w:rFonts w:ascii="Consolas" w:hAnsi="Consolas"/>
+                <w:sz w:val="20"/>
+                <w:szCs w:val="20"/>
+                <w:lang w:val="en-US"/>
+              </w:rPr>
+              <w:t>nan</w:t>
+            </w:r>
+            <w:proofErr w:type="spellEnd"/>
+            <w:r>
+              <w:rPr>
+                <w:rFonts w:ascii="Consolas" w:hAnsi="Consolas"/>
+                <w:sz w:val="20"/>
+                <w:szCs w:val="20"/>
+                <w:lang w:val="en-US"/>
+              </w:rPr>
+              <w:t xml:space="preserve">         </w:t>
+            </w:r>
+            <w:proofErr w:type="spellStart"/>
+            <w:r>
+              <w:rPr>
+                <w:rFonts w:ascii="Consolas" w:hAnsi="Consolas"/>
+                <w:sz w:val="20"/>
+                <w:szCs w:val="20"/>
+                <w:lang w:val="en-US"/>
+              </w:rPr>
+              <w:t>nan</w:t>
+            </w:r>
+            <w:proofErr w:type="spellEnd"/>
+          </w:p>
+          <w:p>
+            <w:pPr>
+              <w:spacing w:after="0" w:line="240" w:lineRule="auto"/>
+              <w:rPr>
+                <w:rFonts w:ascii="Consolas" w:hAnsi="Consolas"/>
+                <w:sz w:val="20"/>
+                <w:szCs w:val="20"/>
+                <w:lang w:val="en-US"/>
+              </w:rPr>
+            </w:pPr>
+            <w:r>
+              <w:rPr>
+                <w:rFonts w:ascii="Consolas" w:hAnsi="Consolas"/>
+                <w:sz w:val="20"/>
+                <w:szCs w:val="20"/>
+                <w:lang w:val="en-US"/>
+              </w:rPr>
+              <w:t xml:space="preserve">p[3-&gt;3]     3.072e-07        nan        </w:t>
+            </w:r>
+            <w:proofErr w:type="spellStart"/>
+            <w:r>
+              <w:rPr>
+                <w:rFonts w:ascii="Consolas" w:hAnsi="Consolas"/>
+                <w:sz w:val="20"/>
+                <w:szCs w:val="20"/>
+                <w:lang w:val="en-US"/>
+              </w:rPr>
+              <w:t>nan</w:t>
+            </w:r>
+            <w:proofErr w:type="spellEnd"/>
+            <w:r>
+              <w:rPr>
+                <w:rFonts w:ascii="Consolas" w:hAnsi="Consolas"/>
+                <w:sz w:val="20"/>
+                <w:szCs w:val="20"/>
+                <w:lang w:val="en-US"/>
+              </w:rPr>
+              <w:t xml:space="preserve">        </w:t>
+            </w:r>
+            <w:proofErr w:type="spellStart"/>
+            <w:r>
+              <w:rPr>
+                <w:rFonts w:ascii="Consolas" w:hAnsi="Consolas"/>
+                <w:sz w:val="20"/>
+                <w:szCs w:val="20"/>
+                <w:lang w:val="en-US"/>
+              </w:rPr>
+              <w:t>nan</w:t>
+            </w:r>
+            <w:proofErr w:type="spellEnd"/>
+            <w:r>
+              <w:rPr>
+                <w:rFonts w:ascii="Consolas" w:hAnsi="Consolas"/>
+                <w:sz w:val="20"/>
+                <w:szCs w:val="20"/>
+                <w:lang w:val="en-US"/>
+              </w:rPr>
+              <w:t xml:space="preserve">         </w:t>
+            </w:r>
+            <w:proofErr w:type="spellStart"/>
+            <w:r>
+              <w:rPr>
+                <w:rFonts w:ascii="Consolas" w:hAnsi="Consolas"/>
+                <w:sz w:val="20"/>
+                <w:szCs w:val="20"/>
+                <w:lang w:val="en-US"/>
+              </w:rPr>
+              <w:t>nan</w:t>
+            </w:r>
+            <w:proofErr w:type="spellEnd"/>
+            <w:r>
+              <w:rPr>
+                <w:rFonts w:ascii="Consolas" w:hAnsi="Consolas"/>
+                <w:sz w:val="20"/>
+                <w:szCs w:val="20"/>
+                <w:lang w:val="en-US"/>
+              </w:rPr>
+              <w:t xml:space="preserve">         </w:t>
+            </w:r>
+            <w:proofErr w:type="spellStart"/>
+            <w:r>
+              <w:rPr>
+                <w:rFonts w:ascii="Consolas" w:hAnsi="Consolas"/>
+                <w:sz w:val="20"/>
+                <w:szCs w:val="20"/>
+                <w:lang w:val="en-US"/>
+              </w:rPr>
+              <w:t>nan</w:t>
+            </w:r>
+            <w:proofErr w:type="spellEnd"/>
+          </w:p>
+          <w:p>
+            <w:pPr>
+              <w:spacing w:after="0" w:line="240" w:lineRule="auto"/>
+              <w:rPr>
+                <w:rFonts w:ascii="Consolas" w:hAnsi="Consolas"/>
+                <w:sz w:val="20"/>
+                <w:szCs w:val="20"/>
+                <w:lang w:val="en-US"/>
+              </w:rPr>
+            </w:pPr>
+            <w:r>
+              <w:rPr>
+                <w:rFonts w:ascii="Consolas" w:hAnsi="Consolas"/>
+                <w:sz w:val="20"/>
+                <w:szCs w:val="20"/>
+                <w:lang w:val="en-US"/>
+              </w:rPr>
+              <w:t xml:space="preserve">p[4-&gt;3]     1.245e-07        nan        </w:t>
+            </w:r>
+            <w:proofErr w:type="spellStart"/>
+            <w:r>
+              <w:rPr>
+                <w:rFonts w:ascii="Consolas" w:hAnsi="Consolas"/>
+                <w:sz w:val="20"/>
+                <w:szCs w:val="20"/>
+                <w:lang w:val="en-US"/>
+              </w:rPr>
+              <w:t>nan</w:t>
+            </w:r>
+            <w:proofErr w:type="spellEnd"/>
+            <w:r>
+              <w:rPr>
+                <w:rFonts w:ascii="Consolas" w:hAnsi="Consolas"/>
+                <w:sz w:val="20"/>
+                <w:szCs w:val="20"/>
+                <w:lang w:val="en-US"/>
+              </w:rPr>
+              <w:t xml:space="preserve">        </w:t>
+            </w:r>
+            <w:proofErr w:type="spellStart"/>
+            <w:r>
+              <w:rPr>
+                <w:rFonts w:ascii="Consolas" w:hAnsi="Consolas"/>
+                <w:sz w:val="20"/>
+                <w:szCs w:val="20"/>
+                <w:lang w:val="en-US"/>
+              </w:rPr>
+              <w:t>nan</w:t>
+            </w:r>
+            <w:proofErr w:type="spellEnd"/>
+            <w:r>
+              <w:rPr>
+                <w:rFonts w:ascii="Consolas" w:hAnsi="Consolas"/>
+                <w:sz w:val="20"/>
+                <w:szCs w:val="20"/>
+                <w:lang w:val="en-US"/>
+              </w:rPr>
+              <w:t xml:space="preserve">         </w:t>
+            </w:r>
+            <w:proofErr w:type="spellStart"/>
+            <w:r>
+              <w:rPr>
+                <w:rFonts w:ascii="Consolas" w:hAnsi="Consolas"/>
+                <w:sz w:val="20"/>
+                <w:szCs w:val="20"/>
+                <w:lang w:val="en-US"/>
+              </w:rPr>
+              <w:t>nan</w:t>
+            </w:r>
+            <w:proofErr w:type="spellEnd"/>
+            <w:r>
+              <w:rPr>
+                <w:rFonts w:ascii="Consolas" w:hAnsi="Consolas"/>
+                <w:sz w:val="20"/>
+                <w:szCs w:val="20"/>
+                <w:lang w:val="en-US"/>
+              </w:rPr>
+              <w:t xml:space="preserve">         </w:t>
+            </w:r>
+            <w:proofErr w:type="spellStart"/>
+            <w:r>
+              <w:rPr>
+                <w:rFonts w:ascii="Consolas" w:hAnsi="Consolas"/>
+                <w:sz w:val="20"/>
+                <w:szCs w:val="20"/>
+                <w:lang w:val="en-US"/>
+              </w:rPr>
+              <w:t>nan</w:t>
+            </w:r>
+            <w:proofErr w:type="spellEnd"/>
           </w:p>
           <w:p>
             <w:pPr>
@@ -10063,12 +12904,14 @@
       <w:r>
         <w:t xml:space="preserve">Приложение 3. Состояния системы, рассчитанные в модуле </w:t>
       </w:r>
+      <w:proofErr w:type="spellStart"/>
       <w:r>
         <w:rPr>
           <w:lang w:val="en-US"/>
         </w:rPr>
         <w:t>HMMLearns</w:t>
       </w:r>
+      <w:proofErr w:type="spellEnd"/>
     </w:p>
     <w:p>
       <w:pPr>
@@ -10091,59 +12934,6 @@
                 <pic:pic xmlns:pic="http://schemas.openxmlformats.org/drawingml/2006/picture">
                   <pic:nvPicPr>
                     <pic:cNvPr id="108474537" name="Рисунок 108474537"/>
-                    <pic:cNvPicPr/>
-                  </pic:nvPicPr>
-                  <pic:blipFill>
-                    <a:blip r:embed="rId11">
-                      <a:extLst>
-                        <a:ext uri="{28A0092B-C50C-407E-A947-70E740481C1C}">
-                          <a14:useLocalDpi xmlns:a14="http://schemas.microsoft.com/office/drawing/2010/main" val="0"/>
-                        </a:ext>
-                      </a:extLst>
-                    </a:blip>
-                    <a:stretch>
-                      <a:fillRect/>
-                    </a:stretch>
-                  </pic:blipFill>
-                  <pic:spPr>
-                    <a:xfrm>
-                      <a:off x="0" y="0"/>
-                      <a:ext cx="2880000" cy="2160000"/>
-                    </a:xfrm>
-                    <a:prstGeom prst="rect">
-                      <a:avLst/>
-                    </a:prstGeom>
-                  </pic:spPr>
-                </pic:pic>
-              </a:graphicData>
-            </a:graphic>
-          </wp:inline>
-        </w:drawing>
-      </w:r>
-      <w:r>
-        <w:rPr>
-          <w:lang w:val="en-US"/>
-        </w:rPr>
-        <w:t xml:space="preserve"> </w:t>
-      </w:r>
-      <w:r>
-        <w:rPr>
-          <w:noProof/>
-          <w:lang w:val="en-US"/>
-        </w:rPr>
-        <w:drawing>
-          <wp:inline distT="0" distB="0" distL="0" distR="0" wp14:anchorId="06F39723" wp14:editId="5491CFE2">
-            <wp:extent cx="2880000" cy="2160000"/>
-            <wp:effectExtent l="0" t="0" r="0" b="0"/>
-            <wp:docPr id="346410908" name="Рисунок 7"/>
-            <wp:cNvGraphicFramePr>
-              <a:graphicFrameLocks xmlns:a="http://schemas.openxmlformats.org/drawingml/2006/main" noChangeAspect="1"/>
-            </wp:cNvGraphicFramePr>
-            <a:graphic xmlns:a="http://schemas.openxmlformats.org/drawingml/2006/main">
-              <a:graphicData uri="http://schemas.openxmlformats.org/drawingml/2006/picture">
-                <pic:pic xmlns:pic="http://schemas.openxmlformats.org/drawingml/2006/picture">
-                  <pic:nvPicPr>
-                    <pic:cNvPr id="346410908" name="Рисунок 346410908"/>
                     <pic:cNvPicPr/>
                   </pic:nvPicPr>
                   <pic:blipFill>
@@ -10173,6 +12963,59 @@
           </wp:inline>
         </w:drawing>
       </w:r>
+      <w:r>
+        <w:rPr>
+          <w:lang w:val="en-US"/>
+        </w:rPr>
+        <w:t xml:space="preserve"> </w:t>
+      </w:r>
+      <w:r>
+        <w:rPr>
+          <w:noProof/>
+          <w:lang w:val="en-US"/>
+        </w:rPr>
+        <w:drawing>
+          <wp:inline distT="0" distB="0" distL="0" distR="0" wp14:anchorId="06F39723" wp14:editId="5491CFE2">
+            <wp:extent cx="2880000" cy="2160000"/>
+            <wp:effectExtent l="0" t="0" r="0" b="0"/>
+            <wp:docPr id="346410908" name="Рисунок 7"/>
+            <wp:cNvGraphicFramePr>
+              <a:graphicFrameLocks xmlns:a="http://schemas.openxmlformats.org/drawingml/2006/main" noChangeAspect="1"/>
+            </wp:cNvGraphicFramePr>
+            <a:graphic xmlns:a="http://schemas.openxmlformats.org/drawingml/2006/main">
+              <a:graphicData uri="http://schemas.openxmlformats.org/drawingml/2006/picture">
+                <pic:pic xmlns:pic="http://schemas.openxmlformats.org/drawingml/2006/picture">
+                  <pic:nvPicPr>
+                    <pic:cNvPr id="346410908" name="Рисунок 346410908"/>
+                    <pic:cNvPicPr/>
+                  </pic:nvPicPr>
+                  <pic:blipFill>
+                    <a:blip r:embed="rId13">
+                      <a:extLst>
+                        <a:ext uri="{28A0092B-C50C-407E-A947-70E740481C1C}">
+                          <a14:useLocalDpi xmlns:a14="http://schemas.microsoft.com/office/drawing/2010/main" val="0"/>
+                        </a:ext>
+                      </a:extLst>
+                    </a:blip>
+                    <a:stretch>
+                      <a:fillRect/>
+                    </a:stretch>
+                  </pic:blipFill>
+                  <pic:spPr>
+                    <a:xfrm>
+                      <a:off x="0" y="0"/>
+                      <a:ext cx="2880000" cy="2160000"/>
+                    </a:xfrm>
+                    <a:prstGeom prst="rect">
+                      <a:avLst/>
+                    </a:prstGeom>
+                  </pic:spPr>
+                </pic:pic>
+              </a:graphicData>
+            </a:graphic>
+          </wp:inline>
+        </w:drawing>
+      </w:r>
     </w:p>
     <w:p>
       <w:pPr>
@@ -10195,12 +13038,14 @@
       <w:r>
         <w:t xml:space="preserve">Состояния системы, рассчитанные ы </w:t>
       </w:r>
+      <w:proofErr w:type="spellStart"/>
       <w:r>
         <w:rPr>
           <w:lang w:val="en-US"/>
         </w:rPr>
         <w:t>HMMLearns</w:t>
       </w:r>
+      <w:proofErr w:type="spellEnd"/>
     </w:p>
     <w:p/>
     <w:sectPr>

</xml_diff>